<commit_message>
Docs - ENGINEERING METHOD, part 2 and 3
</commit_message>
<xml_diff>
--- a/Docs/Tarea Integradora I.docx
+++ b/Docs/Tarea Integradora I.docx
@@ -1059,18 +1059,16 @@
         </w:rPr>
         <w:t xml:space="preserve">The system must </w:t>
       </w:r>
-      <w:proofErr w:type="gramStart"/>
-      <w:r>
-        <w:rPr>
-          <w:rFonts w:ascii="Times New Roman" w:eastAsia="Times New Roman" w:hAnsi="Times New Roman" w:cs="Times New Roman"/>
-          <w:color w:val="000000"/>
-          <w:sz w:val="24"/>
-          <w:szCs w:val="24"/>
-          <w:lang w:val="en-US" w:eastAsia="es-ES"/>
-        </w:rPr>
-        <w:t>take into account</w:t>
-      </w:r>
-      <w:proofErr w:type="gramEnd"/>
+      <w:r>
+        <w:rPr>
+          <w:rFonts w:ascii="Times New Roman" w:eastAsia="Times New Roman" w:hAnsi="Times New Roman" w:cs="Times New Roman"/>
+          <w:color w:val="000000"/>
+          <w:sz w:val="24"/>
+          <w:szCs w:val="24"/>
+          <w:lang w:val="en-US" w:eastAsia="es-ES"/>
+        </w:rPr>
+        <w:t>consider</w:t>
+      </w:r>
       <w:r>
         <w:rPr>
           <w:rFonts w:ascii="Times New Roman" w:eastAsia="Times New Roman" w:hAnsi="Times New Roman" w:cs="Times New Roman"/>
@@ -1136,18 +1134,16 @@
         </w:rPr>
         <w:t xml:space="preserve">first class, the system must </w:t>
       </w:r>
-      <w:proofErr w:type="gramStart"/>
-      <w:r>
-        <w:rPr>
-          <w:rFonts w:ascii="Times New Roman" w:eastAsia="Times New Roman" w:hAnsi="Times New Roman" w:cs="Times New Roman"/>
-          <w:color w:val="000000"/>
-          <w:sz w:val="24"/>
-          <w:szCs w:val="24"/>
-          <w:lang w:val="en-US" w:eastAsia="es-ES"/>
-        </w:rPr>
-        <w:t>take into account</w:t>
-      </w:r>
-      <w:proofErr w:type="gramEnd"/>
+      <w:r>
+        <w:rPr>
+          <w:rFonts w:ascii="Times New Roman" w:eastAsia="Times New Roman" w:hAnsi="Times New Roman" w:cs="Times New Roman"/>
+          <w:color w:val="000000"/>
+          <w:sz w:val="24"/>
+          <w:szCs w:val="24"/>
+          <w:lang w:val="en-US" w:eastAsia="es-ES"/>
+        </w:rPr>
+        <w:t>consider</w:t>
+      </w:r>
       <w:r>
         <w:rPr>
           <w:rFonts w:ascii="Times New Roman" w:eastAsia="Times New Roman" w:hAnsi="Times New Roman" w:cs="Times New Roman"/>
@@ -1293,18 +1289,16 @@
         </w:rPr>
         <w:t xml:space="preserve">The exit order must </w:t>
       </w:r>
-      <w:proofErr w:type="gramStart"/>
-      <w:r>
-        <w:rPr>
-          <w:rFonts w:ascii="Times New Roman" w:eastAsia="Times New Roman" w:hAnsi="Times New Roman" w:cs="Times New Roman"/>
-          <w:color w:val="000000"/>
-          <w:sz w:val="24"/>
-          <w:szCs w:val="24"/>
-          <w:lang w:val="en-US" w:eastAsia="es-ES"/>
-        </w:rPr>
-        <w:t>take into account</w:t>
-      </w:r>
-      <w:proofErr w:type="gramEnd"/>
+      <w:r>
+        <w:rPr>
+          <w:rFonts w:ascii="Times New Roman" w:eastAsia="Times New Roman" w:hAnsi="Times New Roman" w:cs="Times New Roman"/>
+          <w:color w:val="000000"/>
+          <w:sz w:val="24"/>
+          <w:szCs w:val="24"/>
+          <w:lang w:val="en-US" w:eastAsia="es-ES"/>
+        </w:rPr>
+        <w:t>consider</w:t>
+      </w:r>
       <w:r>
         <w:rPr>
           <w:rFonts w:ascii="Times New Roman" w:eastAsia="Times New Roman" w:hAnsi="Times New Roman" w:cs="Times New Roman"/>
@@ -1522,7 +1516,11 @@
     <w:p>
       <w:pPr>
         <w:rPr>
-          <w:lang w:val="en-US"/>
+          <w:rFonts w:ascii="Times New Roman" w:eastAsia="Times New Roman" w:hAnsi="Times New Roman" w:cs="Times New Roman"/>
+          <w:color w:val="000000"/>
+          <w:sz w:val="24"/>
+          <w:szCs w:val="24"/>
+          <w:lang w:val="en-US" w:eastAsia="es-ES"/>
         </w:rPr>
       </w:pPr>
       <w:r>
@@ -1553,6 +1551,694 @@
         </w:rPr>
         <w:t>.</w:t>
       </w:r>
+    </w:p>
+    <w:p>
+      <w:pPr>
+        <w:pStyle w:val="NormalWeb"/>
+        <w:spacing w:before="0" w:beforeAutospacing="0" w:after="320" w:afterAutospacing="0"/>
+        <w:rPr>
+          <w:lang w:val="en-US"/>
+        </w:rPr>
+      </w:pPr>
+      <w:r>
+        <w:rPr>
+          <w:color w:val="000000"/>
+          <w:sz w:val="30"/>
+          <w:szCs w:val="30"/>
+          <w:lang w:val="en-US"/>
+        </w:rPr>
+        <w:t>PART2: COLLECTION OF THE NECESSARY INFORMATION</w:t>
+      </w:r>
+    </w:p>
+    <w:p>
+      <w:pPr>
+        <w:pStyle w:val="NormalWeb"/>
+        <w:spacing w:before="0" w:beforeAutospacing="0" w:after="200" w:afterAutospacing="0" w:line="480" w:lineRule="auto"/>
+        <w:jc w:val="both"/>
+        <w:rPr>
+          <w:lang w:val="en-US"/>
+        </w:rPr>
+      </w:pPr>
+      <w:r>
+        <w:rPr>
+          <w:color w:val="000000"/>
+          <w:lang w:val="en-US"/>
+        </w:rPr>
+        <w:t>In order to have total clarity in the concepts involved, this search is made for the definitions of the terms that will be useful in the project: </w:t>
+      </w:r>
+    </w:p>
+    <w:p>
+      <w:pPr>
+        <w:pStyle w:val="NormalWeb"/>
+        <w:spacing w:before="0" w:beforeAutospacing="0" w:after="200" w:afterAutospacing="0"/>
+        <w:jc w:val="right"/>
+        <w:rPr>
+          <w:lang w:val="en-US"/>
+        </w:rPr>
+      </w:pPr>
+      <w:r>
+        <w:rPr>
+          <w:color w:val="000000"/>
+          <w:lang w:val="en-US"/>
+        </w:rPr>
+        <w:lastRenderedPageBreak/>
+        <w:t>Source:</w:t>
+      </w:r>
+    </w:p>
+    <w:p>
+      <w:pPr>
+        <w:pStyle w:val="NormalWeb"/>
+        <w:spacing w:before="0" w:beforeAutospacing="0" w:after="200" w:afterAutospacing="0"/>
+        <w:jc w:val="right"/>
+        <w:rPr>
+          <w:lang w:val="en-US"/>
+        </w:rPr>
+      </w:pPr>
+      <w:hyperlink r:id="rId6" w:history="1">
+        <w:r>
+          <w:rPr>
+            <w:rStyle w:val="Hipervnculo"/>
+            <w:color w:val="1155CC"/>
+            <w:lang w:val="en-US"/>
+          </w:rPr>
+          <w:t>https://www.geeksforgeeks.org</w:t>
+        </w:r>
+      </w:hyperlink>
+    </w:p>
+    <w:p>
+      <w:pPr>
+        <w:pStyle w:val="NormalWeb"/>
+        <w:spacing w:before="0" w:beforeAutospacing="0" w:after="200" w:afterAutospacing="0"/>
+        <w:jc w:val="right"/>
+        <w:rPr>
+          <w:lang w:val="en-US"/>
+        </w:rPr>
+      </w:pPr>
+      <w:proofErr w:type="spellStart"/>
+      <w:r>
+        <w:rPr>
+          <w:color w:val="000000"/>
+          <w:sz w:val="16"/>
+          <w:szCs w:val="16"/>
+          <w:lang w:val="en-US"/>
+        </w:rPr>
+        <w:t>Cormen</w:t>
+      </w:r>
+      <w:proofErr w:type="spellEnd"/>
+      <w:r>
+        <w:rPr>
+          <w:color w:val="000000"/>
+          <w:sz w:val="16"/>
+          <w:szCs w:val="16"/>
+          <w:lang w:val="en-US"/>
+        </w:rPr>
+        <w:t xml:space="preserve">, T. H., </w:t>
+      </w:r>
+      <w:proofErr w:type="spellStart"/>
+      <w:r>
+        <w:rPr>
+          <w:color w:val="000000"/>
+          <w:sz w:val="16"/>
+          <w:szCs w:val="16"/>
+          <w:lang w:val="en-US"/>
+        </w:rPr>
+        <w:t>Leiserson</w:t>
+      </w:r>
+      <w:proofErr w:type="spellEnd"/>
+      <w:r>
+        <w:rPr>
+          <w:color w:val="000000"/>
+          <w:sz w:val="16"/>
+          <w:szCs w:val="16"/>
+          <w:lang w:val="en-US"/>
+        </w:rPr>
+        <w:t>, C. E., Rivest, R. L., &amp; Stein, C. (2009). Introduction to Algorithms. MIT Press.</w:t>
+      </w:r>
+    </w:p>
+    <w:p>
+      <w:pPr>
+        <w:pStyle w:val="NormalWeb"/>
+        <w:spacing w:before="0" w:beforeAutospacing="0" w:after="200" w:afterAutospacing="0" w:line="480" w:lineRule="auto"/>
+        <w:jc w:val="both"/>
+        <w:rPr>
+          <w:lang w:val="en-US"/>
+        </w:rPr>
+      </w:pPr>
+      <w:r>
+        <w:rPr>
+          <w:b/>
+          <w:bCs/>
+          <w:color w:val="000000"/>
+          <w:lang w:val="en-US"/>
+        </w:rPr>
+        <w:t>A formal</w:t>
+      </w:r>
+      <w:r>
+        <w:rPr>
+          <w:b/>
+          <w:bCs/>
+          <w:color w:val="000000"/>
+          <w:lang w:val="en-US"/>
+        </w:rPr>
+        <w:t xml:space="preserve"> definition of the Big O: </w:t>
+      </w:r>
+      <w:r>
+        <w:rPr>
+          <w:color w:val="000000"/>
+          <w:lang w:val="en-US"/>
+        </w:rPr>
+        <w:t>Big O notation is used to describe the efficiency or complexity of an algorithm in terms of its worst case. Furthermore, it is useful because it allows you to compare the efficiency of different algorithms without having to worry about irrelevant details such as processing speed or the exact number of operations performed.</w:t>
+      </w:r>
+    </w:p>
+    <w:p>
+      <w:pPr>
+        <w:pStyle w:val="NormalWeb"/>
+        <w:spacing w:before="0" w:beforeAutospacing="0" w:after="200" w:afterAutospacing="0" w:line="480" w:lineRule="auto"/>
+        <w:jc w:val="both"/>
+        <w:rPr>
+          <w:lang w:val="en-US"/>
+        </w:rPr>
+      </w:pPr>
+      <w:r>
+        <w:rPr>
+          <w:b/>
+          <w:bCs/>
+          <w:color w:val="000000"/>
+          <w:lang w:val="en-US"/>
+        </w:rPr>
+        <w:t xml:space="preserve">Temporal complexity: </w:t>
+      </w:r>
+      <w:r>
+        <w:rPr>
+          <w:color w:val="000000"/>
+          <w:lang w:val="en-US"/>
+        </w:rPr>
+        <w:t>Temporal complexity is a concept in computer science that refers to the amount of time an algorithm takes to execute relative to the size of its input. Also, Temporal complexity is commonly measured using the Big O notation. Therefore, understanding and analyzing the temporal complexity is essential for designing and selecting efficient and effective algorithms to solve problems in computer science.</w:t>
+      </w:r>
+    </w:p>
+    <w:p>
+      <w:pPr>
+        <w:pStyle w:val="NormalWeb"/>
+        <w:spacing w:before="0" w:beforeAutospacing="0" w:after="200" w:afterAutospacing="0" w:line="480" w:lineRule="auto"/>
+        <w:jc w:val="both"/>
+        <w:rPr>
+          <w:lang w:val="en-US"/>
+        </w:rPr>
+      </w:pPr>
+      <w:r>
+        <w:rPr>
+          <w:b/>
+          <w:bCs/>
+          <w:color w:val="000000"/>
+          <w:lang w:val="en-US"/>
+        </w:rPr>
+        <w:t xml:space="preserve">Spatial complexity: </w:t>
+      </w:r>
+      <w:r>
+        <w:rPr>
+          <w:color w:val="000000"/>
+          <w:lang w:val="en-US"/>
+        </w:rPr>
+        <w:t>Spatial complexity, also known as memory usage or memory consumption, is a term used in computer science to measure the amount of memory space needed to solve a problem or run an algorithm. Besides, spatial complexity refers to how much memory is needed to run an algorithm relative to the size of the data input. Therefore, it is important in the optimization of programs and algorithms, since a reduction in the amount of memory used can significantly improve the performance and execution speed of the program.</w:t>
+      </w:r>
+    </w:p>
+    <w:p>
+      <w:pPr>
+        <w:pStyle w:val="NormalWeb"/>
+        <w:spacing w:before="0" w:beforeAutospacing="0" w:after="200" w:afterAutospacing="0" w:line="480" w:lineRule="auto"/>
+        <w:jc w:val="both"/>
+        <w:rPr>
+          <w:lang w:val="en-US"/>
+        </w:rPr>
+      </w:pPr>
+      <w:r>
+        <w:rPr>
+          <w:b/>
+          <w:bCs/>
+          <w:color w:val="000000"/>
+          <w:lang w:val="en-US"/>
+        </w:rPr>
+        <w:t>Hash tables:</w:t>
+      </w:r>
+      <w:r>
+        <w:rPr>
+          <w:color w:val="000000"/>
+          <w:lang w:val="en-US"/>
+        </w:rPr>
+        <w:t xml:space="preserve"> Hash tables, also known as hash maps, are a data structure used in programming to store and retrieve data efficiently. Also, Hash tables are useful when you need to quickly look up or retrieve values. Instead of searching through a list or array.</w:t>
+      </w:r>
+    </w:p>
+    <w:p>
+      <w:pPr>
+        <w:pStyle w:val="NormalWeb"/>
+        <w:spacing w:before="0" w:beforeAutospacing="0" w:after="200" w:afterAutospacing="0" w:line="480" w:lineRule="auto"/>
+        <w:jc w:val="both"/>
+        <w:rPr>
+          <w:lang w:val="en-US"/>
+        </w:rPr>
+      </w:pPr>
+      <w:r>
+        <w:rPr>
+          <w:b/>
+          <w:bCs/>
+          <w:color w:val="000000"/>
+          <w:lang w:val="en-US"/>
+        </w:rPr>
+        <w:lastRenderedPageBreak/>
+        <w:t xml:space="preserve">FIFO: </w:t>
+      </w:r>
+      <w:r>
+        <w:rPr>
+          <w:color w:val="000000"/>
+          <w:lang w:val="en-US"/>
+        </w:rPr>
+        <w:t xml:space="preserve">FIFO is an abbreviation for first in, first out. It is a method for handling data structures where the first element is processed </w:t>
+      </w:r>
+      <w:r>
+        <w:rPr>
+          <w:color w:val="000000"/>
+          <w:lang w:val="en-US"/>
+        </w:rPr>
+        <w:t>first,</w:t>
+      </w:r>
+      <w:r>
+        <w:rPr>
+          <w:color w:val="000000"/>
+          <w:lang w:val="en-US"/>
+        </w:rPr>
+        <w:t xml:space="preserve"> and the newest element is processed last.</w:t>
+      </w:r>
+    </w:p>
+    <w:p>
+      <w:pPr>
+        <w:pStyle w:val="NormalWeb"/>
+        <w:spacing w:before="0" w:beforeAutospacing="0" w:after="200" w:afterAutospacing="0" w:line="480" w:lineRule="auto"/>
+        <w:jc w:val="both"/>
+        <w:rPr>
+          <w:lang w:val="en-US"/>
+        </w:rPr>
+      </w:pPr>
+      <w:r>
+        <w:rPr>
+          <w:b/>
+          <w:bCs/>
+          <w:color w:val="000000"/>
+          <w:lang w:val="en-US"/>
+        </w:rPr>
+        <w:t xml:space="preserve">LIFO: </w:t>
+      </w:r>
+      <w:r>
+        <w:rPr>
+          <w:color w:val="000000"/>
+          <w:lang w:val="en-US"/>
+        </w:rPr>
+        <w:t xml:space="preserve"> LIFO is an abbreviation for last in, first out. It is a method for handling data structures where the first element is processed </w:t>
+      </w:r>
+      <w:r>
+        <w:rPr>
+          <w:color w:val="000000"/>
+          <w:lang w:val="en-US"/>
+        </w:rPr>
+        <w:t>last,</w:t>
+      </w:r>
+      <w:r>
+        <w:rPr>
+          <w:color w:val="000000"/>
+          <w:lang w:val="en-US"/>
+        </w:rPr>
+        <w:t xml:space="preserve"> and the last element is processed first.</w:t>
+      </w:r>
+    </w:p>
+    <w:p>
+      <w:pPr>
+        <w:pStyle w:val="NormalWeb"/>
+        <w:spacing w:before="0" w:beforeAutospacing="0" w:after="200" w:afterAutospacing="0" w:line="480" w:lineRule="auto"/>
+        <w:jc w:val="both"/>
+        <w:rPr>
+          <w:lang w:val="en-US"/>
+        </w:rPr>
+      </w:pPr>
+      <w:r>
+        <w:rPr>
+          <w:b/>
+          <w:bCs/>
+          <w:color w:val="000000"/>
+          <w:lang w:val="en-US"/>
+        </w:rPr>
+        <w:t xml:space="preserve">Binary heaps: </w:t>
+      </w:r>
+      <w:r>
+        <w:rPr>
+          <w:color w:val="000000"/>
+          <w:lang w:val="en-US"/>
+        </w:rPr>
+        <w:t xml:space="preserve">A binary heap is a hierarchical data structure used to implement a priority queue. It is represented as a complete binary tree in which each parent node has a value greater than or equal to any of its children. Thus, the binary heaps are powerful and efficient tools for solving a variety of optimization and algorithmic problems that require </w:t>
+      </w:r>
+      <w:r>
+        <w:rPr>
+          <w:color w:val="000000"/>
+          <w:lang w:val="en-US"/>
+        </w:rPr>
+        <w:t xml:space="preserve">the </w:t>
+      </w:r>
+      <w:r>
+        <w:rPr>
+          <w:color w:val="000000"/>
+          <w:lang w:val="en-US"/>
+        </w:rPr>
+        <w:t>maintenance of a priority queue.</w:t>
+      </w:r>
+    </w:p>
+    <w:p>
+      <w:pPr>
+        <w:pStyle w:val="NormalWeb"/>
+        <w:spacing w:before="215" w:beforeAutospacing="0" w:after="320" w:afterAutospacing="0"/>
+        <w:ind w:left="15"/>
+        <w:rPr>
+          <w:lang w:val="en-US"/>
+        </w:rPr>
+      </w:pPr>
+      <w:r>
+        <w:rPr>
+          <w:color w:val="000000"/>
+          <w:sz w:val="30"/>
+          <w:szCs w:val="30"/>
+          <w:lang w:val="en-US"/>
+        </w:rPr>
+        <w:t>PART 3: SEARCH FOR CREATIVE SOLUTIONS</w:t>
+      </w:r>
+    </w:p>
+    <w:p>
+      <w:pPr>
+        <w:pStyle w:val="NormalWeb"/>
+        <w:spacing w:before="0" w:beforeAutospacing="0" w:after="0" w:afterAutospacing="0" w:line="480" w:lineRule="auto"/>
+        <w:jc w:val="both"/>
+        <w:rPr>
+          <w:lang w:val="en-US"/>
+        </w:rPr>
+      </w:pPr>
+      <w:r>
+        <w:rPr>
+          <w:b/>
+          <w:bCs/>
+          <w:color w:val="000000"/>
+          <w:lang w:val="en-US"/>
+        </w:rPr>
+        <w:t xml:space="preserve">Alternative 1: Safe </w:t>
+      </w:r>
+      <w:r>
+        <w:rPr>
+          <w:b/>
+          <w:bCs/>
+          <w:color w:val="000000"/>
+          <w:lang w:val="en-US"/>
+        </w:rPr>
+        <w:t>Passengers</w:t>
+      </w:r>
+      <w:r>
+        <w:rPr>
+          <w:b/>
+          <w:bCs/>
+          <w:color w:val="000000"/>
+          <w:lang w:val="en-US"/>
+        </w:rPr>
+        <w:t xml:space="preserve"> in Hash Tables</w:t>
+      </w:r>
+    </w:p>
+    <w:p>
+      <w:pPr>
+        <w:pStyle w:val="NormalWeb"/>
+        <w:spacing w:before="0" w:beforeAutospacing="0" w:after="0" w:afterAutospacing="0" w:line="480" w:lineRule="auto"/>
+        <w:jc w:val="both"/>
+        <w:rPr>
+          <w:lang w:val="en-US"/>
+        </w:rPr>
+      </w:pPr>
+      <w:r>
+        <w:rPr>
+          <w:color w:val="000000"/>
+          <w:lang w:val="en-US"/>
+        </w:rPr>
+        <w:t xml:space="preserve">In this alternative we save all passengers in Hash Tables, </w:t>
+      </w:r>
+      <w:r>
+        <w:rPr>
+          <w:color w:val="000000"/>
+          <w:lang w:val="en-US"/>
+        </w:rPr>
+        <w:t>considering</w:t>
+      </w:r>
+      <w:r>
+        <w:rPr>
+          <w:color w:val="000000"/>
+          <w:lang w:val="en-US"/>
+        </w:rPr>
+        <w:t xml:space="preserve"> that allows us to get the information faster by a key.</w:t>
+      </w:r>
+    </w:p>
+    <w:p>
+      <w:pPr>
+        <w:pStyle w:val="NormalWeb"/>
+        <w:spacing w:before="0" w:beforeAutospacing="0" w:after="0" w:afterAutospacing="0" w:line="480" w:lineRule="auto"/>
+        <w:jc w:val="both"/>
+        <w:rPr>
+          <w:lang w:val="en-US"/>
+        </w:rPr>
+      </w:pPr>
+      <w:r>
+        <w:rPr>
+          <w:b/>
+          <w:bCs/>
+          <w:color w:val="000000"/>
+          <w:lang w:val="en-US"/>
+        </w:rPr>
+        <w:t>Alternative 2: Safe passengers in Arraylist</w:t>
+      </w:r>
+    </w:p>
+    <w:p>
+      <w:pPr>
+        <w:pStyle w:val="NormalWeb"/>
+        <w:spacing w:before="0" w:beforeAutospacing="0" w:after="0" w:afterAutospacing="0" w:line="480" w:lineRule="auto"/>
+        <w:jc w:val="both"/>
+        <w:rPr>
+          <w:lang w:val="en-US"/>
+        </w:rPr>
+      </w:pPr>
+      <w:r>
+        <w:rPr>
+          <w:color w:val="000000"/>
+          <w:lang w:val="en-US"/>
+        </w:rPr>
+        <w:t xml:space="preserve">The second alternative </w:t>
+      </w:r>
+      <w:r>
+        <w:rPr>
+          <w:color w:val="000000"/>
+          <w:lang w:val="en-US"/>
+        </w:rPr>
+        <w:t>consists of</w:t>
+      </w:r>
+      <w:r>
+        <w:rPr>
+          <w:color w:val="000000"/>
+          <w:lang w:val="en-US"/>
+        </w:rPr>
+        <w:t xml:space="preserve"> </w:t>
+      </w:r>
+      <w:r>
+        <w:rPr>
+          <w:color w:val="000000"/>
+          <w:lang w:val="en-US"/>
+        </w:rPr>
+        <w:t>saving</w:t>
+      </w:r>
+      <w:r>
+        <w:rPr>
+          <w:color w:val="000000"/>
+          <w:lang w:val="en-US"/>
+        </w:rPr>
+        <w:t xml:space="preserve"> the passengers in </w:t>
+      </w:r>
+      <w:r>
+        <w:rPr>
+          <w:color w:val="000000"/>
+          <w:lang w:val="en-US"/>
+        </w:rPr>
+        <w:t>an ArrayList</w:t>
+      </w:r>
+      <w:r>
+        <w:rPr>
+          <w:color w:val="000000"/>
+          <w:lang w:val="en-US"/>
+        </w:rPr>
+        <w:t xml:space="preserve"> and </w:t>
+      </w:r>
+      <w:r>
+        <w:rPr>
+          <w:color w:val="000000"/>
+          <w:lang w:val="en-US"/>
+        </w:rPr>
+        <w:t>employing</w:t>
+      </w:r>
+      <w:r>
+        <w:rPr>
+          <w:color w:val="000000"/>
+          <w:lang w:val="en-US"/>
+        </w:rPr>
+        <w:t xml:space="preserve"> it to </w:t>
+      </w:r>
+      <w:r>
+        <w:rPr>
+          <w:color w:val="000000"/>
+          <w:lang w:val="en-US"/>
+        </w:rPr>
+        <w:t>save</w:t>
+      </w:r>
+      <w:r>
+        <w:rPr>
+          <w:color w:val="000000"/>
+          <w:lang w:val="en-US"/>
+        </w:rPr>
+        <w:t xml:space="preserve"> the priority information about the VIP passengers and the normal </w:t>
+      </w:r>
+      <w:r>
+        <w:rPr>
+          <w:color w:val="000000"/>
+          <w:lang w:val="en-US"/>
+        </w:rPr>
+        <w:t>passengers.</w:t>
+      </w:r>
+      <w:r>
+        <w:rPr>
+          <w:color w:val="000000"/>
+          <w:lang w:val="en-US"/>
+        </w:rPr>
+        <w:t> </w:t>
+      </w:r>
+    </w:p>
+    <w:p>
+      <w:pPr>
+        <w:pStyle w:val="NormalWeb"/>
+        <w:spacing w:before="0" w:beforeAutospacing="0" w:after="0" w:afterAutospacing="0" w:line="480" w:lineRule="auto"/>
+        <w:jc w:val="both"/>
+        <w:rPr>
+          <w:lang w:val="en-US"/>
+        </w:rPr>
+      </w:pPr>
+      <w:r>
+        <w:rPr>
+          <w:b/>
+          <w:bCs/>
+          <w:color w:val="000000"/>
+          <w:lang w:val="en-US"/>
+        </w:rPr>
+        <w:t xml:space="preserve">Alternative 3: Safe </w:t>
+      </w:r>
+      <w:r>
+        <w:rPr>
+          <w:b/>
+          <w:bCs/>
+          <w:color w:val="000000"/>
+          <w:lang w:val="en-US"/>
+        </w:rPr>
+        <w:t>Passenger</w:t>
+      </w:r>
+      <w:r>
+        <w:rPr>
+          <w:b/>
+          <w:bCs/>
+          <w:color w:val="000000"/>
+          <w:lang w:val="en-US"/>
+        </w:rPr>
+        <w:t xml:space="preserve"> in Binary Tree</w:t>
+      </w:r>
+    </w:p>
+    <w:p>
+      <w:pPr>
+        <w:pStyle w:val="NormalWeb"/>
+        <w:spacing w:before="0" w:beforeAutospacing="0" w:after="0" w:afterAutospacing="0" w:line="480" w:lineRule="auto"/>
+        <w:jc w:val="both"/>
+        <w:rPr>
+          <w:lang w:val="en-US"/>
+        </w:rPr>
+      </w:pPr>
+      <w:r>
+        <w:rPr>
+          <w:color w:val="000000"/>
+          <w:lang w:val="en-US"/>
+        </w:rPr>
+        <w:t xml:space="preserve">Finally, the third alternative </w:t>
+      </w:r>
+      <w:r>
+        <w:rPr>
+          <w:color w:val="000000"/>
+          <w:lang w:val="en-US"/>
+        </w:rPr>
+        <w:t>consists of</w:t>
+      </w:r>
+      <w:r>
+        <w:rPr>
+          <w:color w:val="000000"/>
+          <w:lang w:val="en-US"/>
+        </w:rPr>
+        <w:t xml:space="preserve"> </w:t>
+      </w:r>
+      <w:r>
+        <w:rPr>
+          <w:color w:val="000000"/>
+          <w:lang w:val="en-US"/>
+        </w:rPr>
+        <w:t>saving</w:t>
+      </w:r>
+      <w:r>
+        <w:rPr>
+          <w:color w:val="000000"/>
+          <w:lang w:val="en-US"/>
+        </w:rPr>
+        <w:t xml:space="preserve"> the passengers in a Binary Tree, and we </w:t>
+      </w:r>
+      <w:r>
+        <w:rPr>
+          <w:color w:val="000000"/>
+          <w:lang w:val="en-US"/>
+        </w:rPr>
+        <w:t>save</w:t>
+      </w:r>
+      <w:r>
+        <w:rPr>
+          <w:color w:val="000000"/>
+          <w:lang w:val="en-US"/>
+        </w:rPr>
+        <w:t xml:space="preserve"> the information </w:t>
+      </w:r>
+      <w:r>
+        <w:rPr>
+          <w:color w:val="000000"/>
+          <w:lang w:val="en-US"/>
+        </w:rPr>
+        <w:t>considering</w:t>
+      </w:r>
+      <w:r>
+        <w:rPr>
+          <w:color w:val="000000"/>
+          <w:lang w:val="en-US"/>
+        </w:rPr>
+        <w:t xml:space="preserve"> the position and the priority</w:t>
+      </w:r>
+      <w:r>
+        <w:rPr>
+          <w:color w:val="000000"/>
+          <w:lang w:val="en-US"/>
+        </w:rPr>
+        <w:t>.</w:t>
+      </w:r>
+    </w:p>
+    <w:p>
+      <w:pPr>
+        <w:rPr>
+          <w:lang w:val="en-US"/>
+        </w:rPr>
+      </w:pPr>
     </w:p>
     <w:sectPr>
       <w:pgSz w:w="12240" w:h="15840"/>
@@ -2164,6 +2850,18 @@
       <w:lang w:eastAsia="es-ES"/>
     </w:rPr>
   </w:style>
+  <w:style w:type="character" w:styleId="Hipervnculo">
+    <w:name w:val="Hyperlink"/>
+    <w:basedOn w:val="Fuentedeprrafopredeter"/>
+    <w:uiPriority w:val="99"/>
+    <w:semiHidden/>
+    <w:unhideWhenUsed/>
+    <w:rsid w:val="00855957"/>
+    <w:rPr>
+      <w:color w:val="0000FF"/>
+      <w:u w:val="single"/>
+    </w:rPr>
+  </w:style>
 </w:styles>
 </file>
 

</xml_diff>

<commit_message>
Docs - ENGINEERING METHOD, part 4
</commit_message>
<xml_diff>
--- a/Docs/Tarea Integradora I.docx
+++ b/Docs/Tarea Integradora I.docx
@@ -1077,7 +1077,29 @@
           <w:szCs w:val="24"/>
           <w:lang w:val="en-US" w:eastAsia="es-ES"/>
         </w:rPr>
-        <w:t xml:space="preserve"> the order of arrival of the passengers, taking into account the sections of the aircraft and starting from the furthest from the entrance door to the one closest to it.</w:t>
+        <w:t xml:space="preserve"> the order of arrival of the passengers, </w:t>
+      </w:r>
+      <w:proofErr w:type="gramStart"/>
+      <w:r>
+        <w:rPr>
+          <w:rFonts w:ascii="Times New Roman" w:eastAsia="Times New Roman" w:hAnsi="Times New Roman" w:cs="Times New Roman"/>
+          <w:color w:val="000000"/>
+          <w:sz w:val="24"/>
+          <w:szCs w:val="24"/>
+          <w:lang w:val="en-US" w:eastAsia="es-ES"/>
+        </w:rPr>
+        <w:t>taking into account</w:t>
+      </w:r>
+      <w:proofErr w:type="gramEnd"/>
+      <w:r>
+        <w:rPr>
+          <w:rFonts w:ascii="Times New Roman" w:eastAsia="Times New Roman" w:hAnsi="Times New Roman" w:cs="Times New Roman"/>
+          <w:color w:val="000000"/>
+          <w:sz w:val="24"/>
+          <w:szCs w:val="24"/>
+          <w:lang w:val="en-US" w:eastAsia="es-ES"/>
+        </w:rPr>
+        <w:t xml:space="preserve"> the sections of the aircraft and starting from the furthest from the entrance door to the one closest to it.</w:t>
       </w:r>
     </w:p>
     <w:p>
@@ -1579,12 +1601,21 @@
           <w:lang w:val="en-US"/>
         </w:rPr>
       </w:pPr>
-      <w:r>
-        <w:rPr>
-          <w:color w:val="000000"/>
-          <w:lang w:val="en-US"/>
-        </w:rPr>
-        <w:t>In order to have total clarity in the concepts involved, this search is made for the definitions of the terms that will be useful in the project: </w:t>
+      <w:proofErr w:type="gramStart"/>
+      <w:r>
+        <w:rPr>
+          <w:color w:val="000000"/>
+          <w:lang w:val="en-US"/>
+        </w:rPr>
+        <w:t>In order to</w:t>
+      </w:r>
+      <w:proofErr w:type="gramEnd"/>
+      <w:r>
+        <w:rPr>
+          <w:color w:val="000000"/>
+          <w:lang w:val="en-US"/>
+        </w:rPr>
+        <w:t xml:space="preserve"> have total clarity in the concepts involved, this search is made for the definitions of the terms that will be useful in the project: </w:t>
       </w:r>
     </w:p>
     <w:p>
@@ -1759,7 +1790,23 @@
           <w:color w:val="000000"/>
           <w:lang w:val="en-US"/>
         </w:rPr>
-        <w:t>Spatial complexity, also known as memory usage or memory consumption, is a term used in computer science to measure the amount of memory space needed to solve a problem or run an algorithm. Besides, spatial complexity refers to how much memory is needed to run an algorithm relative to the size of the data input. Therefore, it is important in the optimization of programs and algorithms, since a reduction in the amount of memory used can significantly improve the performance and execution speed of the program.</w:t>
+        <w:t xml:space="preserve">Spatial complexity, also known as memory usage or memory consumption, is a term used in computer science to measure the amount of memory space needed to solve a problem or run an algorithm. Besides, spatial complexity refers to how much memory is needed to run an algorithm relative to the size of the data input. Therefore, it is important in the optimization of programs and </w:t>
+      </w:r>
+      <w:proofErr w:type="gramStart"/>
+      <w:r>
+        <w:rPr>
+          <w:color w:val="000000"/>
+          <w:lang w:val="en-US"/>
+        </w:rPr>
+        <w:t>algorithms, since</w:t>
+      </w:r>
+      <w:proofErr w:type="gramEnd"/>
+      <w:r>
+        <w:rPr>
+          <w:color w:val="000000"/>
+          <w:lang w:val="en-US"/>
+        </w:rPr>
+        <w:t xml:space="preserve"> a reduction in the amount of memory used can significantly improve the performance and execution speed of the program.</w:t>
       </w:r>
     </w:p>
     <w:p>
@@ -1812,21 +1859,7 @@
           <w:color w:val="000000"/>
           <w:lang w:val="en-US"/>
         </w:rPr>
-        <w:t xml:space="preserve">FIFO is an abbreviation for first in, first out. It is a method for handling data structures where the first element is processed </w:t>
-      </w:r>
-      <w:r>
-        <w:rPr>
-          <w:color w:val="000000"/>
-          <w:lang w:val="en-US"/>
-        </w:rPr>
-        <w:t>first,</w:t>
-      </w:r>
-      <w:r>
-        <w:rPr>
-          <w:color w:val="000000"/>
-          <w:lang w:val="en-US"/>
-        </w:rPr>
-        <w:t xml:space="preserve"> and the newest element is processed last.</w:t>
+        <w:t>FIFO is an abbreviation for first in, first out. It is a method for handling data structures where the first element is processed first, and the newest element is processed last.</w:t>
       </w:r>
     </w:p>
     <w:p>
@@ -1852,21 +1885,7 @@
           <w:color w:val="000000"/>
           <w:lang w:val="en-US"/>
         </w:rPr>
-        <w:t xml:space="preserve"> LIFO is an abbreviation for last in, first out. It is a method for handling data structures where the first element is processed </w:t>
-      </w:r>
-      <w:r>
-        <w:rPr>
-          <w:color w:val="000000"/>
-          <w:lang w:val="en-US"/>
-        </w:rPr>
-        <w:t>last,</w:t>
-      </w:r>
-      <w:r>
-        <w:rPr>
-          <w:color w:val="000000"/>
-          <w:lang w:val="en-US"/>
-        </w:rPr>
-        <w:t xml:space="preserve"> and the last element is processed first.</w:t>
+        <w:t> LIFO is an abbreviation for last in, first out. It is a method for handling data structures where the first element is processed last, and the last element is processed first.</w:t>
       </w:r>
     </w:p>
     <w:p>
@@ -1979,21 +1998,7 @@
           <w:color w:val="000000"/>
           <w:lang w:val="en-US"/>
         </w:rPr>
-        <w:t xml:space="preserve">In this alternative we save all passengers in Hash Tables, </w:t>
-      </w:r>
-      <w:r>
-        <w:rPr>
-          <w:color w:val="000000"/>
-          <w:lang w:val="en-US"/>
-        </w:rPr>
-        <w:t>considering</w:t>
-      </w:r>
-      <w:r>
-        <w:rPr>
-          <w:color w:val="000000"/>
-          <w:lang w:val="en-US"/>
-        </w:rPr>
-        <w:t xml:space="preserve"> that allows us to get the information faster by a key.</w:t>
+        <w:t>In this alternative we save all passengers in Hash Tables, considering that allows us to get the information faster by a key.</w:t>
       </w:r>
     </w:p>
     <w:p>
@@ -2099,21 +2104,7 @@
           <w:color w:val="000000"/>
           <w:lang w:val="en-US"/>
         </w:rPr>
-        <w:t xml:space="preserve"> the priority information about the VIP passengers and the normal </w:t>
-      </w:r>
-      <w:r>
-        <w:rPr>
-          <w:color w:val="000000"/>
-          <w:lang w:val="en-US"/>
-        </w:rPr>
-        <w:t>passengers.</w:t>
-      </w:r>
-      <w:r>
-        <w:rPr>
-          <w:color w:val="000000"/>
-          <w:lang w:val="en-US"/>
-        </w:rPr>
-        <w:t> </w:t>
+        <w:t xml:space="preserve"> the priority information about the VIP passengers and the normal passengers. </w:t>
       </w:r>
     </w:p>
     <w:p>
@@ -2159,6 +2150,7 @@
         <w:spacing w:before="0" w:beforeAutospacing="0" w:after="0" w:afterAutospacing="0" w:line="480" w:lineRule="auto"/>
         <w:jc w:val="both"/>
         <w:rPr>
+          <w:color w:val="000000"/>
           <w:lang w:val="en-US"/>
         </w:rPr>
       </w:pPr>
@@ -2209,21 +2201,7 @@
           <w:color w:val="000000"/>
           <w:lang w:val="en-US"/>
         </w:rPr>
-        <w:t xml:space="preserve"> the information </w:t>
-      </w:r>
-      <w:r>
-        <w:rPr>
-          <w:color w:val="000000"/>
-          <w:lang w:val="en-US"/>
-        </w:rPr>
-        <w:t>considering</w:t>
-      </w:r>
-      <w:r>
-        <w:rPr>
-          <w:color w:val="000000"/>
-          <w:lang w:val="en-US"/>
-        </w:rPr>
-        <w:t xml:space="preserve"> the position and the priority</w:t>
+        <w:t xml:space="preserve"> the information considering the position and the priority</w:t>
       </w:r>
       <w:r>
         <w:rPr>
@@ -2232,6 +2210,276 @@
         </w:rPr>
         <w:t>.</w:t>
       </w:r>
+    </w:p>
+    <w:p>
+      <w:pPr>
+        <w:pStyle w:val="NormalWeb"/>
+        <w:spacing w:before="0" w:beforeAutospacing="0" w:after="320" w:afterAutospacing="0"/>
+        <w:ind w:left="15"/>
+        <w:rPr>
+          <w:lang w:val="en-US"/>
+        </w:rPr>
+      </w:pPr>
+      <w:r>
+        <w:rPr>
+          <w:color w:val="000000"/>
+          <w:sz w:val="30"/>
+          <w:szCs w:val="30"/>
+          <w:lang w:val="en-US"/>
+        </w:rPr>
+        <w:t>PART 4: TRANSITION FROM IDEAS FORMULATION TO PRELIMINARY DESIGNS</w:t>
+      </w:r>
+    </w:p>
+    <w:p>
+      <w:pPr>
+        <w:pStyle w:val="NormalWeb"/>
+        <w:spacing w:before="0" w:beforeAutospacing="0" w:after="200" w:afterAutospacing="0" w:line="480" w:lineRule="auto"/>
+        <w:rPr>
+          <w:lang w:val="en-US"/>
+        </w:rPr>
+      </w:pPr>
+      <w:r>
+        <w:rPr>
+          <w:color w:val="000000"/>
+          <w:lang w:val="en-US"/>
+        </w:rPr>
+        <w:lastRenderedPageBreak/>
+        <w:t>The first thing that we develop in this stage is to discard the non-feasible alternatives for the development of the code. So, we discard the third alternative because it represents a lot of problems. </w:t>
+      </w:r>
+    </w:p>
+    <w:p>
+      <w:pPr>
+        <w:pStyle w:val="NormalWeb"/>
+        <w:spacing w:before="0" w:beforeAutospacing="0" w:after="200" w:afterAutospacing="0" w:line="480" w:lineRule="auto"/>
+        <w:rPr>
+          <w:lang w:val="en-US"/>
+        </w:rPr>
+      </w:pPr>
+      <w:r>
+        <w:rPr>
+          <w:color w:val="000000"/>
+          <w:lang w:val="en-US"/>
+        </w:rPr>
+        <w:t>A careful</w:t>
+      </w:r>
+      <w:r>
+        <w:rPr>
+          <w:color w:val="000000"/>
+          <w:lang w:val="en-US"/>
+        </w:rPr>
+        <w:t xml:space="preserve"> review of the other alternatives leads us to the following:</w:t>
+      </w:r>
+    </w:p>
+    <w:p>
+      <w:pPr>
+        <w:pStyle w:val="NormalWeb"/>
+        <w:spacing w:before="0" w:beforeAutospacing="0" w:after="0" w:afterAutospacing="0" w:line="480" w:lineRule="auto"/>
+        <w:jc w:val="both"/>
+        <w:rPr>
+          <w:lang w:val="en-US"/>
+        </w:rPr>
+      </w:pPr>
+      <w:r>
+        <w:rPr>
+          <w:b/>
+          <w:bCs/>
+          <w:color w:val="000000"/>
+          <w:lang w:val="en-US"/>
+        </w:rPr>
+        <w:t>Alternative 1: Safe passengers in Hash Tables</w:t>
+      </w:r>
+      <w:r>
+        <w:rPr>
+          <w:color w:val="000000"/>
+          <w:lang w:val="en-US"/>
+        </w:rPr>
+        <w:t>. </w:t>
+      </w:r>
+    </w:p>
+    <w:p>
+      <w:pPr>
+        <w:pStyle w:val="NormalWeb"/>
+        <w:numPr>
+          <w:ilvl w:val="0"/>
+          <w:numId w:val="2"/>
+        </w:numPr>
+        <w:spacing w:before="0" w:beforeAutospacing="0" w:after="0" w:afterAutospacing="0" w:line="480" w:lineRule="auto"/>
+        <w:jc w:val="both"/>
+        <w:textAlignment w:val="baseline"/>
+        <w:rPr>
+          <w:color w:val="000000"/>
+          <w:lang w:val="en-US"/>
+        </w:rPr>
+      </w:pPr>
+      <w:r>
+        <w:rPr>
+          <w:color w:val="000000"/>
+          <w:lang w:val="en-US"/>
+        </w:rPr>
+        <w:t xml:space="preserve">Hash tables allow access to elements very </w:t>
+      </w:r>
+      <w:r>
+        <w:rPr>
+          <w:color w:val="000000"/>
+          <w:lang w:val="en-US"/>
+        </w:rPr>
+        <w:t>quickly.</w:t>
+      </w:r>
+    </w:p>
+    <w:p>
+      <w:pPr>
+        <w:pStyle w:val="NormalWeb"/>
+        <w:numPr>
+          <w:ilvl w:val="0"/>
+          <w:numId w:val="2"/>
+        </w:numPr>
+        <w:spacing w:before="0" w:beforeAutospacing="0" w:after="0" w:afterAutospacing="0" w:line="480" w:lineRule="auto"/>
+        <w:jc w:val="both"/>
+        <w:textAlignment w:val="baseline"/>
+        <w:rPr>
+          <w:color w:val="000000"/>
+          <w:lang w:val="en-US"/>
+        </w:rPr>
+      </w:pPr>
+      <w:r>
+        <w:rPr>
+          <w:color w:val="000000"/>
+          <w:lang w:val="en-US"/>
+        </w:rPr>
+        <w:t>Hash tables can handle large volumes of data effectively.</w:t>
+      </w:r>
+    </w:p>
+    <w:p>
+      <w:pPr>
+        <w:pStyle w:val="NormalWeb"/>
+        <w:numPr>
+          <w:ilvl w:val="0"/>
+          <w:numId w:val="2"/>
+        </w:numPr>
+        <w:spacing w:before="0" w:beforeAutospacing="0" w:after="0" w:afterAutospacing="0" w:line="480" w:lineRule="auto"/>
+        <w:jc w:val="both"/>
+        <w:textAlignment w:val="baseline"/>
+        <w:rPr>
+          <w:color w:val="000000"/>
+          <w:lang w:val="en-US"/>
+        </w:rPr>
+      </w:pPr>
+      <w:r>
+        <w:rPr>
+          <w:color w:val="000000"/>
+          <w:lang w:val="en-US"/>
+        </w:rPr>
+        <w:t>Hash tables use memory very efficiently, as they only store the elements that are needed and do not waste space on null or empty elements.</w:t>
+      </w:r>
+    </w:p>
+    <w:p>
+      <w:pPr>
+        <w:pStyle w:val="NormalWeb"/>
+        <w:numPr>
+          <w:ilvl w:val="0"/>
+          <w:numId w:val="2"/>
+        </w:numPr>
+        <w:spacing w:before="0" w:beforeAutospacing="0" w:after="0" w:afterAutospacing="0" w:line="480" w:lineRule="auto"/>
+        <w:jc w:val="both"/>
+        <w:textAlignment w:val="baseline"/>
+        <w:rPr>
+          <w:color w:val="000000"/>
+          <w:lang w:val="en-US"/>
+        </w:rPr>
+      </w:pPr>
+      <w:r>
+        <w:rPr>
+          <w:color w:val="000000"/>
+          <w:lang w:val="en-US"/>
+        </w:rPr>
+        <w:t>The implementation of a hash table is relatively simple.</w:t>
+      </w:r>
+    </w:p>
+    <w:p>
+      <w:pPr>
+        <w:pStyle w:val="NormalWeb"/>
+        <w:numPr>
+          <w:ilvl w:val="0"/>
+          <w:numId w:val="2"/>
+        </w:numPr>
+        <w:spacing w:before="0" w:beforeAutospacing="0" w:after="0" w:afterAutospacing="0" w:line="480" w:lineRule="auto"/>
+        <w:jc w:val="both"/>
+        <w:textAlignment w:val="baseline"/>
+        <w:rPr>
+          <w:color w:val="000000"/>
+          <w:lang w:val="en-US"/>
+        </w:rPr>
+      </w:pPr>
+      <w:r>
+        <w:rPr>
+          <w:color w:val="000000"/>
+          <w:lang w:val="en-US"/>
+        </w:rPr>
+        <w:t>Hash tables allow you to search for items by key, making them ideal for storing and searching for related data by key.</w:t>
+      </w:r>
+    </w:p>
+    <w:p>
+      <w:pPr>
+        <w:pStyle w:val="NormalWeb"/>
+        <w:spacing w:before="0" w:beforeAutospacing="0" w:after="0" w:afterAutospacing="0" w:line="480" w:lineRule="auto"/>
+        <w:jc w:val="both"/>
+        <w:rPr>
+          <w:lang w:val="en-US"/>
+        </w:rPr>
+      </w:pPr>
+      <w:r>
+        <w:rPr>
+          <w:b/>
+          <w:bCs/>
+          <w:color w:val="000000"/>
+          <w:lang w:val="en-US"/>
+        </w:rPr>
+        <w:t>Alternative 2: Safe passengers in Arraylist</w:t>
+      </w:r>
+      <w:r>
+        <w:rPr>
+          <w:color w:val="000000"/>
+          <w:lang w:val="en-US"/>
+        </w:rPr>
+        <w:t>.</w:t>
+      </w:r>
+      <w:r>
+        <w:rPr>
+          <w:b/>
+          <w:bCs/>
+          <w:color w:val="000000"/>
+          <w:lang w:val="en-US"/>
+        </w:rPr>
+        <w:t> </w:t>
+      </w:r>
+    </w:p>
+    <w:p>
+      <w:pPr>
+        <w:pStyle w:val="NormalWeb"/>
+        <w:spacing w:before="0" w:beforeAutospacing="0" w:after="0" w:afterAutospacing="0" w:line="480" w:lineRule="auto"/>
+        <w:ind w:left="720"/>
+        <w:jc w:val="both"/>
+        <w:rPr>
+          <w:lang w:val="en-US"/>
+        </w:rPr>
+      </w:pPr>
+      <w:r>
+        <w:rPr>
+          <w:color w:val="000000"/>
+          <w:lang w:val="en-US"/>
+        </w:rPr>
+        <w:t>It is not appropriate to use this kind of structure for this type of exercise because it can have complications at the time of consultation.</w:t>
+      </w:r>
+    </w:p>
+    <w:p>
+      <w:pPr>
+        <w:pStyle w:val="NormalWeb"/>
+        <w:spacing w:before="0" w:beforeAutospacing="0" w:after="0" w:afterAutospacing="0" w:line="480" w:lineRule="auto"/>
+        <w:jc w:val="both"/>
+        <w:rPr>
+          <w:lang w:val="en-US"/>
+        </w:rPr>
+      </w:pPr>
     </w:p>
     <w:p>
       <w:pPr>
@@ -2253,9 +2501,9 @@
 <file path=word/numbering.xml><?xml version="1.0" encoding="utf-8"?>
 <w:numbering xmlns:wpc="http://schemas.microsoft.com/office/word/2010/wordprocessingCanvas" xmlns:cx="http://schemas.microsoft.com/office/drawing/2014/chartex" xmlns:cx1="http://schemas.microsoft.com/office/drawing/2015/9/8/chartex" xmlns:cx2="http://schemas.microsoft.com/office/drawing/2015/10/21/chartex" xmlns:cx3="http://schemas.microsoft.com/office/drawing/2016/5/9/chartex" xmlns:cx4="http://schemas.microsoft.com/office/drawing/2016/5/10/chartex" xmlns:cx5="http://schemas.microsoft.com/office/drawing/2016/5/11/chartex" xmlns:cx6="http://schemas.microsoft.com/office/drawing/2016/5/12/chartex" xmlns:cx7="http://schemas.microsoft.com/office/drawing/2016/5/13/chartex" xmlns:cx8="http://schemas.microsoft.com/office/drawing/2016/5/14/chartex" xmlns:mc="http://schemas.openxmlformats.org/markup-compatibility/2006" xmlns:aink="http://schemas.microsoft.com/office/drawing/2016/ink" xmlns:am3d="http://schemas.microsoft.com/office/drawing/2017/model3d" xmlns:o="urn:schemas-microsoft-com:office:office" xmlns:oel="http://schemas.microsoft.com/office/2019/extlst" xmlns:r="http://schemas.openxmlformats.org/officeDocument/2006/relationships" xmlns:m="http://schemas.openxmlformats.org/officeDocument/2006/math" xmlns:v="urn:schemas-microsoft-com:vml" xmlns:wp14="http://schemas.microsoft.com/office/word/2010/wordprocessingDrawing" xmlns:wp="http://schemas.openxmlformats.org/drawingml/2006/wordprocessingDrawing" xmlns:w10="urn:schemas-microsoft-com:office:word" xmlns:w="http://schemas.openxmlformats.org/wordprocessingml/2006/main" xmlns:w14="http://schemas.microsoft.com/office/word/2010/wordml" xmlns:w15="http://schemas.microsoft.com/office/word/2012/wordml" xmlns:w16cex="http://schemas.microsoft.com/office/word/2018/wordml/cex" xmlns:w16cid="http://schemas.microsoft.com/office/word/2016/wordml/cid" xmlns:w16="http://schemas.microsoft.com/office/word/2018/wordml" xmlns:w16du="http://schemas.microsoft.com/office/word/2023/wordml/word16du" xmlns:w16sdtdh="http://schemas.microsoft.com/office/word/2020/wordml/sdtdatahash" xmlns:w16se="http://schemas.microsoft.com/office/word/2015/wordml/symex" xmlns:wpg="http://schemas.microsoft.com/office/word/2010/wordprocessingGroup" xmlns:wpi="http://schemas.microsoft.com/office/word/2010/wordprocessingInk" xmlns:wne="http://schemas.microsoft.com/office/word/2006/wordml" xmlns:wps="http://schemas.microsoft.com/office/word/2010/wordprocessingShape" mc:Ignorable="w14 w15 w16se w16cid w16 w16cex w16sdtdh wp14">
   <w:abstractNum w:abstractNumId="0" w15:restartNumberingAfterBreak="0">
-    <w:nsid w:val="214754F9"/>
+    <w:nsid w:val="0E7965D8"/>
     <w:multiLevelType w:val="multilevel"/>
-    <w:tmpl w:val="35487870"/>
+    <w:tmpl w:val="C994B4F2"/>
     <w:lvl w:ilvl="0">
       <w:start w:val="1"/>
       <w:numFmt w:val="bullet"/>
@@ -2401,7 +2649,159 @@
       </w:rPr>
     </w:lvl>
   </w:abstractNum>
+  <w:abstractNum w:abstractNumId="1" w15:restartNumberingAfterBreak="0">
+    <w:nsid w:val="214754F9"/>
+    <w:multiLevelType w:val="multilevel"/>
+    <w:tmpl w:val="35487870"/>
+    <w:lvl w:ilvl="0">
+      <w:start w:val="1"/>
+      <w:numFmt w:val="bullet"/>
+      <w:lvlText w:val=""/>
+      <w:lvlJc w:val="left"/>
+      <w:pPr>
+        <w:tabs>
+          <w:tab w:val="num" w:pos="720"/>
+        </w:tabs>
+        <w:ind w:left="720" w:hanging="360"/>
+      </w:pPr>
+      <w:rPr>
+        <w:rFonts w:ascii="Symbol" w:hAnsi="Symbol" w:hint="default"/>
+        <w:sz w:val="20"/>
+      </w:rPr>
+    </w:lvl>
+    <w:lvl w:ilvl="1" w:tentative="1">
+      <w:start w:val="1"/>
+      <w:numFmt w:val="bullet"/>
+      <w:lvlText w:val="o"/>
+      <w:lvlJc w:val="left"/>
+      <w:pPr>
+        <w:tabs>
+          <w:tab w:val="num" w:pos="1440"/>
+        </w:tabs>
+        <w:ind w:left="1440" w:hanging="360"/>
+      </w:pPr>
+      <w:rPr>
+        <w:rFonts w:ascii="Courier New" w:hAnsi="Courier New" w:hint="default"/>
+        <w:sz w:val="20"/>
+      </w:rPr>
+    </w:lvl>
+    <w:lvl w:ilvl="2" w:tentative="1">
+      <w:start w:val="1"/>
+      <w:numFmt w:val="bullet"/>
+      <w:lvlText w:val=""/>
+      <w:lvlJc w:val="left"/>
+      <w:pPr>
+        <w:tabs>
+          <w:tab w:val="num" w:pos="2160"/>
+        </w:tabs>
+        <w:ind w:left="2160" w:hanging="360"/>
+      </w:pPr>
+      <w:rPr>
+        <w:rFonts w:ascii="Wingdings" w:hAnsi="Wingdings" w:hint="default"/>
+        <w:sz w:val="20"/>
+      </w:rPr>
+    </w:lvl>
+    <w:lvl w:ilvl="3" w:tentative="1">
+      <w:start w:val="1"/>
+      <w:numFmt w:val="bullet"/>
+      <w:lvlText w:val=""/>
+      <w:lvlJc w:val="left"/>
+      <w:pPr>
+        <w:tabs>
+          <w:tab w:val="num" w:pos="2880"/>
+        </w:tabs>
+        <w:ind w:left="2880" w:hanging="360"/>
+      </w:pPr>
+      <w:rPr>
+        <w:rFonts w:ascii="Wingdings" w:hAnsi="Wingdings" w:hint="default"/>
+        <w:sz w:val="20"/>
+      </w:rPr>
+    </w:lvl>
+    <w:lvl w:ilvl="4" w:tentative="1">
+      <w:start w:val="1"/>
+      <w:numFmt w:val="bullet"/>
+      <w:lvlText w:val=""/>
+      <w:lvlJc w:val="left"/>
+      <w:pPr>
+        <w:tabs>
+          <w:tab w:val="num" w:pos="3600"/>
+        </w:tabs>
+        <w:ind w:left="3600" w:hanging="360"/>
+      </w:pPr>
+      <w:rPr>
+        <w:rFonts w:ascii="Wingdings" w:hAnsi="Wingdings" w:hint="default"/>
+        <w:sz w:val="20"/>
+      </w:rPr>
+    </w:lvl>
+    <w:lvl w:ilvl="5" w:tentative="1">
+      <w:start w:val="1"/>
+      <w:numFmt w:val="bullet"/>
+      <w:lvlText w:val=""/>
+      <w:lvlJc w:val="left"/>
+      <w:pPr>
+        <w:tabs>
+          <w:tab w:val="num" w:pos="4320"/>
+        </w:tabs>
+        <w:ind w:left="4320" w:hanging="360"/>
+      </w:pPr>
+      <w:rPr>
+        <w:rFonts w:ascii="Wingdings" w:hAnsi="Wingdings" w:hint="default"/>
+        <w:sz w:val="20"/>
+      </w:rPr>
+    </w:lvl>
+    <w:lvl w:ilvl="6" w:tentative="1">
+      <w:start w:val="1"/>
+      <w:numFmt w:val="bullet"/>
+      <w:lvlText w:val=""/>
+      <w:lvlJc w:val="left"/>
+      <w:pPr>
+        <w:tabs>
+          <w:tab w:val="num" w:pos="5040"/>
+        </w:tabs>
+        <w:ind w:left="5040" w:hanging="360"/>
+      </w:pPr>
+      <w:rPr>
+        <w:rFonts w:ascii="Wingdings" w:hAnsi="Wingdings" w:hint="default"/>
+        <w:sz w:val="20"/>
+      </w:rPr>
+    </w:lvl>
+    <w:lvl w:ilvl="7" w:tentative="1">
+      <w:start w:val="1"/>
+      <w:numFmt w:val="bullet"/>
+      <w:lvlText w:val=""/>
+      <w:lvlJc w:val="left"/>
+      <w:pPr>
+        <w:tabs>
+          <w:tab w:val="num" w:pos="5760"/>
+        </w:tabs>
+        <w:ind w:left="5760" w:hanging="360"/>
+      </w:pPr>
+      <w:rPr>
+        <w:rFonts w:ascii="Wingdings" w:hAnsi="Wingdings" w:hint="default"/>
+        <w:sz w:val="20"/>
+      </w:rPr>
+    </w:lvl>
+    <w:lvl w:ilvl="8" w:tentative="1">
+      <w:start w:val="1"/>
+      <w:numFmt w:val="bullet"/>
+      <w:lvlText w:val=""/>
+      <w:lvlJc w:val="left"/>
+      <w:pPr>
+        <w:tabs>
+          <w:tab w:val="num" w:pos="6480"/>
+        </w:tabs>
+        <w:ind w:left="6480" w:hanging="360"/>
+      </w:pPr>
+      <w:rPr>
+        <w:rFonts w:ascii="Wingdings" w:hAnsi="Wingdings" w:hint="default"/>
+        <w:sz w:val="20"/>
+      </w:rPr>
+    </w:lvl>
+  </w:abstractNum>
   <w:num w:numId="1" w16cid:durableId="2000840563">
+    <w:abstractNumId w:val="1"/>
+  </w:num>
+  <w:num w:numId="2" w16cid:durableId="851188515">
     <w:abstractNumId w:val="0"/>
   </w:num>
 </w:numbering>

</xml_diff>

<commit_message>
Docs - ENGINEERING METHOD, part 5
</commit_message>
<xml_diff>
--- a/Docs/Tarea Integradora I.docx
+++ b/Docs/Tarea Integradora I.docx
@@ -1077,29 +1077,7 @@
           <w:szCs w:val="24"/>
           <w:lang w:val="en-US" w:eastAsia="es-ES"/>
         </w:rPr>
-        <w:t xml:space="preserve"> the order of arrival of the passengers, </w:t>
-      </w:r>
-      <w:proofErr w:type="gramStart"/>
-      <w:r>
-        <w:rPr>
-          <w:rFonts w:ascii="Times New Roman" w:eastAsia="Times New Roman" w:hAnsi="Times New Roman" w:cs="Times New Roman"/>
-          <w:color w:val="000000"/>
-          <w:sz w:val="24"/>
-          <w:szCs w:val="24"/>
-          <w:lang w:val="en-US" w:eastAsia="es-ES"/>
-        </w:rPr>
-        <w:t>taking into account</w:t>
-      </w:r>
-      <w:proofErr w:type="gramEnd"/>
-      <w:r>
-        <w:rPr>
-          <w:rFonts w:ascii="Times New Roman" w:eastAsia="Times New Roman" w:hAnsi="Times New Roman" w:cs="Times New Roman"/>
-          <w:color w:val="000000"/>
-          <w:sz w:val="24"/>
-          <w:szCs w:val="24"/>
-          <w:lang w:val="en-US" w:eastAsia="es-ES"/>
-        </w:rPr>
-        <w:t xml:space="preserve"> the sections of the aircraft and starting from the furthest from the entrance door to the one closest to it.</w:t>
+        <w:t xml:space="preserve"> the order of arrival of the passengers, taking into account the sections of the aircraft and starting from the furthest from the entrance door to the one closest to it.</w:t>
       </w:r>
     </w:p>
     <w:p>
@@ -1601,21 +1579,12 @@
           <w:lang w:val="en-US"/>
         </w:rPr>
       </w:pPr>
-      <w:proofErr w:type="gramStart"/>
-      <w:r>
-        <w:rPr>
-          <w:color w:val="000000"/>
-          <w:lang w:val="en-US"/>
-        </w:rPr>
-        <w:t>In order to</w:t>
-      </w:r>
-      <w:proofErr w:type="gramEnd"/>
-      <w:r>
-        <w:rPr>
-          <w:color w:val="000000"/>
-          <w:lang w:val="en-US"/>
-        </w:rPr>
-        <w:t xml:space="preserve"> have total clarity in the concepts involved, this search is made for the definitions of the terms that will be useful in the project: </w:t>
+      <w:r>
+        <w:rPr>
+          <w:color w:val="000000"/>
+          <w:lang w:val="en-US"/>
+        </w:rPr>
+        <w:t>In order to have total clarity in the concepts involved, this search is made for the definitions of the terms that will be useful in the project: </w:t>
       </w:r>
     </w:p>
     <w:p>
@@ -1790,23 +1759,7 @@
           <w:color w:val="000000"/>
           <w:lang w:val="en-US"/>
         </w:rPr>
-        <w:t xml:space="preserve">Spatial complexity, also known as memory usage or memory consumption, is a term used in computer science to measure the amount of memory space needed to solve a problem or run an algorithm. Besides, spatial complexity refers to how much memory is needed to run an algorithm relative to the size of the data input. Therefore, it is important in the optimization of programs and </w:t>
-      </w:r>
-      <w:proofErr w:type="gramStart"/>
-      <w:r>
-        <w:rPr>
-          <w:color w:val="000000"/>
-          <w:lang w:val="en-US"/>
-        </w:rPr>
-        <w:t>algorithms, since</w:t>
-      </w:r>
-      <w:proofErr w:type="gramEnd"/>
-      <w:r>
-        <w:rPr>
-          <w:color w:val="000000"/>
-          <w:lang w:val="en-US"/>
-        </w:rPr>
-        <w:t xml:space="preserve"> a reduction in the amount of memory used can significantly improve the performance and execution speed of the program.</w:t>
+        <w:t>Spatial complexity, also known as memory usage or memory consumption, is a term used in computer science to measure the amount of memory space needed to solve a problem or run an algorithm. Besides, spatial complexity refers to how much memory is needed to run an algorithm relative to the size of the data input. Therefore, it is important in the optimization of programs and algorithms, since a reduction in the amount of memory used can significantly improve the performance and execution speed of the program.</w:t>
       </w:r>
     </w:p>
     <w:p>
@@ -2316,14 +2269,7 @@
           <w:color w:val="000000"/>
           <w:lang w:val="en-US"/>
         </w:rPr>
-        <w:t xml:space="preserve">Hash tables allow access to elements very </w:t>
-      </w:r>
-      <w:r>
-        <w:rPr>
-          <w:color w:val="000000"/>
-          <w:lang w:val="en-US"/>
-        </w:rPr>
-        <w:t>quickly.</w:t>
+        <w:t>Hash tables allow access to elements very quickly.</w:t>
       </w:r>
     </w:p>
     <w:p>
@@ -2469,6 +2415,322 @@
           <w:lang w:val="en-US"/>
         </w:rPr>
         <w:t>It is not appropriate to use this kind of structure for this type of exercise because it can have complications at the time of consultation.</w:t>
+      </w:r>
+    </w:p>
+    <w:p>
+      <w:pPr>
+        <w:pStyle w:val="NormalWeb"/>
+        <w:spacing w:before="215" w:beforeAutospacing="0" w:after="200" w:afterAutospacing="0"/>
+        <w:ind w:left="15"/>
+        <w:rPr>
+          <w:lang w:val="en-US"/>
+        </w:rPr>
+      </w:pPr>
+      <w:r>
+        <w:rPr>
+          <w:color w:val="000000"/>
+          <w:sz w:val="30"/>
+          <w:szCs w:val="30"/>
+          <w:lang w:val="en-US"/>
+        </w:rPr>
+        <w:t>PART 5: EVALUATION AND SELECTION OF THE BEST SOLUTION</w:t>
+      </w:r>
+    </w:p>
+    <w:p>
+      <w:pPr>
+        <w:pStyle w:val="NormalWeb"/>
+        <w:spacing w:before="0" w:beforeAutospacing="0" w:after="0" w:afterAutospacing="0" w:line="480" w:lineRule="auto"/>
+        <w:jc w:val="both"/>
+        <w:rPr>
+          <w:lang w:val="en-US"/>
+        </w:rPr>
+      </w:pPr>
+      <w:r>
+        <w:rPr>
+          <w:color w:val="000000"/>
+          <w:lang w:val="en-US"/>
+        </w:rPr>
+        <w:t>Criteria</w:t>
+      </w:r>
+    </w:p>
+    <w:p>
+      <w:pPr>
+        <w:pStyle w:val="NormalWeb"/>
+        <w:spacing w:before="0" w:beforeAutospacing="0" w:after="0" w:afterAutospacing="0" w:line="480" w:lineRule="auto"/>
+        <w:jc w:val="both"/>
+        <w:rPr>
+          <w:lang w:val="en-US"/>
+        </w:rPr>
+      </w:pPr>
+      <w:r>
+        <w:rPr>
+          <w:color w:val="000000"/>
+          <w:lang w:val="en-US"/>
+        </w:rPr>
+        <w:t>The criteria that will allow the evaluation of alternative solutions must be defined and based on this result choose the solution that best meets the needs of the problem posed. The criteria we chose</w:t>
+      </w:r>
+      <w:r>
+        <w:rPr>
+          <w:color w:val="000000"/>
+          <w:lang w:val="en-US"/>
+        </w:rPr>
+        <w:t>, in this case,</w:t>
+      </w:r>
+      <w:r>
+        <w:rPr>
+          <w:color w:val="000000"/>
+          <w:lang w:val="en-US"/>
+        </w:rPr>
+        <w:t xml:space="preserve"> are listed below. Also, we already chose the first alternative because it is the one that can be adapted the most to solve the problem, however, it was analyzed and explained why it is a good </w:t>
+      </w:r>
+      <w:r>
+        <w:rPr>
+          <w:color w:val="000000"/>
+          <w:lang w:val="en-US"/>
+        </w:rPr>
+        <w:t>criterion</w:t>
+      </w:r>
+      <w:r>
+        <w:rPr>
+          <w:color w:val="000000"/>
+          <w:lang w:val="en-US"/>
+        </w:rPr>
+        <w:t>.</w:t>
+      </w:r>
+    </w:p>
+    <w:p>
+      <w:pPr>
+        <w:pStyle w:val="NormalWeb"/>
+        <w:numPr>
+          <w:ilvl w:val="0"/>
+          <w:numId w:val="3"/>
+        </w:numPr>
+        <w:spacing w:before="0" w:beforeAutospacing="0" w:after="0" w:afterAutospacing="0" w:line="480" w:lineRule="auto"/>
+        <w:jc w:val="both"/>
+        <w:textAlignment w:val="baseline"/>
+        <w:rPr>
+          <w:color w:val="000000"/>
+          <w:lang w:val="en-US"/>
+        </w:rPr>
+      </w:pPr>
+      <w:r>
+        <w:rPr>
+          <w:color w:val="000000"/>
+          <w:lang w:val="en-US"/>
+        </w:rPr>
+        <w:lastRenderedPageBreak/>
+        <w:t>Criterion A. Precision of the solution. The alternative delivers a solution:</w:t>
+      </w:r>
+    </w:p>
+    <w:p>
+      <w:pPr>
+        <w:pStyle w:val="NormalWeb"/>
+        <w:spacing w:before="0" w:beforeAutospacing="0" w:after="0" w:afterAutospacing="0" w:line="480" w:lineRule="auto"/>
+        <w:ind w:left="720"/>
+        <w:jc w:val="both"/>
+        <w:rPr>
+          <w:lang w:val="en-US"/>
+        </w:rPr>
+      </w:pPr>
+      <w:r>
+        <w:rPr>
+          <w:color w:val="000000"/>
+          <w:lang w:val="en-US"/>
+        </w:rPr>
+        <w:t>The precision is fundamental in every programming code, in this case</w:t>
+      </w:r>
+      <w:r>
+        <w:rPr>
+          <w:color w:val="000000"/>
+          <w:lang w:val="en-US"/>
+        </w:rPr>
+        <w:t>,</w:t>
+      </w:r>
+      <w:r>
+        <w:rPr>
+          <w:color w:val="000000"/>
+          <w:lang w:val="en-US"/>
+        </w:rPr>
+        <w:t xml:space="preserve"> the precision is very good because it uses a hash function to assign a unique key to each data item that is stored in the table.</w:t>
+      </w:r>
+    </w:p>
+    <w:p>
+      <w:pPr>
+        <w:pStyle w:val="NormalWeb"/>
+        <w:numPr>
+          <w:ilvl w:val="0"/>
+          <w:numId w:val="4"/>
+        </w:numPr>
+        <w:spacing w:before="0" w:beforeAutospacing="0" w:after="0" w:afterAutospacing="0" w:line="480" w:lineRule="auto"/>
+        <w:jc w:val="both"/>
+        <w:textAlignment w:val="baseline"/>
+        <w:rPr>
+          <w:color w:val="000000"/>
+          <w:lang w:val="en-US"/>
+        </w:rPr>
+      </w:pPr>
+      <w:r>
+        <w:rPr>
+          <w:color w:val="000000"/>
+          <w:lang w:val="en-US"/>
+        </w:rPr>
+        <w:t xml:space="preserve">Criterion B. Efficiency. A solution with better efficiency is preferred </w:t>
+      </w:r>
+      <w:r>
+        <w:rPr>
+          <w:color w:val="000000"/>
+          <w:lang w:val="en-US"/>
+        </w:rPr>
+        <w:t>over</w:t>
+      </w:r>
+      <w:r>
+        <w:rPr>
+          <w:color w:val="000000"/>
+          <w:lang w:val="en-US"/>
+        </w:rPr>
+        <w:t xml:space="preserve"> the others considered. The efficiency can be:</w:t>
+      </w:r>
+    </w:p>
+    <w:p>
+      <w:pPr>
+        <w:pStyle w:val="NormalWeb"/>
+        <w:spacing w:before="0" w:beforeAutospacing="0" w:after="0" w:afterAutospacing="0" w:line="480" w:lineRule="auto"/>
+        <w:ind w:left="720"/>
+        <w:jc w:val="both"/>
+        <w:rPr>
+          <w:lang w:val="en-US"/>
+        </w:rPr>
+      </w:pPr>
+      <w:r>
+        <w:rPr>
+          <w:color w:val="000000"/>
+          <w:lang w:val="en-US"/>
+        </w:rPr>
+        <w:t xml:space="preserve">The efficiency in the alternative one, Hash Tables </w:t>
+      </w:r>
+      <w:r>
+        <w:rPr>
+          <w:color w:val="000000"/>
+          <w:lang w:val="en-US"/>
+        </w:rPr>
+        <w:t>uses</w:t>
+      </w:r>
+      <w:r>
+        <w:rPr>
+          <w:color w:val="000000"/>
+          <w:lang w:val="en-US"/>
+        </w:rPr>
+        <w:t xml:space="preserve"> memory very efficiently, as they only store the elements that are needed and do not waste space on null or empty </w:t>
+      </w:r>
+      <w:r>
+        <w:rPr>
+          <w:color w:val="000000"/>
+          <w:lang w:val="en-US"/>
+        </w:rPr>
+        <w:t>elements.</w:t>
+      </w:r>
+    </w:p>
+    <w:p>
+      <w:pPr>
+        <w:pStyle w:val="NormalWeb"/>
+        <w:numPr>
+          <w:ilvl w:val="0"/>
+          <w:numId w:val="5"/>
+        </w:numPr>
+        <w:spacing w:before="0" w:beforeAutospacing="0" w:after="0" w:afterAutospacing="0" w:line="480" w:lineRule="auto"/>
+        <w:jc w:val="both"/>
+        <w:textAlignment w:val="baseline"/>
+        <w:rPr>
+          <w:color w:val="000000"/>
+          <w:lang w:val="en-US"/>
+        </w:rPr>
+      </w:pPr>
+      <w:r>
+        <w:rPr>
+          <w:color w:val="000000"/>
+          <w:lang w:val="en-US"/>
+        </w:rPr>
+        <w:t>Criteria C. Completeness. A solution that finds all solutions is preferred. How many solutions does it deliver:</w:t>
+      </w:r>
+    </w:p>
+    <w:p>
+      <w:pPr>
+        <w:pStyle w:val="NormalWeb"/>
+        <w:spacing w:before="0" w:beforeAutospacing="0" w:after="0" w:afterAutospacing="0" w:line="480" w:lineRule="auto"/>
+        <w:ind w:left="720"/>
+        <w:jc w:val="both"/>
+        <w:rPr>
+          <w:lang w:val="en-US"/>
+        </w:rPr>
+      </w:pPr>
+      <w:r>
+        <w:rPr>
+          <w:color w:val="000000"/>
+          <w:lang w:val="en-US"/>
+        </w:rPr>
+        <w:t>Alternative</w:t>
+      </w:r>
+      <w:r>
+        <w:rPr>
+          <w:color w:val="000000"/>
+          <w:lang w:val="en-US"/>
+        </w:rPr>
+        <w:t xml:space="preserve"> 1 is completeness because it allows us to find all the question marks that the problem of the plane appears.</w:t>
+      </w:r>
+    </w:p>
+    <w:p>
+      <w:pPr>
+        <w:pStyle w:val="NormalWeb"/>
+        <w:numPr>
+          <w:ilvl w:val="0"/>
+          <w:numId w:val="6"/>
+        </w:numPr>
+        <w:spacing w:before="0" w:beforeAutospacing="0" w:after="0" w:afterAutospacing="0" w:line="480" w:lineRule="auto"/>
+        <w:jc w:val="both"/>
+        <w:textAlignment w:val="baseline"/>
+        <w:rPr>
+          <w:color w:val="000000"/>
+          <w:lang w:val="en-US"/>
+        </w:rPr>
+      </w:pPr>
+      <w:r>
+        <w:rPr>
+          <w:color w:val="000000"/>
+          <w:lang w:val="en-US"/>
+        </w:rPr>
+        <w:t>Criteria D. Ease of algorithmic implementation:</w:t>
+      </w:r>
+    </w:p>
+    <w:p>
+      <w:pPr>
+        <w:pStyle w:val="NormalWeb"/>
+        <w:spacing w:before="0" w:beforeAutospacing="0" w:after="0" w:afterAutospacing="0" w:line="480" w:lineRule="auto"/>
+        <w:ind w:left="720"/>
+        <w:jc w:val="both"/>
+        <w:rPr>
+          <w:lang w:val="en-US"/>
+        </w:rPr>
+      </w:pPr>
+      <w:r>
+        <w:rPr>
+          <w:color w:val="000000"/>
+          <w:lang w:val="en-US"/>
+        </w:rPr>
+        <w:t xml:space="preserve">The use of hash tables </w:t>
+      </w:r>
+      <w:r>
+        <w:rPr>
+          <w:color w:val="000000"/>
+          <w:lang w:val="en-US"/>
+        </w:rPr>
+        <w:t>is</w:t>
+      </w:r>
+      <w:r>
+        <w:rPr>
+          <w:color w:val="000000"/>
+          <w:lang w:val="en-US"/>
+        </w:rPr>
+        <w:t xml:space="preserve"> very efficient in terms of access time and element insertion, which makes them very popular in implementing algorithms and data structures in programming.</w:t>
       </w:r>
     </w:p>
     <w:p>
@@ -2798,11 +3060,619 @@
       </w:rPr>
     </w:lvl>
   </w:abstractNum>
+  <w:abstractNum w:abstractNumId="2" w15:restartNumberingAfterBreak="0">
+    <w:nsid w:val="3F68382B"/>
+    <w:multiLevelType w:val="multilevel"/>
+    <w:tmpl w:val="37006F70"/>
+    <w:lvl w:ilvl="0">
+      <w:start w:val="1"/>
+      <w:numFmt w:val="bullet"/>
+      <w:lvlText w:val=""/>
+      <w:lvlJc w:val="left"/>
+      <w:pPr>
+        <w:tabs>
+          <w:tab w:val="num" w:pos="720"/>
+        </w:tabs>
+        <w:ind w:left="720" w:hanging="360"/>
+      </w:pPr>
+      <w:rPr>
+        <w:rFonts w:ascii="Symbol" w:hAnsi="Symbol" w:hint="default"/>
+        <w:sz w:val="20"/>
+      </w:rPr>
+    </w:lvl>
+    <w:lvl w:ilvl="1" w:tentative="1">
+      <w:start w:val="1"/>
+      <w:numFmt w:val="bullet"/>
+      <w:lvlText w:val="o"/>
+      <w:lvlJc w:val="left"/>
+      <w:pPr>
+        <w:tabs>
+          <w:tab w:val="num" w:pos="1440"/>
+        </w:tabs>
+        <w:ind w:left="1440" w:hanging="360"/>
+      </w:pPr>
+      <w:rPr>
+        <w:rFonts w:ascii="Courier New" w:hAnsi="Courier New" w:hint="default"/>
+        <w:sz w:val="20"/>
+      </w:rPr>
+    </w:lvl>
+    <w:lvl w:ilvl="2" w:tentative="1">
+      <w:start w:val="1"/>
+      <w:numFmt w:val="bullet"/>
+      <w:lvlText w:val=""/>
+      <w:lvlJc w:val="left"/>
+      <w:pPr>
+        <w:tabs>
+          <w:tab w:val="num" w:pos="2160"/>
+        </w:tabs>
+        <w:ind w:left="2160" w:hanging="360"/>
+      </w:pPr>
+      <w:rPr>
+        <w:rFonts w:ascii="Wingdings" w:hAnsi="Wingdings" w:hint="default"/>
+        <w:sz w:val="20"/>
+      </w:rPr>
+    </w:lvl>
+    <w:lvl w:ilvl="3" w:tentative="1">
+      <w:start w:val="1"/>
+      <w:numFmt w:val="bullet"/>
+      <w:lvlText w:val=""/>
+      <w:lvlJc w:val="left"/>
+      <w:pPr>
+        <w:tabs>
+          <w:tab w:val="num" w:pos="2880"/>
+        </w:tabs>
+        <w:ind w:left="2880" w:hanging="360"/>
+      </w:pPr>
+      <w:rPr>
+        <w:rFonts w:ascii="Wingdings" w:hAnsi="Wingdings" w:hint="default"/>
+        <w:sz w:val="20"/>
+      </w:rPr>
+    </w:lvl>
+    <w:lvl w:ilvl="4" w:tentative="1">
+      <w:start w:val="1"/>
+      <w:numFmt w:val="bullet"/>
+      <w:lvlText w:val=""/>
+      <w:lvlJc w:val="left"/>
+      <w:pPr>
+        <w:tabs>
+          <w:tab w:val="num" w:pos="3600"/>
+        </w:tabs>
+        <w:ind w:left="3600" w:hanging="360"/>
+      </w:pPr>
+      <w:rPr>
+        <w:rFonts w:ascii="Wingdings" w:hAnsi="Wingdings" w:hint="default"/>
+        <w:sz w:val="20"/>
+      </w:rPr>
+    </w:lvl>
+    <w:lvl w:ilvl="5" w:tentative="1">
+      <w:start w:val="1"/>
+      <w:numFmt w:val="bullet"/>
+      <w:lvlText w:val=""/>
+      <w:lvlJc w:val="left"/>
+      <w:pPr>
+        <w:tabs>
+          <w:tab w:val="num" w:pos="4320"/>
+        </w:tabs>
+        <w:ind w:left="4320" w:hanging="360"/>
+      </w:pPr>
+      <w:rPr>
+        <w:rFonts w:ascii="Wingdings" w:hAnsi="Wingdings" w:hint="default"/>
+        <w:sz w:val="20"/>
+      </w:rPr>
+    </w:lvl>
+    <w:lvl w:ilvl="6" w:tentative="1">
+      <w:start w:val="1"/>
+      <w:numFmt w:val="bullet"/>
+      <w:lvlText w:val=""/>
+      <w:lvlJc w:val="left"/>
+      <w:pPr>
+        <w:tabs>
+          <w:tab w:val="num" w:pos="5040"/>
+        </w:tabs>
+        <w:ind w:left="5040" w:hanging="360"/>
+      </w:pPr>
+      <w:rPr>
+        <w:rFonts w:ascii="Wingdings" w:hAnsi="Wingdings" w:hint="default"/>
+        <w:sz w:val="20"/>
+      </w:rPr>
+    </w:lvl>
+    <w:lvl w:ilvl="7" w:tentative="1">
+      <w:start w:val="1"/>
+      <w:numFmt w:val="bullet"/>
+      <w:lvlText w:val=""/>
+      <w:lvlJc w:val="left"/>
+      <w:pPr>
+        <w:tabs>
+          <w:tab w:val="num" w:pos="5760"/>
+        </w:tabs>
+        <w:ind w:left="5760" w:hanging="360"/>
+      </w:pPr>
+      <w:rPr>
+        <w:rFonts w:ascii="Wingdings" w:hAnsi="Wingdings" w:hint="default"/>
+        <w:sz w:val="20"/>
+      </w:rPr>
+    </w:lvl>
+    <w:lvl w:ilvl="8" w:tentative="1">
+      <w:start w:val="1"/>
+      <w:numFmt w:val="bullet"/>
+      <w:lvlText w:val=""/>
+      <w:lvlJc w:val="left"/>
+      <w:pPr>
+        <w:tabs>
+          <w:tab w:val="num" w:pos="6480"/>
+        </w:tabs>
+        <w:ind w:left="6480" w:hanging="360"/>
+      </w:pPr>
+      <w:rPr>
+        <w:rFonts w:ascii="Wingdings" w:hAnsi="Wingdings" w:hint="default"/>
+        <w:sz w:val="20"/>
+      </w:rPr>
+    </w:lvl>
+  </w:abstractNum>
+  <w:abstractNum w:abstractNumId="3" w15:restartNumberingAfterBreak="0">
+    <w:nsid w:val="41F75C09"/>
+    <w:multiLevelType w:val="multilevel"/>
+    <w:tmpl w:val="079E7602"/>
+    <w:lvl w:ilvl="0">
+      <w:start w:val="1"/>
+      <w:numFmt w:val="bullet"/>
+      <w:lvlText w:val=""/>
+      <w:lvlJc w:val="left"/>
+      <w:pPr>
+        <w:tabs>
+          <w:tab w:val="num" w:pos="720"/>
+        </w:tabs>
+        <w:ind w:left="720" w:hanging="360"/>
+      </w:pPr>
+      <w:rPr>
+        <w:rFonts w:ascii="Symbol" w:hAnsi="Symbol" w:hint="default"/>
+        <w:sz w:val="20"/>
+      </w:rPr>
+    </w:lvl>
+    <w:lvl w:ilvl="1" w:tentative="1">
+      <w:start w:val="1"/>
+      <w:numFmt w:val="bullet"/>
+      <w:lvlText w:val="o"/>
+      <w:lvlJc w:val="left"/>
+      <w:pPr>
+        <w:tabs>
+          <w:tab w:val="num" w:pos="1440"/>
+        </w:tabs>
+        <w:ind w:left="1440" w:hanging="360"/>
+      </w:pPr>
+      <w:rPr>
+        <w:rFonts w:ascii="Courier New" w:hAnsi="Courier New" w:hint="default"/>
+        <w:sz w:val="20"/>
+      </w:rPr>
+    </w:lvl>
+    <w:lvl w:ilvl="2" w:tentative="1">
+      <w:start w:val="1"/>
+      <w:numFmt w:val="bullet"/>
+      <w:lvlText w:val=""/>
+      <w:lvlJc w:val="left"/>
+      <w:pPr>
+        <w:tabs>
+          <w:tab w:val="num" w:pos="2160"/>
+        </w:tabs>
+        <w:ind w:left="2160" w:hanging="360"/>
+      </w:pPr>
+      <w:rPr>
+        <w:rFonts w:ascii="Wingdings" w:hAnsi="Wingdings" w:hint="default"/>
+        <w:sz w:val="20"/>
+      </w:rPr>
+    </w:lvl>
+    <w:lvl w:ilvl="3" w:tentative="1">
+      <w:start w:val="1"/>
+      <w:numFmt w:val="bullet"/>
+      <w:lvlText w:val=""/>
+      <w:lvlJc w:val="left"/>
+      <w:pPr>
+        <w:tabs>
+          <w:tab w:val="num" w:pos="2880"/>
+        </w:tabs>
+        <w:ind w:left="2880" w:hanging="360"/>
+      </w:pPr>
+      <w:rPr>
+        <w:rFonts w:ascii="Wingdings" w:hAnsi="Wingdings" w:hint="default"/>
+        <w:sz w:val="20"/>
+      </w:rPr>
+    </w:lvl>
+    <w:lvl w:ilvl="4" w:tentative="1">
+      <w:start w:val="1"/>
+      <w:numFmt w:val="bullet"/>
+      <w:lvlText w:val=""/>
+      <w:lvlJc w:val="left"/>
+      <w:pPr>
+        <w:tabs>
+          <w:tab w:val="num" w:pos="3600"/>
+        </w:tabs>
+        <w:ind w:left="3600" w:hanging="360"/>
+      </w:pPr>
+      <w:rPr>
+        <w:rFonts w:ascii="Wingdings" w:hAnsi="Wingdings" w:hint="default"/>
+        <w:sz w:val="20"/>
+      </w:rPr>
+    </w:lvl>
+    <w:lvl w:ilvl="5" w:tentative="1">
+      <w:start w:val="1"/>
+      <w:numFmt w:val="bullet"/>
+      <w:lvlText w:val=""/>
+      <w:lvlJc w:val="left"/>
+      <w:pPr>
+        <w:tabs>
+          <w:tab w:val="num" w:pos="4320"/>
+        </w:tabs>
+        <w:ind w:left="4320" w:hanging="360"/>
+      </w:pPr>
+      <w:rPr>
+        <w:rFonts w:ascii="Wingdings" w:hAnsi="Wingdings" w:hint="default"/>
+        <w:sz w:val="20"/>
+      </w:rPr>
+    </w:lvl>
+    <w:lvl w:ilvl="6" w:tentative="1">
+      <w:start w:val="1"/>
+      <w:numFmt w:val="bullet"/>
+      <w:lvlText w:val=""/>
+      <w:lvlJc w:val="left"/>
+      <w:pPr>
+        <w:tabs>
+          <w:tab w:val="num" w:pos="5040"/>
+        </w:tabs>
+        <w:ind w:left="5040" w:hanging="360"/>
+      </w:pPr>
+      <w:rPr>
+        <w:rFonts w:ascii="Wingdings" w:hAnsi="Wingdings" w:hint="default"/>
+        <w:sz w:val="20"/>
+      </w:rPr>
+    </w:lvl>
+    <w:lvl w:ilvl="7" w:tentative="1">
+      <w:start w:val="1"/>
+      <w:numFmt w:val="bullet"/>
+      <w:lvlText w:val=""/>
+      <w:lvlJc w:val="left"/>
+      <w:pPr>
+        <w:tabs>
+          <w:tab w:val="num" w:pos="5760"/>
+        </w:tabs>
+        <w:ind w:left="5760" w:hanging="360"/>
+      </w:pPr>
+      <w:rPr>
+        <w:rFonts w:ascii="Wingdings" w:hAnsi="Wingdings" w:hint="default"/>
+        <w:sz w:val="20"/>
+      </w:rPr>
+    </w:lvl>
+    <w:lvl w:ilvl="8" w:tentative="1">
+      <w:start w:val="1"/>
+      <w:numFmt w:val="bullet"/>
+      <w:lvlText w:val=""/>
+      <w:lvlJc w:val="left"/>
+      <w:pPr>
+        <w:tabs>
+          <w:tab w:val="num" w:pos="6480"/>
+        </w:tabs>
+        <w:ind w:left="6480" w:hanging="360"/>
+      </w:pPr>
+      <w:rPr>
+        <w:rFonts w:ascii="Wingdings" w:hAnsi="Wingdings" w:hint="default"/>
+        <w:sz w:val="20"/>
+      </w:rPr>
+    </w:lvl>
+  </w:abstractNum>
+  <w:abstractNum w:abstractNumId="4" w15:restartNumberingAfterBreak="0">
+    <w:nsid w:val="4CD968E0"/>
+    <w:multiLevelType w:val="multilevel"/>
+    <w:tmpl w:val="3F9EF820"/>
+    <w:lvl w:ilvl="0">
+      <w:start w:val="1"/>
+      <w:numFmt w:val="bullet"/>
+      <w:lvlText w:val=""/>
+      <w:lvlJc w:val="left"/>
+      <w:pPr>
+        <w:tabs>
+          <w:tab w:val="num" w:pos="720"/>
+        </w:tabs>
+        <w:ind w:left="720" w:hanging="360"/>
+      </w:pPr>
+      <w:rPr>
+        <w:rFonts w:ascii="Symbol" w:hAnsi="Symbol" w:hint="default"/>
+        <w:sz w:val="20"/>
+      </w:rPr>
+    </w:lvl>
+    <w:lvl w:ilvl="1" w:tentative="1">
+      <w:start w:val="1"/>
+      <w:numFmt w:val="bullet"/>
+      <w:lvlText w:val="o"/>
+      <w:lvlJc w:val="left"/>
+      <w:pPr>
+        <w:tabs>
+          <w:tab w:val="num" w:pos="1440"/>
+        </w:tabs>
+        <w:ind w:left="1440" w:hanging="360"/>
+      </w:pPr>
+      <w:rPr>
+        <w:rFonts w:ascii="Courier New" w:hAnsi="Courier New" w:hint="default"/>
+        <w:sz w:val="20"/>
+      </w:rPr>
+    </w:lvl>
+    <w:lvl w:ilvl="2" w:tentative="1">
+      <w:start w:val="1"/>
+      <w:numFmt w:val="bullet"/>
+      <w:lvlText w:val=""/>
+      <w:lvlJc w:val="left"/>
+      <w:pPr>
+        <w:tabs>
+          <w:tab w:val="num" w:pos="2160"/>
+        </w:tabs>
+        <w:ind w:left="2160" w:hanging="360"/>
+      </w:pPr>
+      <w:rPr>
+        <w:rFonts w:ascii="Wingdings" w:hAnsi="Wingdings" w:hint="default"/>
+        <w:sz w:val="20"/>
+      </w:rPr>
+    </w:lvl>
+    <w:lvl w:ilvl="3" w:tentative="1">
+      <w:start w:val="1"/>
+      <w:numFmt w:val="bullet"/>
+      <w:lvlText w:val=""/>
+      <w:lvlJc w:val="left"/>
+      <w:pPr>
+        <w:tabs>
+          <w:tab w:val="num" w:pos="2880"/>
+        </w:tabs>
+        <w:ind w:left="2880" w:hanging="360"/>
+      </w:pPr>
+      <w:rPr>
+        <w:rFonts w:ascii="Wingdings" w:hAnsi="Wingdings" w:hint="default"/>
+        <w:sz w:val="20"/>
+      </w:rPr>
+    </w:lvl>
+    <w:lvl w:ilvl="4" w:tentative="1">
+      <w:start w:val="1"/>
+      <w:numFmt w:val="bullet"/>
+      <w:lvlText w:val=""/>
+      <w:lvlJc w:val="left"/>
+      <w:pPr>
+        <w:tabs>
+          <w:tab w:val="num" w:pos="3600"/>
+        </w:tabs>
+        <w:ind w:left="3600" w:hanging="360"/>
+      </w:pPr>
+      <w:rPr>
+        <w:rFonts w:ascii="Wingdings" w:hAnsi="Wingdings" w:hint="default"/>
+        <w:sz w:val="20"/>
+      </w:rPr>
+    </w:lvl>
+    <w:lvl w:ilvl="5" w:tentative="1">
+      <w:start w:val="1"/>
+      <w:numFmt w:val="bullet"/>
+      <w:lvlText w:val=""/>
+      <w:lvlJc w:val="left"/>
+      <w:pPr>
+        <w:tabs>
+          <w:tab w:val="num" w:pos="4320"/>
+        </w:tabs>
+        <w:ind w:left="4320" w:hanging="360"/>
+      </w:pPr>
+      <w:rPr>
+        <w:rFonts w:ascii="Wingdings" w:hAnsi="Wingdings" w:hint="default"/>
+        <w:sz w:val="20"/>
+      </w:rPr>
+    </w:lvl>
+    <w:lvl w:ilvl="6" w:tentative="1">
+      <w:start w:val="1"/>
+      <w:numFmt w:val="bullet"/>
+      <w:lvlText w:val=""/>
+      <w:lvlJc w:val="left"/>
+      <w:pPr>
+        <w:tabs>
+          <w:tab w:val="num" w:pos="5040"/>
+        </w:tabs>
+        <w:ind w:left="5040" w:hanging="360"/>
+      </w:pPr>
+      <w:rPr>
+        <w:rFonts w:ascii="Wingdings" w:hAnsi="Wingdings" w:hint="default"/>
+        <w:sz w:val="20"/>
+      </w:rPr>
+    </w:lvl>
+    <w:lvl w:ilvl="7" w:tentative="1">
+      <w:start w:val="1"/>
+      <w:numFmt w:val="bullet"/>
+      <w:lvlText w:val=""/>
+      <w:lvlJc w:val="left"/>
+      <w:pPr>
+        <w:tabs>
+          <w:tab w:val="num" w:pos="5760"/>
+        </w:tabs>
+        <w:ind w:left="5760" w:hanging="360"/>
+      </w:pPr>
+      <w:rPr>
+        <w:rFonts w:ascii="Wingdings" w:hAnsi="Wingdings" w:hint="default"/>
+        <w:sz w:val="20"/>
+      </w:rPr>
+    </w:lvl>
+    <w:lvl w:ilvl="8" w:tentative="1">
+      <w:start w:val="1"/>
+      <w:numFmt w:val="bullet"/>
+      <w:lvlText w:val=""/>
+      <w:lvlJc w:val="left"/>
+      <w:pPr>
+        <w:tabs>
+          <w:tab w:val="num" w:pos="6480"/>
+        </w:tabs>
+        <w:ind w:left="6480" w:hanging="360"/>
+      </w:pPr>
+      <w:rPr>
+        <w:rFonts w:ascii="Wingdings" w:hAnsi="Wingdings" w:hint="default"/>
+        <w:sz w:val="20"/>
+      </w:rPr>
+    </w:lvl>
+  </w:abstractNum>
+  <w:abstractNum w:abstractNumId="5" w15:restartNumberingAfterBreak="0">
+    <w:nsid w:val="50B45DF5"/>
+    <w:multiLevelType w:val="multilevel"/>
+    <w:tmpl w:val="A782D982"/>
+    <w:lvl w:ilvl="0">
+      <w:start w:val="1"/>
+      <w:numFmt w:val="bullet"/>
+      <w:lvlText w:val=""/>
+      <w:lvlJc w:val="left"/>
+      <w:pPr>
+        <w:tabs>
+          <w:tab w:val="num" w:pos="720"/>
+        </w:tabs>
+        <w:ind w:left="720" w:hanging="360"/>
+      </w:pPr>
+      <w:rPr>
+        <w:rFonts w:ascii="Symbol" w:hAnsi="Symbol" w:hint="default"/>
+        <w:sz w:val="20"/>
+      </w:rPr>
+    </w:lvl>
+    <w:lvl w:ilvl="1" w:tentative="1">
+      <w:start w:val="1"/>
+      <w:numFmt w:val="bullet"/>
+      <w:lvlText w:val="o"/>
+      <w:lvlJc w:val="left"/>
+      <w:pPr>
+        <w:tabs>
+          <w:tab w:val="num" w:pos="1440"/>
+        </w:tabs>
+        <w:ind w:left="1440" w:hanging="360"/>
+      </w:pPr>
+      <w:rPr>
+        <w:rFonts w:ascii="Courier New" w:hAnsi="Courier New" w:hint="default"/>
+        <w:sz w:val="20"/>
+      </w:rPr>
+    </w:lvl>
+    <w:lvl w:ilvl="2" w:tentative="1">
+      <w:start w:val="1"/>
+      <w:numFmt w:val="bullet"/>
+      <w:lvlText w:val=""/>
+      <w:lvlJc w:val="left"/>
+      <w:pPr>
+        <w:tabs>
+          <w:tab w:val="num" w:pos="2160"/>
+        </w:tabs>
+        <w:ind w:left="2160" w:hanging="360"/>
+      </w:pPr>
+      <w:rPr>
+        <w:rFonts w:ascii="Wingdings" w:hAnsi="Wingdings" w:hint="default"/>
+        <w:sz w:val="20"/>
+      </w:rPr>
+    </w:lvl>
+    <w:lvl w:ilvl="3" w:tentative="1">
+      <w:start w:val="1"/>
+      <w:numFmt w:val="bullet"/>
+      <w:lvlText w:val=""/>
+      <w:lvlJc w:val="left"/>
+      <w:pPr>
+        <w:tabs>
+          <w:tab w:val="num" w:pos="2880"/>
+        </w:tabs>
+        <w:ind w:left="2880" w:hanging="360"/>
+      </w:pPr>
+      <w:rPr>
+        <w:rFonts w:ascii="Wingdings" w:hAnsi="Wingdings" w:hint="default"/>
+        <w:sz w:val="20"/>
+      </w:rPr>
+    </w:lvl>
+    <w:lvl w:ilvl="4" w:tentative="1">
+      <w:start w:val="1"/>
+      <w:numFmt w:val="bullet"/>
+      <w:lvlText w:val=""/>
+      <w:lvlJc w:val="left"/>
+      <w:pPr>
+        <w:tabs>
+          <w:tab w:val="num" w:pos="3600"/>
+        </w:tabs>
+        <w:ind w:left="3600" w:hanging="360"/>
+      </w:pPr>
+      <w:rPr>
+        <w:rFonts w:ascii="Wingdings" w:hAnsi="Wingdings" w:hint="default"/>
+        <w:sz w:val="20"/>
+      </w:rPr>
+    </w:lvl>
+    <w:lvl w:ilvl="5" w:tentative="1">
+      <w:start w:val="1"/>
+      <w:numFmt w:val="bullet"/>
+      <w:lvlText w:val=""/>
+      <w:lvlJc w:val="left"/>
+      <w:pPr>
+        <w:tabs>
+          <w:tab w:val="num" w:pos="4320"/>
+        </w:tabs>
+        <w:ind w:left="4320" w:hanging="360"/>
+      </w:pPr>
+      <w:rPr>
+        <w:rFonts w:ascii="Wingdings" w:hAnsi="Wingdings" w:hint="default"/>
+        <w:sz w:val="20"/>
+      </w:rPr>
+    </w:lvl>
+    <w:lvl w:ilvl="6" w:tentative="1">
+      <w:start w:val="1"/>
+      <w:numFmt w:val="bullet"/>
+      <w:lvlText w:val=""/>
+      <w:lvlJc w:val="left"/>
+      <w:pPr>
+        <w:tabs>
+          <w:tab w:val="num" w:pos="5040"/>
+        </w:tabs>
+        <w:ind w:left="5040" w:hanging="360"/>
+      </w:pPr>
+      <w:rPr>
+        <w:rFonts w:ascii="Wingdings" w:hAnsi="Wingdings" w:hint="default"/>
+        <w:sz w:val="20"/>
+      </w:rPr>
+    </w:lvl>
+    <w:lvl w:ilvl="7" w:tentative="1">
+      <w:start w:val="1"/>
+      <w:numFmt w:val="bullet"/>
+      <w:lvlText w:val=""/>
+      <w:lvlJc w:val="left"/>
+      <w:pPr>
+        <w:tabs>
+          <w:tab w:val="num" w:pos="5760"/>
+        </w:tabs>
+        <w:ind w:left="5760" w:hanging="360"/>
+      </w:pPr>
+      <w:rPr>
+        <w:rFonts w:ascii="Wingdings" w:hAnsi="Wingdings" w:hint="default"/>
+        <w:sz w:val="20"/>
+      </w:rPr>
+    </w:lvl>
+    <w:lvl w:ilvl="8" w:tentative="1">
+      <w:start w:val="1"/>
+      <w:numFmt w:val="bullet"/>
+      <w:lvlText w:val=""/>
+      <w:lvlJc w:val="left"/>
+      <w:pPr>
+        <w:tabs>
+          <w:tab w:val="num" w:pos="6480"/>
+        </w:tabs>
+        <w:ind w:left="6480" w:hanging="360"/>
+      </w:pPr>
+      <w:rPr>
+        <w:rFonts w:ascii="Wingdings" w:hAnsi="Wingdings" w:hint="default"/>
+        <w:sz w:val="20"/>
+      </w:rPr>
+    </w:lvl>
+  </w:abstractNum>
   <w:num w:numId="1" w16cid:durableId="2000840563">
     <w:abstractNumId w:val="1"/>
   </w:num>
   <w:num w:numId="2" w16cid:durableId="851188515">
     <w:abstractNumId w:val="0"/>
+  </w:num>
+  <w:num w:numId="3" w16cid:durableId="245497892">
+    <w:abstractNumId w:val="5"/>
+  </w:num>
+  <w:num w:numId="4" w16cid:durableId="175927229">
+    <w:abstractNumId w:val="3"/>
+  </w:num>
+  <w:num w:numId="5" w16cid:durableId="1755322242">
+    <w:abstractNumId w:val="2"/>
+  </w:num>
+  <w:num w:numId="6" w16cid:durableId="96877210">
+    <w:abstractNumId w:val="4"/>
   </w:num>
 </w:numbering>
 </file>

</xml_diff>

<commit_message>
Docs - Adding little part and Adding in Analysis the Class Diagram
</commit_message>
<xml_diff>
--- a/Docs/Tarea Integradora I.docx
+++ b/Docs/Tarea Integradora I.docx
@@ -1634,7 +1634,6 @@
           <w:lang w:val="en-US"/>
         </w:rPr>
       </w:pPr>
-      <w:proofErr w:type="spellStart"/>
       <w:r>
         <w:rPr>
           <w:color w:val="000000"/>
@@ -1642,37 +1641,7 @@
           <w:szCs w:val="16"/>
           <w:lang w:val="en-US"/>
         </w:rPr>
-        <w:t>Cormen</w:t>
-      </w:r>
-      <w:proofErr w:type="spellEnd"/>
-      <w:r>
-        <w:rPr>
-          <w:color w:val="000000"/>
-          <w:sz w:val="16"/>
-          <w:szCs w:val="16"/>
-          <w:lang w:val="en-US"/>
-        </w:rPr>
-        <w:t xml:space="preserve">, T. H., </w:t>
-      </w:r>
-      <w:proofErr w:type="spellStart"/>
-      <w:r>
-        <w:rPr>
-          <w:color w:val="000000"/>
-          <w:sz w:val="16"/>
-          <w:szCs w:val="16"/>
-          <w:lang w:val="en-US"/>
-        </w:rPr>
-        <w:t>Leiserson</w:t>
-      </w:r>
-      <w:proofErr w:type="spellEnd"/>
-      <w:r>
-        <w:rPr>
-          <w:color w:val="000000"/>
-          <w:sz w:val="16"/>
-          <w:szCs w:val="16"/>
-          <w:lang w:val="en-US"/>
-        </w:rPr>
-        <w:t>, C. E., Rivest, R. L., &amp; Stein, C. (2009). Introduction to Algorithms. MIT Press.</w:t>
+        <w:t>Cormen, T. H., Leiserson, C. E., Rivest, R. L., &amp; Stein, C. (2009). Introduction to Algorithms. MIT Press.</w:t>
       </w:r>
     </w:p>
     <w:p>
@@ -2620,14 +2589,7 @@
           <w:color w:val="000000"/>
           <w:lang w:val="en-US"/>
         </w:rPr>
-        <w:t xml:space="preserve"> memory very efficiently, as they only store the elements that are needed and do not waste space on null or empty </w:t>
-      </w:r>
-      <w:r>
-        <w:rPr>
-          <w:color w:val="000000"/>
-          <w:lang w:val="en-US"/>
-        </w:rPr>
-        <w:t>elements.</w:t>
+        <w:t xml:space="preserve"> memory very efficiently, as they only store the elements that are needed and do not waste space on null or empty elements.</w:t>
       </w:r>
     </w:p>
     <w:p>
@@ -2668,14 +2630,7 @@
           <w:color w:val="000000"/>
           <w:lang w:val="en-US"/>
         </w:rPr>
-        <w:t>Alternative</w:t>
-      </w:r>
-      <w:r>
-        <w:rPr>
-          <w:color w:val="000000"/>
-          <w:lang w:val="en-US"/>
-        </w:rPr>
-        <w:t xml:space="preserve"> 1 is completeness because it allows us to find all the question marks that the problem of the plane appears.</w:t>
+        <w:t>Alternative 1 is completeness because it allows us to find all the question marks that the problem of the plane appears.</w:t>
       </w:r>
     </w:p>
     <w:p>
@@ -2716,21 +2671,7 @@
           <w:color w:val="000000"/>
           <w:lang w:val="en-US"/>
         </w:rPr>
-        <w:t xml:space="preserve">The use of hash tables </w:t>
-      </w:r>
-      <w:r>
-        <w:rPr>
-          <w:color w:val="000000"/>
-          <w:lang w:val="en-US"/>
-        </w:rPr>
-        <w:t>is</w:t>
-      </w:r>
-      <w:r>
-        <w:rPr>
-          <w:color w:val="000000"/>
-          <w:lang w:val="en-US"/>
-        </w:rPr>
-        <w:t xml:space="preserve"> very efficient in terms of access time and element insertion, which makes them very popular in implementing algorithms and data structures in programming.</w:t>
+        <w:t>The use of hash tables is very efficient in terms of access time and element insertion, which makes them very popular in implementing algorithms and data structures in programming.</w:t>
       </w:r>
     </w:p>
     <w:p>
@@ -2738,6 +2679,572 @@
         <w:pStyle w:val="NormalWeb"/>
         <w:spacing w:before="0" w:beforeAutospacing="0" w:after="0" w:afterAutospacing="0" w:line="480" w:lineRule="auto"/>
         <w:jc w:val="both"/>
+        <w:rPr>
+          <w:lang w:val="en-US"/>
+        </w:rPr>
+      </w:pPr>
+    </w:p>
+    <w:p>
+      <w:pPr>
+        <w:rPr>
+          <w:lang w:val="en-US"/>
+        </w:rPr>
+      </w:pPr>
+      <w:r>
+        <w:rPr>
+          <w:lang w:val="en-US"/>
+        </w:rPr>
+        <w:br w:type="page"/>
+      </w:r>
+    </w:p>
+    <w:p>
+      <w:pPr>
+        <w:pStyle w:val="NormalWeb"/>
+        <w:spacing w:before="0" w:beforeAutospacing="0" w:after="320" w:afterAutospacing="0"/>
+        <w:jc w:val="center"/>
+      </w:pPr>
+      <w:r>
+        <w:rPr>
+          <w:b/>
+          <w:bCs/>
+          <w:color w:val="000000"/>
+          <w:sz w:val="36"/>
+          <w:szCs w:val="36"/>
+        </w:rPr>
+        <w:lastRenderedPageBreak/>
+        <w:t>ANALYSIS</w:t>
+      </w:r>
+    </w:p>
+    <w:p>
+      <w:pPr>
+        <w:pStyle w:val="NormalWeb"/>
+        <w:numPr>
+          <w:ilvl w:val="0"/>
+          <w:numId w:val="7"/>
+        </w:numPr>
+        <w:spacing w:before="0" w:beforeAutospacing="0" w:after="0" w:afterAutospacing="0"/>
+        <w:jc w:val="both"/>
+        <w:textAlignment w:val="baseline"/>
+        <w:rPr>
+          <w:b/>
+          <w:bCs/>
+          <w:color w:val="000000"/>
+          <w:lang w:val="en-US"/>
+        </w:rPr>
+      </w:pPr>
+      <w:r>
+        <w:rPr>
+          <w:color w:val="000000"/>
+          <w:lang w:val="en-US"/>
+        </w:rPr>
+        <w:t>Time complexity analysis of at least two of the implemented algorithms.</w:t>
+      </w:r>
+    </w:p>
+    <w:p>
+      <w:pPr>
+        <w:pStyle w:val="NormalWeb"/>
+        <w:numPr>
+          <w:ilvl w:val="0"/>
+          <w:numId w:val="8"/>
+        </w:numPr>
+        <w:spacing w:before="0" w:beforeAutospacing="0" w:after="0" w:afterAutospacing="0"/>
+        <w:jc w:val="both"/>
+        <w:textAlignment w:val="baseline"/>
+        <w:rPr>
+          <w:b/>
+          <w:bCs/>
+          <w:color w:val="000000"/>
+          <w:lang w:val="en-US"/>
+        </w:rPr>
+      </w:pPr>
+      <w:r>
+        <w:rPr>
+          <w:color w:val="000000"/>
+          <w:lang w:val="en-US"/>
+        </w:rPr>
+        <w:t>Spatial complexity analysis of at least two of the implemented algorithms.</w:t>
+      </w:r>
+    </w:p>
+    <w:p>
+      <w:pPr>
+        <w:rPr>
+          <w:lang w:val="en-US"/>
+        </w:rPr>
+      </w:pPr>
+    </w:p>
+    <w:p>
+      <w:pPr>
+        <w:rPr>
+          <w:lang w:val="en-US"/>
+        </w:rPr>
+      </w:pPr>
+      <w:r>
+        <w:rPr>
+          <w:lang w:val="en-US"/>
+        </w:rPr>
+        <w:br w:type="page"/>
+      </w:r>
+    </w:p>
+    <w:p>
+      <w:pPr>
+        <w:pStyle w:val="NormalWeb"/>
+        <w:spacing w:before="0" w:beforeAutospacing="0" w:after="320" w:afterAutospacing="0"/>
+        <w:jc w:val="center"/>
+      </w:pPr>
+      <w:r>
+        <w:rPr>
+          <w:b/>
+          <w:bCs/>
+          <w:color w:val="000000"/>
+          <w:sz w:val="36"/>
+          <w:szCs w:val="36"/>
+        </w:rPr>
+        <w:lastRenderedPageBreak/>
+        <w:t>DESIGN</w:t>
+      </w:r>
+    </w:p>
+    <w:p>
+      <w:pPr>
+        <w:pStyle w:val="NormalWeb"/>
+        <w:numPr>
+          <w:ilvl w:val="0"/>
+          <w:numId w:val="9"/>
+        </w:numPr>
+        <w:spacing w:before="0" w:beforeAutospacing="0" w:after="0" w:afterAutospacing="0"/>
+        <w:textAlignment w:val="baseline"/>
+        <w:rPr>
+          <w:b/>
+          <w:bCs/>
+          <w:color w:val="000000"/>
+          <w:lang w:val="en-US"/>
+        </w:rPr>
+      </w:pPr>
+      <w:r>
+        <w:rPr>
+          <w:color w:val="000000"/>
+          <w:lang w:val="en-US"/>
+        </w:rPr>
+        <w:t>TAD design of the data structures used.</w:t>
+      </w:r>
+    </w:p>
+    <w:p>
+      <w:pPr>
+        <w:rPr>
+          <w:lang w:val="en-US"/>
+        </w:rPr>
+      </w:pPr>
+    </w:p>
+    <w:tbl>
+      <w:tblPr>
+        <w:tblW w:w="9026" w:type="dxa"/>
+        <w:tblCellMar>
+          <w:top w:w="15" w:type="dxa"/>
+          <w:left w:w="15" w:type="dxa"/>
+          <w:bottom w:w="15" w:type="dxa"/>
+          <w:right w:w="15" w:type="dxa"/>
+        </w:tblCellMar>
+        <w:tblLook w:val="04A0" w:firstRow="1" w:lastRow="0" w:firstColumn="1" w:lastColumn="0" w:noHBand="0" w:noVBand="1"/>
+      </w:tblPr>
+      <w:tblGrid>
+        <w:gridCol w:w="9026"/>
+      </w:tblGrid>
+      <w:tr>
+        <w:tc>
+          <w:tcPr>
+            <w:tcW w:w="0" w:type="auto"/>
+            <w:tcBorders>
+              <w:top w:val="single" w:sz="8" w:space="0" w:color="000000"/>
+              <w:left w:val="single" w:sz="8" w:space="0" w:color="000000"/>
+              <w:bottom w:val="single" w:sz="8" w:space="0" w:color="000000"/>
+              <w:right w:val="single" w:sz="8" w:space="0" w:color="000000"/>
+            </w:tcBorders>
+            <w:tcMar>
+              <w:top w:w="100" w:type="dxa"/>
+              <w:left w:w="100" w:type="dxa"/>
+              <w:bottom w:w="100" w:type="dxa"/>
+              <w:right w:w="100" w:type="dxa"/>
+            </w:tcMar>
+            <w:hideMark/>
+          </w:tcPr>
+          <w:p>
+            <w:pPr>
+              <w:pStyle w:val="NormalWeb"/>
+              <w:spacing w:before="0" w:beforeAutospacing="0" w:after="0" w:afterAutospacing="0"/>
+            </w:pPr>
+            <w:r>
+              <w:rPr>
+                <w:b/>
+                <w:bCs/>
+                <w:color w:val="000000"/>
+              </w:rPr>
+              <w:t>TAD &lt;</w:t>
+            </w:r>
+            <w:r>
+              <w:rPr>
+                <w:color w:val="000000"/>
+              </w:rPr>
+              <w:t>Name</w:t>
+            </w:r>
+            <w:r>
+              <w:rPr>
+                <w:b/>
+                <w:bCs/>
+                <w:color w:val="000000"/>
+              </w:rPr>
+              <w:t>&gt;</w:t>
+            </w:r>
+          </w:p>
+        </w:tc>
+      </w:tr>
+      <w:tr>
+        <w:tc>
+          <w:tcPr>
+            <w:tcW w:w="0" w:type="auto"/>
+            <w:tcBorders>
+              <w:top w:val="single" w:sz="8" w:space="0" w:color="000000"/>
+              <w:left w:val="single" w:sz="8" w:space="0" w:color="000000"/>
+              <w:bottom w:val="single" w:sz="8" w:space="0" w:color="000000"/>
+              <w:right w:val="single" w:sz="8" w:space="0" w:color="000000"/>
+            </w:tcBorders>
+            <w:tcMar>
+              <w:top w:w="100" w:type="dxa"/>
+              <w:left w:w="100" w:type="dxa"/>
+              <w:bottom w:w="100" w:type="dxa"/>
+              <w:right w:w="100" w:type="dxa"/>
+            </w:tcMar>
+            <w:hideMark/>
+          </w:tcPr>
+          <w:p>
+            <w:pPr>
+              <w:pStyle w:val="NormalWeb"/>
+              <w:spacing w:before="0" w:beforeAutospacing="0" w:after="0" w:afterAutospacing="0"/>
+            </w:pPr>
+            <w:r>
+              <w:rPr>
+                <w:b/>
+                <w:bCs/>
+                <w:color w:val="000000"/>
+              </w:rPr>
+              <w:t>&lt;Objeto abstracto&gt;</w:t>
+            </w:r>
+          </w:p>
+        </w:tc>
+      </w:tr>
+      <w:tr>
+        <w:tc>
+          <w:tcPr>
+            <w:tcW w:w="0" w:type="auto"/>
+            <w:tcBorders>
+              <w:top w:val="single" w:sz="8" w:space="0" w:color="000000"/>
+              <w:left w:val="single" w:sz="8" w:space="0" w:color="000000"/>
+              <w:bottom w:val="single" w:sz="8" w:space="0" w:color="000000"/>
+              <w:right w:val="single" w:sz="8" w:space="0" w:color="000000"/>
+            </w:tcBorders>
+            <w:tcMar>
+              <w:top w:w="100" w:type="dxa"/>
+              <w:left w:w="100" w:type="dxa"/>
+              <w:bottom w:w="100" w:type="dxa"/>
+              <w:right w:w="100" w:type="dxa"/>
+            </w:tcMar>
+            <w:hideMark/>
+          </w:tcPr>
+          <w:p>
+            <w:pPr>
+              <w:pStyle w:val="NormalWeb"/>
+              <w:spacing w:before="0" w:beforeAutospacing="0" w:after="0" w:afterAutospacing="0"/>
+            </w:pPr>
+            <w:r>
+              <w:rPr>
+                <w:color w:val="000000"/>
+              </w:rPr>
+              <w:t>{inv: &lt;Invariante del TAD&gt;}</w:t>
+            </w:r>
+          </w:p>
+        </w:tc>
+      </w:tr>
+      <w:tr>
+        <w:tc>
+          <w:tcPr>
+            <w:tcW w:w="0" w:type="auto"/>
+            <w:tcBorders>
+              <w:top w:val="single" w:sz="8" w:space="0" w:color="000000"/>
+              <w:left w:val="single" w:sz="8" w:space="0" w:color="000000"/>
+              <w:bottom w:val="single" w:sz="8" w:space="0" w:color="000000"/>
+              <w:right w:val="single" w:sz="8" w:space="0" w:color="000000"/>
+            </w:tcBorders>
+            <w:tcMar>
+              <w:top w:w="100" w:type="dxa"/>
+              <w:left w:w="100" w:type="dxa"/>
+              <w:bottom w:w="100" w:type="dxa"/>
+              <w:right w:w="100" w:type="dxa"/>
+            </w:tcMar>
+            <w:hideMark/>
+          </w:tcPr>
+          <w:p>
+            <w:pPr>
+              <w:pStyle w:val="NormalWeb"/>
+              <w:spacing w:before="0" w:beforeAutospacing="0" w:after="0" w:afterAutospacing="0"/>
+            </w:pPr>
+            <w:r>
+              <w:rPr>
+                <w:color w:val="000000"/>
+              </w:rPr>
+              <w:t>Operaciones Primitivas</w:t>
+            </w:r>
+          </w:p>
+          <w:p>
+            <w:pPr>
+              <w:pStyle w:val="NormalWeb"/>
+              <w:numPr>
+                <w:ilvl w:val="0"/>
+                <w:numId w:val="10"/>
+              </w:numPr>
+              <w:spacing w:before="0" w:beforeAutospacing="0" w:after="0" w:afterAutospacing="0"/>
+              <w:textAlignment w:val="baseline"/>
+              <w:rPr>
+                <w:color w:val="000000"/>
+              </w:rPr>
+            </w:pPr>
+            <w:r>
+              <w:rPr>
+                <w:color w:val="000000"/>
+              </w:rPr>
+              <w:t>&lt;Operación&gt; : &lt;Entrada&gt; → &lt;Salida&gt;</w:t>
+            </w:r>
+          </w:p>
+        </w:tc>
+      </w:tr>
+    </w:tbl>
+    <w:p>
+      <w:pPr>
+        <w:spacing w:after="240"/>
+      </w:pPr>
+    </w:p>
+    <w:tbl>
+      <w:tblPr>
+        <w:tblW w:w="9026" w:type="dxa"/>
+        <w:tblCellMar>
+          <w:top w:w="15" w:type="dxa"/>
+          <w:left w:w="15" w:type="dxa"/>
+          <w:bottom w:w="15" w:type="dxa"/>
+          <w:right w:w="15" w:type="dxa"/>
+        </w:tblCellMar>
+        <w:tblLook w:val="04A0" w:firstRow="1" w:lastRow="0" w:firstColumn="1" w:lastColumn="0" w:noHBand="0" w:noVBand="1"/>
+      </w:tblPr>
+      <w:tblGrid>
+        <w:gridCol w:w="9026"/>
+      </w:tblGrid>
+      <w:tr>
+        <w:tc>
+          <w:tcPr>
+            <w:tcW w:w="0" w:type="auto"/>
+            <w:tcBorders>
+              <w:top w:val="single" w:sz="8" w:space="0" w:color="000000"/>
+              <w:left w:val="single" w:sz="8" w:space="0" w:color="000000"/>
+              <w:bottom w:val="single" w:sz="8" w:space="0" w:color="000000"/>
+              <w:right w:val="single" w:sz="8" w:space="0" w:color="000000"/>
+            </w:tcBorders>
+            <w:tcMar>
+              <w:top w:w="100" w:type="dxa"/>
+              <w:left w:w="100" w:type="dxa"/>
+              <w:bottom w:w="100" w:type="dxa"/>
+              <w:right w:w="100" w:type="dxa"/>
+            </w:tcMar>
+            <w:hideMark/>
+          </w:tcPr>
+          <w:p>
+            <w:pPr>
+              <w:pStyle w:val="NormalWeb"/>
+              <w:spacing w:before="0" w:beforeAutospacing="0" w:after="0" w:afterAutospacing="0"/>
+            </w:pPr>
+            <w:r>
+              <w:rPr>
+                <w:color w:val="000000"/>
+              </w:rPr>
+              <w:t>NombreMetodo()</w:t>
+            </w:r>
+          </w:p>
+          <w:p>
+            <w:pPr>
+              <w:pStyle w:val="NormalWeb"/>
+              <w:spacing w:before="0" w:beforeAutospacing="0" w:after="0" w:afterAutospacing="0"/>
+            </w:pPr>
+            <w:r>
+              <w:rPr>
+                <w:color w:val="000000"/>
+              </w:rPr>
+              <w:t>*Descripción*</w:t>
+            </w:r>
+          </w:p>
+          <w:p>
+            <w:pPr>
+              <w:pStyle w:val="NormalWeb"/>
+              <w:spacing w:before="0" w:beforeAutospacing="0" w:after="0" w:afterAutospacing="0"/>
+            </w:pPr>
+            <w:r>
+              <w:rPr>
+                <w:color w:val="000000"/>
+              </w:rPr>
+              <w:t>{pre: precondición describe el proposito de la operación sin ambiguedades}</w:t>
+            </w:r>
+          </w:p>
+          <w:p>
+            <w:pPr>
+              <w:pStyle w:val="NormalWeb"/>
+              <w:spacing w:before="0" w:beforeAutospacing="0" w:after="0" w:afterAutospacing="0"/>
+            </w:pPr>
+            <w:r>
+              <w:rPr>
+                <w:color w:val="000000"/>
+              </w:rPr>
+              <w:t>{post: postcondición …}</w:t>
+            </w:r>
+          </w:p>
+        </w:tc>
+      </w:tr>
+    </w:tbl>
+    <w:p>
+      <w:r>
+        <w:br/>
+      </w:r>
+    </w:p>
+    <w:p>
+      <w:pPr>
+        <w:pStyle w:val="NormalWeb"/>
+        <w:numPr>
+          <w:ilvl w:val="0"/>
+          <w:numId w:val="11"/>
+        </w:numPr>
+        <w:spacing w:before="0" w:beforeAutospacing="0" w:after="0" w:afterAutospacing="0"/>
+        <w:textAlignment w:val="baseline"/>
+        <w:rPr>
+          <w:b/>
+          <w:bCs/>
+          <w:color w:val="000000"/>
+          <w:lang w:val="en-US"/>
+        </w:rPr>
+      </w:pPr>
+      <w:r>
+        <w:rPr>
+          <w:color w:val="000000"/>
+          <w:lang w:val="en-US"/>
+        </w:rPr>
+        <w:t xml:space="preserve">Complete class diagram design using generics, including data structures, model </w:t>
+      </w:r>
+      <w:r>
+        <w:rPr>
+          <w:color w:val="000000"/>
+          <w:lang w:val="en-US"/>
+        </w:rPr>
+        <w:t>packages</w:t>
+      </w:r>
+      <w:r>
+        <w:rPr>
+          <w:color w:val="000000"/>
+          <w:lang w:val="en-US"/>
+        </w:rPr>
+        <w:t xml:space="preserve">, user </w:t>
+      </w:r>
+      <w:r>
+        <w:rPr>
+          <w:color w:val="000000"/>
+          <w:lang w:val="en-US"/>
+        </w:rPr>
+        <w:t>interfaces</w:t>
+      </w:r>
+      <w:r>
+        <w:rPr>
+          <w:color w:val="000000"/>
+          <w:lang w:val="en-US"/>
+        </w:rPr>
+        <w:t>, and tests.</w:t>
+      </w:r>
+    </w:p>
+    <w:p>
+      <w:pPr>
+        <w:rPr>
+          <w:lang w:val="en-US"/>
+        </w:rPr>
+      </w:pPr>
+    </w:p>
+    <w:p>
+      <w:pPr>
+        <w:pStyle w:val="NormalWeb"/>
+        <w:spacing w:before="0" w:beforeAutospacing="0" w:after="0" w:afterAutospacing="0"/>
+        <w:ind w:left="720"/>
+        <w:rPr>
+          <w:lang w:val="en-US"/>
+        </w:rPr>
+      </w:pPr>
+      <w:r>
+        <w:rPr>
+          <w:color w:val="000000"/>
+          <w:lang w:val="en-US"/>
+        </w:rPr>
+        <w:t>In the next link, you can find the Class Diagram.</w:t>
+      </w:r>
+    </w:p>
+    <w:p>
+      <w:pPr>
+        <w:pStyle w:val="NormalWeb"/>
+        <w:spacing w:before="0" w:beforeAutospacing="0" w:after="0" w:afterAutospacing="0"/>
+        <w:ind w:left="720"/>
+        <w:rPr>
+          <w:lang w:val="en-US"/>
+        </w:rPr>
+      </w:pPr>
+      <w:hyperlink r:id="rId7" w:history="1">
+        <w:r>
+          <w:rPr>
+            <w:rStyle w:val="Hipervnculo"/>
+            <w:color w:val="1155CC"/>
+            <w:lang w:val="en-US"/>
+          </w:rPr>
+          <w:t>https://miro.com/app/board/uXjVMQfpZOI=/?share_link_id=704139950420</w:t>
+        </w:r>
+      </w:hyperlink>
+    </w:p>
+    <w:p>
+      <w:pPr>
+        <w:rPr>
+          <w:lang w:val="en-US"/>
+        </w:rPr>
+      </w:pPr>
+      <w:r>
+        <w:rPr>
+          <w:lang w:val="en-US"/>
+        </w:rPr>
+        <w:br/>
+      </w:r>
+    </w:p>
+    <w:p>
+      <w:pPr>
+        <w:pStyle w:val="NormalWeb"/>
+        <w:numPr>
+          <w:ilvl w:val="0"/>
+          <w:numId w:val="11"/>
+        </w:numPr>
+        <w:spacing w:before="0" w:beforeAutospacing="0" w:after="0" w:afterAutospacing="0"/>
+        <w:textAlignment w:val="baseline"/>
+        <w:rPr>
+          <w:b/>
+          <w:bCs/>
+          <w:color w:val="000000"/>
+          <w:sz w:val="22"/>
+          <w:szCs w:val="22"/>
+          <w:lang w:val="en-US"/>
+        </w:rPr>
+      </w:pPr>
+      <w:r>
+        <w:rPr>
+          <w:color w:val="000000"/>
+          <w:lang w:val="en-US"/>
+        </w:rPr>
+        <w:t>Design of test cases, including scenarios, for the structures and the system.</w:t>
+      </w:r>
+    </w:p>
+    <w:p>
+      <w:pPr>
         <w:rPr>
           <w:lang w:val="en-US"/>
         </w:rPr>
@@ -2912,6 +3419,119 @@
     </w:lvl>
   </w:abstractNum>
   <w:abstractNum w:abstractNumId="1" w15:restartNumberingAfterBreak="0">
+    <w:nsid w:val="169D2E9B"/>
+    <w:multiLevelType w:val="multilevel"/>
+    <w:tmpl w:val="7338885E"/>
+    <w:lvl w:ilvl="0">
+      <w:start w:val="1"/>
+      <w:numFmt w:val="decimal"/>
+      <w:lvlText w:val="%1."/>
+      <w:lvlJc w:val="left"/>
+      <w:pPr>
+        <w:tabs>
+          <w:tab w:val="num" w:pos="720"/>
+        </w:tabs>
+        <w:ind w:left="720" w:hanging="360"/>
+      </w:pPr>
+    </w:lvl>
+    <w:lvl w:ilvl="1" w:tentative="1">
+      <w:start w:val="1"/>
+      <w:numFmt w:val="decimal"/>
+      <w:lvlText w:val="%2."/>
+      <w:lvlJc w:val="left"/>
+      <w:pPr>
+        <w:tabs>
+          <w:tab w:val="num" w:pos="1440"/>
+        </w:tabs>
+        <w:ind w:left="1440" w:hanging="360"/>
+      </w:pPr>
+    </w:lvl>
+    <w:lvl w:ilvl="2" w:tentative="1">
+      <w:start w:val="1"/>
+      <w:numFmt w:val="decimal"/>
+      <w:lvlText w:val="%3."/>
+      <w:lvlJc w:val="left"/>
+      <w:pPr>
+        <w:tabs>
+          <w:tab w:val="num" w:pos="2160"/>
+        </w:tabs>
+        <w:ind w:left="2160" w:hanging="360"/>
+      </w:pPr>
+    </w:lvl>
+    <w:lvl w:ilvl="3" w:tentative="1">
+      <w:start w:val="1"/>
+      <w:numFmt w:val="decimal"/>
+      <w:lvlText w:val="%4."/>
+      <w:lvlJc w:val="left"/>
+      <w:pPr>
+        <w:tabs>
+          <w:tab w:val="num" w:pos="2880"/>
+        </w:tabs>
+        <w:ind w:left="2880" w:hanging="360"/>
+      </w:pPr>
+    </w:lvl>
+    <w:lvl w:ilvl="4" w:tentative="1">
+      <w:start w:val="1"/>
+      <w:numFmt w:val="decimal"/>
+      <w:lvlText w:val="%5."/>
+      <w:lvlJc w:val="left"/>
+      <w:pPr>
+        <w:tabs>
+          <w:tab w:val="num" w:pos="3600"/>
+        </w:tabs>
+        <w:ind w:left="3600" w:hanging="360"/>
+      </w:pPr>
+    </w:lvl>
+    <w:lvl w:ilvl="5" w:tentative="1">
+      <w:start w:val="1"/>
+      <w:numFmt w:val="decimal"/>
+      <w:lvlText w:val="%6."/>
+      <w:lvlJc w:val="left"/>
+      <w:pPr>
+        <w:tabs>
+          <w:tab w:val="num" w:pos="4320"/>
+        </w:tabs>
+        <w:ind w:left="4320" w:hanging="360"/>
+      </w:pPr>
+    </w:lvl>
+    <w:lvl w:ilvl="6" w:tentative="1">
+      <w:start w:val="1"/>
+      <w:numFmt w:val="decimal"/>
+      <w:lvlText w:val="%7."/>
+      <w:lvlJc w:val="left"/>
+      <w:pPr>
+        <w:tabs>
+          <w:tab w:val="num" w:pos="5040"/>
+        </w:tabs>
+        <w:ind w:left="5040" w:hanging="360"/>
+      </w:pPr>
+    </w:lvl>
+    <w:lvl w:ilvl="7" w:tentative="1">
+      <w:start w:val="1"/>
+      <w:numFmt w:val="decimal"/>
+      <w:lvlText w:val="%8."/>
+      <w:lvlJc w:val="left"/>
+      <w:pPr>
+        <w:tabs>
+          <w:tab w:val="num" w:pos="5760"/>
+        </w:tabs>
+        <w:ind w:left="5760" w:hanging="360"/>
+      </w:pPr>
+    </w:lvl>
+    <w:lvl w:ilvl="8" w:tentative="1">
+      <w:start w:val="1"/>
+      <w:numFmt w:val="decimal"/>
+      <w:lvlText w:val="%9."/>
+      <w:lvlJc w:val="left"/>
+      <w:pPr>
+        <w:tabs>
+          <w:tab w:val="num" w:pos="6480"/>
+        </w:tabs>
+        <w:ind w:left="6480" w:hanging="360"/>
+      </w:pPr>
+    </w:lvl>
+  </w:abstractNum>
+  <w:abstractNum w:abstractNumId="2" w15:restartNumberingAfterBreak="0">
     <w:nsid w:val="214754F9"/>
     <w:multiLevelType w:val="multilevel"/>
     <w:tmpl w:val="35487870"/>
@@ -3060,7 +3680,233 @@
       </w:rPr>
     </w:lvl>
   </w:abstractNum>
-  <w:abstractNum w:abstractNumId="2" w15:restartNumberingAfterBreak="0">
+  <w:abstractNum w:abstractNumId="3" w15:restartNumberingAfterBreak="0">
+    <w:nsid w:val="26490054"/>
+    <w:multiLevelType w:val="hybridMultilevel"/>
+    <w:tmpl w:val="8EDAAB5E"/>
+    <w:lvl w:ilvl="0" w:tplc="CCCE716E">
+      <w:start w:val="2"/>
+      <w:numFmt w:val="upperLetter"/>
+      <w:lvlText w:val="%1."/>
+      <w:lvlJc w:val="left"/>
+      <w:pPr>
+        <w:tabs>
+          <w:tab w:val="num" w:pos="720"/>
+        </w:tabs>
+        <w:ind w:left="720" w:hanging="360"/>
+      </w:pPr>
+    </w:lvl>
+    <w:lvl w:ilvl="1" w:tplc="04C2FC24" w:tentative="1">
+      <w:start w:val="1"/>
+      <w:numFmt w:val="decimal"/>
+      <w:lvlText w:val="%2."/>
+      <w:lvlJc w:val="left"/>
+      <w:pPr>
+        <w:tabs>
+          <w:tab w:val="num" w:pos="1440"/>
+        </w:tabs>
+        <w:ind w:left="1440" w:hanging="360"/>
+      </w:pPr>
+    </w:lvl>
+    <w:lvl w:ilvl="2" w:tplc="A04AAB8A" w:tentative="1">
+      <w:start w:val="1"/>
+      <w:numFmt w:val="decimal"/>
+      <w:lvlText w:val="%3."/>
+      <w:lvlJc w:val="left"/>
+      <w:pPr>
+        <w:tabs>
+          <w:tab w:val="num" w:pos="2160"/>
+        </w:tabs>
+        <w:ind w:left="2160" w:hanging="360"/>
+      </w:pPr>
+    </w:lvl>
+    <w:lvl w:ilvl="3" w:tplc="830CCEA0" w:tentative="1">
+      <w:start w:val="1"/>
+      <w:numFmt w:val="decimal"/>
+      <w:lvlText w:val="%4."/>
+      <w:lvlJc w:val="left"/>
+      <w:pPr>
+        <w:tabs>
+          <w:tab w:val="num" w:pos="2880"/>
+        </w:tabs>
+        <w:ind w:left="2880" w:hanging="360"/>
+      </w:pPr>
+    </w:lvl>
+    <w:lvl w:ilvl="4" w:tplc="8D208214" w:tentative="1">
+      <w:start w:val="1"/>
+      <w:numFmt w:val="decimal"/>
+      <w:lvlText w:val="%5."/>
+      <w:lvlJc w:val="left"/>
+      <w:pPr>
+        <w:tabs>
+          <w:tab w:val="num" w:pos="3600"/>
+        </w:tabs>
+        <w:ind w:left="3600" w:hanging="360"/>
+      </w:pPr>
+    </w:lvl>
+    <w:lvl w:ilvl="5" w:tplc="9F0C3A74" w:tentative="1">
+      <w:start w:val="1"/>
+      <w:numFmt w:val="decimal"/>
+      <w:lvlText w:val="%6."/>
+      <w:lvlJc w:val="left"/>
+      <w:pPr>
+        <w:tabs>
+          <w:tab w:val="num" w:pos="4320"/>
+        </w:tabs>
+        <w:ind w:left="4320" w:hanging="360"/>
+      </w:pPr>
+    </w:lvl>
+    <w:lvl w:ilvl="6" w:tplc="C598FEE8" w:tentative="1">
+      <w:start w:val="1"/>
+      <w:numFmt w:val="decimal"/>
+      <w:lvlText w:val="%7."/>
+      <w:lvlJc w:val="left"/>
+      <w:pPr>
+        <w:tabs>
+          <w:tab w:val="num" w:pos="5040"/>
+        </w:tabs>
+        <w:ind w:left="5040" w:hanging="360"/>
+      </w:pPr>
+    </w:lvl>
+    <w:lvl w:ilvl="7" w:tplc="9FEEFB64" w:tentative="1">
+      <w:start w:val="1"/>
+      <w:numFmt w:val="decimal"/>
+      <w:lvlText w:val="%8."/>
+      <w:lvlJc w:val="left"/>
+      <w:pPr>
+        <w:tabs>
+          <w:tab w:val="num" w:pos="5760"/>
+        </w:tabs>
+        <w:ind w:left="5760" w:hanging="360"/>
+      </w:pPr>
+    </w:lvl>
+    <w:lvl w:ilvl="8" w:tplc="C8389B86" w:tentative="1">
+      <w:start w:val="1"/>
+      <w:numFmt w:val="decimal"/>
+      <w:lvlText w:val="%9."/>
+      <w:lvlJc w:val="left"/>
+      <w:pPr>
+        <w:tabs>
+          <w:tab w:val="num" w:pos="6480"/>
+        </w:tabs>
+        <w:ind w:left="6480" w:hanging="360"/>
+      </w:pPr>
+    </w:lvl>
+  </w:abstractNum>
+  <w:abstractNum w:abstractNumId="4" w15:restartNumberingAfterBreak="0">
+    <w:nsid w:val="38054E38"/>
+    <w:multiLevelType w:val="multilevel"/>
+    <w:tmpl w:val="EEA4C92A"/>
+    <w:lvl w:ilvl="0">
+      <w:start w:val="1"/>
+      <w:numFmt w:val="decimal"/>
+      <w:lvlText w:val="%1."/>
+      <w:lvlJc w:val="left"/>
+      <w:pPr>
+        <w:tabs>
+          <w:tab w:val="num" w:pos="720"/>
+        </w:tabs>
+        <w:ind w:left="720" w:hanging="360"/>
+      </w:pPr>
+    </w:lvl>
+    <w:lvl w:ilvl="1" w:tentative="1">
+      <w:start w:val="1"/>
+      <w:numFmt w:val="decimal"/>
+      <w:lvlText w:val="%2."/>
+      <w:lvlJc w:val="left"/>
+      <w:pPr>
+        <w:tabs>
+          <w:tab w:val="num" w:pos="1440"/>
+        </w:tabs>
+        <w:ind w:left="1440" w:hanging="360"/>
+      </w:pPr>
+    </w:lvl>
+    <w:lvl w:ilvl="2" w:tentative="1">
+      <w:start w:val="1"/>
+      <w:numFmt w:val="decimal"/>
+      <w:lvlText w:val="%3."/>
+      <w:lvlJc w:val="left"/>
+      <w:pPr>
+        <w:tabs>
+          <w:tab w:val="num" w:pos="2160"/>
+        </w:tabs>
+        <w:ind w:left="2160" w:hanging="360"/>
+      </w:pPr>
+    </w:lvl>
+    <w:lvl w:ilvl="3" w:tentative="1">
+      <w:start w:val="1"/>
+      <w:numFmt w:val="decimal"/>
+      <w:lvlText w:val="%4."/>
+      <w:lvlJc w:val="left"/>
+      <w:pPr>
+        <w:tabs>
+          <w:tab w:val="num" w:pos="2880"/>
+        </w:tabs>
+        <w:ind w:left="2880" w:hanging="360"/>
+      </w:pPr>
+    </w:lvl>
+    <w:lvl w:ilvl="4" w:tentative="1">
+      <w:start w:val="1"/>
+      <w:numFmt w:val="decimal"/>
+      <w:lvlText w:val="%5."/>
+      <w:lvlJc w:val="left"/>
+      <w:pPr>
+        <w:tabs>
+          <w:tab w:val="num" w:pos="3600"/>
+        </w:tabs>
+        <w:ind w:left="3600" w:hanging="360"/>
+      </w:pPr>
+    </w:lvl>
+    <w:lvl w:ilvl="5" w:tentative="1">
+      <w:start w:val="1"/>
+      <w:numFmt w:val="decimal"/>
+      <w:lvlText w:val="%6."/>
+      <w:lvlJc w:val="left"/>
+      <w:pPr>
+        <w:tabs>
+          <w:tab w:val="num" w:pos="4320"/>
+        </w:tabs>
+        <w:ind w:left="4320" w:hanging="360"/>
+      </w:pPr>
+    </w:lvl>
+    <w:lvl w:ilvl="6" w:tentative="1">
+      <w:start w:val="1"/>
+      <w:numFmt w:val="decimal"/>
+      <w:lvlText w:val="%7."/>
+      <w:lvlJc w:val="left"/>
+      <w:pPr>
+        <w:tabs>
+          <w:tab w:val="num" w:pos="5040"/>
+        </w:tabs>
+        <w:ind w:left="5040" w:hanging="360"/>
+      </w:pPr>
+    </w:lvl>
+    <w:lvl w:ilvl="7" w:tentative="1">
+      <w:start w:val="1"/>
+      <w:numFmt w:val="decimal"/>
+      <w:lvlText w:val="%8."/>
+      <w:lvlJc w:val="left"/>
+      <w:pPr>
+        <w:tabs>
+          <w:tab w:val="num" w:pos="5760"/>
+        </w:tabs>
+        <w:ind w:left="5760" w:hanging="360"/>
+      </w:pPr>
+    </w:lvl>
+    <w:lvl w:ilvl="8" w:tentative="1">
+      <w:start w:val="1"/>
+      <w:numFmt w:val="decimal"/>
+      <w:lvlText w:val="%9."/>
+      <w:lvlJc w:val="left"/>
+      <w:pPr>
+        <w:tabs>
+          <w:tab w:val="num" w:pos="6480"/>
+        </w:tabs>
+        <w:ind w:left="6480" w:hanging="360"/>
+      </w:pPr>
+    </w:lvl>
+  </w:abstractNum>
+  <w:abstractNum w:abstractNumId="5" w15:restartNumberingAfterBreak="0">
     <w:nsid w:val="3F68382B"/>
     <w:multiLevelType w:val="multilevel"/>
     <w:tmpl w:val="37006F70"/>
@@ -3209,7 +4055,7 @@
       </w:rPr>
     </w:lvl>
   </w:abstractNum>
-  <w:abstractNum w:abstractNumId="3" w15:restartNumberingAfterBreak="0">
+  <w:abstractNum w:abstractNumId="6" w15:restartNumberingAfterBreak="0">
     <w:nsid w:val="41F75C09"/>
     <w:multiLevelType w:val="multilevel"/>
     <w:tmpl w:val="079E7602"/>
@@ -3358,7 +4204,269 @@
       </w:rPr>
     </w:lvl>
   </w:abstractNum>
-  <w:abstractNum w:abstractNumId="4" w15:restartNumberingAfterBreak="0">
+  <w:abstractNum w:abstractNumId="7" w15:restartNumberingAfterBreak="0">
+    <w:nsid w:val="4B6A61C7"/>
+    <w:multiLevelType w:val="multilevel"/>
+    <w:tmpl w:val="973C452C"/>
+    <w:lvl w:ilvl="0">
+      <w:start w:val="1"/>
+      <w:numFmt w:val="decimal"/>
+      <w:lvlText w:val="%1."/>
+      <w:lvlJc w:val="left"/>
+      <w:pPr>
+        <w:tabs>
+          <w:tab w:val="num" w:pos="720"/>
+        </w:tabs>
+        <w:ind w:left="720" w:hanging="360"/>
+      </w:pPr>
+    </w:lvl>
+    <w:lvl w:ilvl="1" w:tentative="1">
+      <w:start w:val="1"/>
+      <w:numFmt w:val="decimal"/>
+      <w:lvlText w:val="%2."/>
+      <w:lvlJc w:val="left"/>
+      <w:pPr>
+        <w:tabs>
+          <w:tab w:val="num" w:pos="1440"/>
+        </w:tabs>
+        <w:ind w:left="1440" w:hanging="360"/>
+      </w:pPr>
+    </w:lvl>
+    <w:lvl w:ilvl="2" w:tentative="1">
+      <w:start w:val="1"/>
+      <w:numFmt w:val="decimal"/>
+      <w:lvlText w:val="%3."/>
+      <w:lvlJc w:val="left"/>
+      <w:pPr>
+        <w:tabs>
+          <w:tab w:val="num" w:pos="2160"/>
+        </w:tabs>
+        <w:ind w:left="2160" w:hanging="360"/>
+      </w:pPr>
+    </w:lvl>
+    <w:lvl w:ilvl="3" w:tentative="1">
+      <w:start w:val="1"/>
+      <w:numFmt w:val="decimal"/>
+      <w:lvlText w:val="%4."/>
+      <w:lvlJc w:val="left"/>
+      <w:pPr>
+        <w:tabs>
+          <w:tab w:val="num" w:pos="2880"/>
+        </w:tabs>
+        <w:ind w:left="2880" w:hanging="360"/>
+      </w:pPr>
+    </w:lvl>
+    <w:lvl w:ilvl="4" w:tentative="1">
+      <w:start w:val="1"/>
+      <w:numFmt w:val="decimal"/>
+      <w:lvlText w:val="%5."/>
+      <w:lvlJc w:val="left"/>
+      <w:pPr>
+        <w:tabs>
+          <w:tab w:val="num" w:pos="3600"/>
+        </w:tabs>
+        <w:ind w:left="3600" w:hanging="360"/>
+      </w:pPr>
+    </w:lvl>
+    <w:lvl w:ilvl="5" w:tentative="1">
+      <w:start w:val="1"/>
+      <w:numFmt w:val="decimal"/>
+      <w:lvlText w:val="%6."/>
+      <w:lvlJc w:val="left"/>
+      <w:pPr>
+        <w:tabs>
+          <w:tab w:val="num" w:pos="4320"/>
+        </w:tabs>
+        <w:ind w:left="4320" w:hanging="360"/>
+      </w:pPr>
+    </w:lvl>
+    <w:lvl w:ilvl="6" w:tentative="1">
+      <w:start w:val="1"/>
+      <w:numFmt w:val="decimal"/>
+      <w:lvlText w:val="%7."/>
+      <w:lvlJc w:val="left"/>
+      <w:pPr>
+        <w:tabs>
+          <w:tab w:val="num" w:pos="5040"/>
+        </w:tabs>
+        <w:ind w:left="5040" w:hanging="360"/>
+      </w:pPr>
+    </w:lvl>
+    <w:lvl w:ilvl="7" w:tentative="1">
+      <w:start w:val="1"/>
+      <w:numFmt w:val="decimal"/>
+      <w:lvlText w:val="%8."/>
+      <w:lvlJc w:val="left"/>
+      <w:pPr>
+        <w:tabs>
+          <w:tab w:val="num" w:pos="5760"/>
+        </w:tabs>
+        <w:ind w:left="5760" w:hanging="360"/>
+      </w:pPr>
+    </w:lvl>
+    <w:lvl w:ilvl="8" w:tentative="1">
+      <w:start w:val="1"/>
+      <w:numFmt w:val="decimal"/>
+      <w:lvlText w:val="%9."/>
+      <w:lvlJc w:val="left"/>
+      <w:pPr>
+        <w:tabs>
+          <w:tab w:val="num" w:pos="6480"/>
+        </w:tabs>
+        <w:ind w:left="6480" w:hanging="360"/>
+      </w:pPr>
+    </w:lvl>
+  </w:abstractNum>
+  <w:abstractNum w:abstractNumId="8" w15:restartNumberingAfterBreak="0">
+    <w:nsid w:val="4CA922DA"/>
+    <w:multiLevelType w:val="multilevel"/>
+    <w:tmpl w:val="763E8F54"/>
+    <w:lvl w:ilvl="0">
+      <w:start w:val="1"/>
+      <w:numFmt w:val="bullet"/>
+      <w:lvlText w:val=""/>
+      <w:lvlJc w:val="left"/>
+      <w:pPr>
+        <w:tabs>
+          <w:tab w:val="num" w:pos="720"/>
+        </w:tabs>
+        <w:ind w:left="720" w:hanging="360"/>
+      </w:pPr>
+      <w:rPr>
+        <w:rFonts w:ascii="Symbol" w:hAnsi="Symbol" w:hint="default"/>
+        <w:sz w:val="20"/>
+      </w:rPr>
+    </w:lvl>
+    <w:lvl w:ilvl="1" w:tentative="1">
+      <w:start w:val="1"/>
+      <w:numFmt w:val="bullet"/>
+      <w:lvlText w:val="o"/>
+      <w:lvlJc w:val="left"/>
+      <w:pPr>
+        <w:tabs>
+          <w:tab w:val="num" w:pos="1440"/>
+        </w:tabs>
+        <w:ind w:left="1440" w:hanging="360"/>
+      </w:pPr>
+      <w:rPr>
+        <w:rFonts w:ascii="Courier New" w:hAnsi="Courier New" w:hint="default"/>
+        <w:sz w:val="20"/>
+      </w:rPr>
+    </w:lvl>
+    <w:lvl w:ilvl="2" w:tentative="1">
+      <w:start w:val="1"/>
+      <w:numFmt w:val="bullet"/>
+      <w:lvlText w:val=""/>
+      <w:lvlJc w:val="left"/>
+      <w:pPr>
+        <w:tabs>
+          <w:tab w:val="num" w:pos="2160"/>
+        </w:tabs>
+        <w:ind w:left="2160" w:hanging="360"/>
+      </w:pPr>
+      <w:rPr>
+        <w:rFonts w:ascii="Wingdings" w:hAnsi="Wingdings" w:hint="default"/>
+        <w:sz w:val="20"/>
+      </w:rPr>
+    </w:lvl>
+    <w:lvl w:ilvl="3" w:tentative="1">
+      <w:start w:val="1"/>
+      <w:numFmt w:val="bullet"/>
+      <w:lvlText w:val=""/>
+      <w:lvlJc w:val="left"/>
+      <w:pPr>
+        <w:tabs>
+          <w:tab w:val="num" w:pos="2880"/>
+        </w:tabs>
+        <w:ind w:left="2880" w:hanging="360"/>
+      </w:pPr>
+      <w:rPr>
+        <w:rFonts w:ascii="Wingdings" w:hAnsi="Wingdings" w:hint="default"/>
+        <w:sz w:val="20"/>
+      </w:rPr>
+    </w:lvl>
+    <w:lvl w:ilvl="4" w:tentative="1">
+      <w:start w:val="1"/>
+      <w:numFmt w:val="bullet"/>
+      <w:lvlText w:val=""/>
+      <w:lvlJc w:val="left"/>
+      <w:pPr>
+        <w:tabs>
+          <w:tab w:val="num" w:pos="3600"/>
+        </w:tabs>
+        <w:ind w:left="3600" w:hanging="360"/>
+      </w:pPr>
+      <w:rPr>
+        <w:rFonts w:ascii="Wingdings" w:hAnsi="Wingdings" w:hint="default"/>
+        <w:sz w:val="20"/>
+      </w:rPr>
+    </w:lvl>
+    <w:lvl w:ilvl="5" w:tentative="1">
+      <w:start w:val="1"/>
+      <w:numFmt w:val="bullet"/>
+      <w:lvlText w:val=""/>
+      <w:lvlJc w:val="left"/>
+      <w:pPr>
+        <w:tabs>
+          <w:tab w:val="num" w:pos="4320"/>
+        </w:tabs>
+        <w:ind w:left="4320" w:hanging="360"/>
+      </w:pPr>
+      <w:rPr>
+        <w:rFonts w:ascii="Wingdings" w:hAnsi="Wingdings" w:hint="default"/>
+        <w:sz w:val="20"/>
+      </w:rPr>
+    </w:lvl>
+    <w:lvl w:ilvl="6" w:tentative="1">
+      <w:start w:val="1"/>
+      <w:numFmt w:val="bullet"/>
+      <w:lvlText w:val=""/>
+      <w:lvlJc w:val="left"/>
+      <w:pPr>
+        <w:tabs>
+          <w:tab w:val="num" w:pos="5040"/>
+        </w:tabs>
+        <w:ind w:left="5040" w:hanging="360"/>
+      </w:pPr>
+      <w:rPr>
+        <w:rFonts w:ascii="Wingdings" w:hAnsi="Wingdings" w:hint="default"/>
+        <w:sz w:val="20"/>
+      </w:rPr>
+    </w:lvl>
+    <w:lvl w:ilvl="7" w:tentative="1">
+      <w:start w:val="1"/>
+      <w:numFmt w:val="bullet"/>
+      <w:lvlText w:val=""/>
+      <w:lvlJc w:val="left"/>
+      <w:pPr>
+        <w:tabs>
+          <w:tab w:val="num" w:pos="5760"/>
+        </w:tabs>
+        <w:ind w:left="5760" w:hanging="360"/>
+      </w:pPr>
+      <w:rPr>
+        <w:rFonts w:ascii="Wingdings" w:hAnsi="Wingdings" w:hint="default"/>
+        <w:sz w:val="20"/>
+      </w:rPr>
+    </w:lvl>
+    <w:lvl w:ilvl="8" w:tentative="1">
+      <w:start w:val="1"/>
+      <w:numFmt w:val="bullet"/>
+      <w:lvlText w:val=""/>
+      <w:lvlJc w:val="left"/>
+      <w:pPr>
+        <w:tabs>
+          <w:tab w:val="num" w:pos="6480"/>
+        </w:tabs>
+        <w:ind w:left="6480" w:hanging="360"/>
+      </w:pPr>
+      <w:rPr>
+        <w:rFonts w:ascii="Wingdings" w:hAnsi="Wingdings" w:hint="default"/>
+        <w:sz w:val="20"/>
+      </w:rPr>
+    </w:lvl>
+  </w:abstractNum>
+  <w:abstractNum w:abstractNumId="9" w15:restartNumberingAfterBreak="0">
     <w:nsid w:val="4CD968E0"/>
     <w:multiLevelType w:val="multilevel"/>
     <w:tmpl w:val="3F9EF820"/>
@@ -3507,7 +4615,7 @@
       </w:rPr>
     </w:lvl>
   </w:abstractNum>
-  <w:abstractNum w:abstractNumId="5" w15:restartNumberingAfterBreak="0">
+  <w:abstractNum w:abstractNumId="10" w15:restartNumberingAfterBreak="0">
     <w:nsid w:val="50B45DF5"/>
     <w:multiLevelType w:val="multilevel"/>
     <w:tmpl w:val="A782D982"/>
@@ -3657,22 +4765,68 @@
     </w:lvl>
   </w:abstractNum>
   <w:num w:numId="1" w16cid:durableId="2000840563">
-    <w:abstractNumId w:val="1"/>
+    <w:abstractNumId w:val="2"/>
   </w:num>
   <w:num w:numId="2" w16cid:durableId="851188515">
     <w:abstractNumId w:val="0"/>
   </w:num>
   <w:num w:numId="3" w16cid:durableId="245497892">
+    <w:abstractNumId w:val="10"/>
+  </w:num>
+  <w:num w:numId="4" w16cid:durableId="175927229">
+    <w:abstractNumId w:val="6"/>
+  </w:num>
+  <w:num w:numId="5" w16cid:durableId="1755322242">
     <w:abstractNumId w:val="5"/>
   </w:num>
-  <w:num w:numId="4" w16cid:durableId="175927229">
+  <w:num w:numId="6" w16cid:durableId="96877210">
+    <w:abstractNumId w:val="9"/>
+  </w:num>
+  <w:num w:numId="7" w16cid:durableId="1883594240">
+    <w:abstractNumId w:val="1"/>
+    <w:lvlOverride w:ilvl="0">
+      <w:lvl w:ilvl="0">
+        <w:numFmt w:val="upperLetter"/>
+        <w:lvlText w:val="%1."/>
+        <w:lvlJc w:val="left"/>
+      </w:lvl>
+    </w:lvlOverride>
+  </w:num>
+  <w:num w:numId="8" w16cid:durableId="125050769">
+    <w:abstractNumId w:val="1"/>
+    <w:lvlOverride w:ilvl="0">
+      <w:lvl w:ilvl="0">
+        <w:numFmt w:val="upperLetter"/>
+        <w:lvlText w:val="%1."/>
+        <w:lvlJc w:val="left"/>
+      </w:lvl>
+    </w:lvlOverride>
+  </w:num>
+  <w:num w:numId="9" w16cid:durableId="407116215">
+    <w:abstractNumId w:val="4"/>
+    <w:lvlOverride w:ilvl="0">
+      <w:lvl w:ilvl="0">
+        <w:numFmt w:val="upperLetter"/>
+        <w:lvlText w:val="%1."/>
+        <w:lvlJc w:val="left"/>
+      </w:lvl>
+    </w:lvlOverride>
+  </w:num>
+  <w:num w:numId="10" w16cid:durableId="1646927359">
+    <w:abstractNumId w:val="8"/>
+  </w:num>
+  <w:num w:numId="11" w16cid:durableId="1978990835">
     <w:abstractNumId w:val="3"/>
   </w:num>
-  <w:num w:numId="5" w16cid:durableId="1755322242">
-    <w:abstractNumId w:val="2"/>
-  </w:num>
-  <w:num w:numId="6" w16cid:durableId="96877210">
-    <w:abstractNumId w:val="4"/>
+  <w:num w:numId="12" w16cid:durableId="2828713">
+    <w:abstractNumId w:val="7"/>
+    <w:lvlOverride w:ilvl="0">
+      <w:lvl w:ilvl="0">
+        <w:numFmt w:val="upperLetter"/>
+        <w:lvlText w:val="%1."/>
+        <w:lvlJc w:val="left"/>
+      </w:lvl>
+    </w:lvlOverride>
   </w:num>
 </w:numbering>
 </file>

</xml_diff>

<commit_message>
Documents, engineering method. part 6
</commit_message>
<xml_diff>
--- a/Docs/Tarea Integradora I.docx
+++ b/Docs/Tarea Integradora I.docx
@@ -222,7 +222,29 @@
           <w:szCs w:val="24"/>
           <w:lang w:eastAsia="es-ES"/>
         </w:rPr>
-        <w:t>Ricardo Medina Sterling - A00369009</w:t>
+        <w:t xml:space="preserve">Ricardo Medina </w:t>
+      </w:r>
+      <w:proofErr w:type="spellStart"/>
+      <w:r>
+        <w:rPr>
+          <w:rFonts w:ascii="Arial" w:eastAsia="Times New Roman" w:hAnsi="Arial" w:cs="Arial"/>
+          <w:color w:val="000000"/>
+          <w:sz w:val="24"/>
+          <w:szCs w:val="24"/>
+          <w:lang w:eastAsia="es-ES"/>
+        </w:rPr>
+        <w:t>Sterling</w:t>
+      </w:r>
+      <w:proofErr w:type="spellEnd"/>
+      <w:r>
+        <w:rPr>
+          <w:rFonts w:ascii="Arial" w:eastAsia="Times New Roman" w:hAnsi="Arial" w:cs="Arial"/>
+          <w:color w:val="000000"/>
+          <w:sz w:val="24"/>
+          <w:szCs w:val="24"/>
+          <w:lang w:eastAsia="es-ES"/>
+        </w:rPr>
+        <w:t xml:space="preserve"> - A00369009</w:t>
       </w:r>
     </w:p>
     <w:p>
@@ -911,7 +933,6 @@
           <w:szCs w:val="24"/>
           <w:lang w:val="en-US" w:eastAsia="es-ES"/>
         </w:rPr>
-        <w:lastRenderedPageBreak/>
         <w:t xml:space="preserve">R2.2 </w:t>
       </w:r>
       <w:r>
@@ -1077,7 +1098,29 @@
           <w:szCs w:val="24"/>
           <w:lang w:val="en-US" w:eastAsia="es-ES"/>
         </w:rPr>
-        <w:t xml:space="preserve"> the order of arrival of the passengers, taking into account the sections of the aircraft and starting from the furthest from the entrance door to the one closest to it.</w:t>
+        <w:t xml:space="preserve"> the order of arrival of the passengers, </w:t>
+      </w:r>
+      <w:proofErr w:type="gramStart"/>
+      <w:r>
+        <w:rPr>
+          <w:rFonts w:ascii="Times New Roman" w:eastAsia="Times New Roman" w:hAnsi="Times New Roman" w:cs="Times New Roman"/>
+          <w:color w:val="000000"/>
+          <w:sz w:val="24"/>
+          <w:szCs w:val="24"/>
+          <w:lang w:val="en-US" w:eastAsia="es-ES"/>
+        </w:rPr>
+        <w:t>taking into account</w:t>
+      </w:r>
+      <w:proofErr w:type="gramEnd"/>
+      <w:r>
+        <w:rPr>
+          <w:rFonts w:ascii="Times New Roman" w:eastAsia="Times New Roman" w:hAnsi="Times New Roman" w:cs="Times New Roman"/>
+          <w:color w:val="000000"/>
+          <w:sz w:val="24"/>
+          <w:szCs w:val="24"/>
+          <w:lang w:val="en-US" w:eastAsia="es-ES"/>
+        </w:rPr>
+        <w:t xml:space="preserve"> the sections of the aircraft and starting from the furthest from the entrance door to the one closest to it.</w:t>
       </w:r>
     </w:p>
     <w:p>
@@ -1579,12 +1622,21 @@
           <w:lang w:val="en-US"/>
         </w:rPr>
       </w:pPr>
-      <w:r>
-        <w:rPr>
-          <w:color w:val="000000"/>
-          <w:lang w:val="en-US"/>
-        </w:rPr>
-        <w:t>In order to have total clarity in the concepts involved, this search is made for the definitions of the terms that will be useful in the project: </w:t>
+      <w:proofErr w:type="gramStart"/>
+      <w:r>
+        <w:rPr>
+          <w:color w:val="000000"/>
+          <w:lang w:val="en-US"/>
+        </w:rPr>
+        <w:t>In order to</w:t>
+      </w:r>
+      <w:proofErr w:type="gramEnd"/>
+      <w:r>
+        <w:rPr>
+          <w:color w:val="000000"/>
+          <w:lang w:val="en-US"/>
+        </w:rPr>
+        <w:t xml:space="preserve"> have total clarity in the concepts involved, this search is made for the definitions of the terms that will be useful in the project: </w:t>
       </w:r>
     </w:p>
     <w:p>
@@ -1601,7 +1653,6 @@
           <w:color w:val="000000"/>
           <w:lang w:val="en-US"/>
         </w:rPr>
-        <w:lastRenderedPageBreak/>
         <w:t>Source:</w:t>
       </w:r>
     </w:p>
@@ -1634,6 +1685,7 @@
           <w:lang w:val="en-US"/>
         </w:rPr>
       </w:pPr>
+      <w:proofErr w:type="spellStart"/>
       <w:r>
         <w:rPr>
           <w:color w:val="000000"/>
@@ -1641,7 +1693,37 @@
           <w:szCs w:val="16"/>
           <w:lang w:val="en-US"/>
         </w:rPr>
-        <w:t>Cormen, T. H., Leiserson, C. E., Rivest, R. L., &amp; Stein, C. (2009). Introduction to Algorithms. MIT Press.</w:t>
+        <w:t>Cormen</w:t>
+      </w:r>
+      <w:proofErr w:type="spellEnd"/>
+      <w:r>
+        <w:rPr>
+          <w:color w:val="000000"/>
+          <w:sz w:val="16"/>
+          <w:szCs w:val="16"/>
+          <w:lang w:val="en-US"/>
+        </w:rPr>
+        <w:t xml:space="preserve">, T. H., </w:t>
+      </w:r>
+      <w:proofErr w:type="spellStart"/>
+      <w:r>
+        <w:rPr>
+          <w:color w:val="000000"/>
+          <w:sz w:val="16"/>
+          <w:szCs w:val="16"/>
+          <w:lang w:val="en-US"/>
+        </w:rPr>
+        <w:t>Leiserson</w:t>
+      </w:r>
+      <w:proofErr w:type="spellEnd"/>
+      <w:r>
+        <w:rPr>
+          <w:color w:val="000000"/>
+          <w:sz w:val="16"/>
+          <w:szCs w:val="16"/>
+          <w:lang w:val="en-US"/>
+        </w:rPr>
+        <w:t>, C. E., Rivest, R. L., &amp; Stein, C. (2009). Introduction to Algorithms. MIT Press.</w:t>
       </w:r>
     </w:p>
     <w:p>
@@ -1728,7 +1810,23 @@
           <w:color w:val="000000"/>
           <w:lang w:val="en-US"/>
         </w:rPr>
-        <w:t>Spatial complexity, also known as memory usage or memory consumption, is a term used in computer science to measure the amount of memory space needed to solve a problem or run an algorithm. Besides, spatial complexity refers to how much memory is needed to run an algorithm relative to the size of the data input. Therefore, it is important in the optimization of programs and algorithms, since a reduction in the amount of memory used can significantly improve the performance and execution speed of the program.</w:t>
+        <w:t xml:space="preserve">Spatial complexity, also known as memory usage or memory consumption, is a term used in computer science to measure the amount of memory space needed to solve a problem or run an algorithm. Besides, spatial complexity refers to how much memory is needed to run an algorithm relative to the size of the data input. Therefore, it is important in the optimization of programs and </w:t>
+      </w:r>
+      <w:proofErr w:type="gramStart"/>
+      <w:r>
+        <w:rPr>
+          <w:color w:val="000000"/>
+          <w:lang w:val="en-US"/>
+        </w:rPr>
+        <w:t>algorithms, since</w:t>
+      </w:r>
+      <w:proofErr w:type="gramEnd"/>
+      <w:r>
+        <w:rPr>
+          <w:color w:val="000000"/>
+          <w:lang w:val="en-US"/>
+        </w:rPr>
+        <w:t xml:space="preserve"> a reduction in the amount of memory used can significantly improve the performance and execution speed of the program.</w:t>
       </w:r>
     </w:p>
     <w:p>
@@ -1773,7 +1871,6 @@
           <w:color w:val="000000"/>
           <w:lang w:val="en-US"/>
         </w:rPr>
-        <w:lastRenderedPageBreak/>
         <w:t xml:space="preserve">FIFO: </w:t>
       </w:r>
       <w:r>
@@ -1939,8 +2036,19 @@
           <w:color w:val="000000"/>
           <w:lang w:val="en-US"/>
         </w:rPr>
-        <w:t>Alternative 2: Safe passengers in Arraylist</w:t>
-      </w:r>
+        <w:t xml:space="preserve">Alternative 2: Safe passengers in </w:t>
+      </w:r>
+      <w:proofErr w:type="spellStart"/>
+      <w:r>
+        <w:rPr>
+          <w:b/>
+          <w:bCs/>
+          <w:color w:val="000000"/>
+          <w:lang w:val="en-US"/>
+        </w:rPr>
+        <w:t>Arraylist</w:t>
+      </w:r>
+      <w:proofErr w:type="spellEnd"/>
     </w:p>
     <w:p>
       <w:pPr>
@@ -1991,8 +2099,17 @@
           <w:color w:val="000000"/>
           <w:lang w:val="en-US"/>
         </w:rPr>
-        <w:t>an ArrayList</w:t>
-      </w:r>
+        <w:t xml:space="preserve">an </w:t>
+      </w:r>
+      <w:proofErr w:type="spellStart"/>
+      <w:r>
+        <w:rPr>
+          <w:color w:val="000000"/>
+          <w:lang w:val="en-US"/>
+        </w:rPr>
+        <w:t>ArrayList</w:t>
+      </w:r>
+      <w:proofErr w:type="spellEnd"/>
       <w:r>
         <w:rPr>
           <w:color w:val="000000"/>
@@ -2165,7 +2282,6 @@
           <w:color w:val="000000"/>
           <w:lang w:val="en-US"/>
         </w:rPr>
-        <w:lastRenderedPageBreak/>
         <w:t>The first thing that we develop in this stage is to discard the non-feasible alternatives for the development of the code. So, we discard the third alternative because it represents a lot of problems. </w:t>
       </w:r>
     </w:p>
@@ -2349,8 +2465,19 @@
           <w:color w:val="000000"/>
           <w:lang w:val="en-US"/>
         </w:rPr>
-        <w:t>Alternative 2: Safe passengers in Arraylist</w:t>
-      </w:r>
+        <w:t xml:space="preserve">Alternative 2: Safe passengers in </w:t>
+      </w:r>
+      <w:proofErr w:type="spellStart"/>
+      <w:r>
+        <w:rPr>
+          <w:b/>
+          <w:bCs/>
+          <w:color w:val="000000"/>
+          <w:lang w:val="en-US"/>
+        </w:rPr>
+        <w:t>Arraylist</w:t>
+      </w:r>
+      <w:proofErr w:type="spellEnd"/>
       <w:r>
         <w:rPr>
           <w:color w:val="000000"/>
@@ -2487,7 +2614,6 @@
           <w:color w:val="000000"/>
           <w:lang w:val="en-US"/>
         </w:rPr>
-        <w:lastRenderedPageBreak/>
         <w:t>Criterion A. Precision of the solution. The alternative delivers a solution:</w:t>
       </w:r>
     </w:p>
@@ -2676,6 +2802,384 @@
     </w:p>
     <w:p>
       <w:pPr>
+        <w:spacing w:before="211" w:after="320" w:line="240" w:lineRule="auto"/>
+        <w:ind w:left="15"/>
+        <w:rPr>
+          <w:rFonts w:ascii="Times New Roman" w:eastAsia="Times New Roman" w:hAnsi="Times New Roman" w:cs="Times New Roman"/>
+          <w:sz w:val="24"/>
+          <w:szCs w:val="24"/>
+          <w:lang w:val="en-US" w:eastAsia="es-CO"/>
+        </w:rPr>
+      </w:pPr>
+      <w:r>
+        <w:rPr>
+          <w:rFonts w:ascii="Times New Roman" w:eastAsia="Times New Roman" w:hAnsi="Times New Roman" w:cs="Times New Roman"/>
+          <w:color w:val="000000"/>
+          <w:sz w:val="30"/>
+          <w:szCs w:val="30"/>
+          <w:lang w:val="en-US" w:eastAsia="es-CO"/>
+        </w:rPr>
+        <w:t>PART 6: PREPARATION OF REPORTS AND SPECIFICATIONS</w:t>
+      </w:r>
+    </w:p>
+    <w:p>
+      <w:pPr>
+        <w:spacing w:after="0" w:line="360" w:lineRule="auto"/>
+        <w:rPr>
+          <w:rFonts w:ascii="Times New Roman" w:eastAsia="Times New Roman" w:hAnsi="Times New Roman" w:cs="Times New Roman"/>
+          <w:sz w:val="24"/>
+          <w:szCs w:val="24"/>
+          <w:lang w:val="en-US" w:eastAsia="es-CO"/>
+        </w:rPr>
+      </w:pPr>
+      <w:r>
+        <w:rPr>
+          <w:rFonts w:ascii="Times New Roman" w:eastAsia="Times New Roman" w:hAnsi="Times New Roman" w:cs="Times New Roman"/>
+          <w:color w:val="000000"/>
+          <w:sz w:val="24"/>
+          <w:szCs w:val="24"/>
+          <w:lang w:val="en-US" w:eastAsia="es-CO"/>
+        </w:rPr>
+        <w:t>Problem Specification (in terms of input/output):</w:t>
+      </w:r>
+    </w:p>
+    <w:p>
+      <w:pPr>
+        <w:spacing w:after="0" w:line="360" w:lineRule="auto"/>
+        <w:rPr>
+          <w:rFonts w:ascii="Times New Roman" w:eastAsia="Times New Roman" w:hAnsi="Times New Roman" w:cs="Times New Roman"/>
+          <w:sz w:val="24"/>
+          <w:szCs w:val="24"/>
+          <w:lang w:val="en-US" w:eastAsia="es-CO"/>
+        </w:rPr>
+      </w:pPr>
+      <w:r>
+        <w:rPr>
+          <w:rFonts w:ascii="Times New Roman" w:eastAsia="Times New Roman" w:hAnsi="Times New Roman" w:cs="Times New Roman"/>
+          <w:color w:val="000000"/>
+          <w:sz w:val="24"/>
+          <w:szCs w:val="24"/>
+          <w:lang w:val="en-US" w:eastAsia="es-CO"/>
+        </w:rPr>
+        <w:t>Problem 1: Allow the upload of passenger information corresponding to a flight through a user-generated plain text file.</w:t>
+      </w:r>
+    </w:p>
+    <w:p>
+      <w:pPr>
+        <w:spacing w:after="0" w:line="360" w:lineRule="auto"/>
+        <w:rPr>
+          <w:rFonts w:ascii="Times New Roman" w:eastAsia="Times New Roman" w:hAnsi="Times New Roman" w:cs="Times New Roman"/>
+          <w:sz w:val="24"/>
+          <w:szCs w:val="24"/>
+          <w:lang w:val="en-US" w:eastAsia="es-CO"/>
+        </w:rPr>
+      </w:pPr>
+      <w:r>
+        <w:rPr>
+          <w:rFonts w:ascii="Times New Roman" w:eastAsia="Times New Roman" w:hAnsi="Times New Roman" w:cs="Times New Roman"/>
+          <w:color w:val="000000"/>
+          <w:sz w:val="24"/>
+          <w:szCs w:val="24"/>
+          <w:lang w:val="en-US" w:eastAsia="es-CO"/>
+        </w:rPr>
+        <w:t>inputs: the plain text file.</w:t>
+      </w:r>
+    </w:p>
+    <w:p>
+      <w:pPr>
+        <w:spacing w:after="0" w:line="360" w:lineRule="auto"/>
+        <w:rPr>
+          <w:rFonts w:ascii="Times New Roman" w:eastAsia="Times New Roman" w:hAnsi="Times New Roman" w:cs="Times New Roman"/>
+          <w:sz w:val="24"/>
+          <w:szCs w:val="24"/>
+          <w:lang w:val="en-US" w:eastAsia="es-CO"/>
+        </w:rPr>
+      </w:pPr>
+      <w:r>
+        <w:rPr>
+          <w:rFonts w:ascii="Times New Roman" w:eastAsia="Times New Roman" w:hAnsi="Times New Roman" w:cs="Times New Roman"/>
+          <w:color w:val="000000"/>
+          <w:sz w:val="24"/>
+          <w:szCs w:val="24"/>
+          <w:lang w:val="en-US" w:eastAsia="es-CO"/>
+        </w:rPr>
+        <w:t>output: null</w:t>
+      </w:r>
+    </w:p>
+    <w:p>
+      <w:pPr>
+        <w:spacing w:after="0" w:line="360" w:lineRule="auto"/>
+        <w:rPr>
+          <w:rFonts w:ascii="Times New Roman" w:eastAsia="Times New Roman" w:hAnsi="Times New Roman" w:cs="Times New Roman"/>
+          <w:sz w:val="24"/>
+          <w:szCs w:val="24"/>
+          <w:lang w:val="en-US" w:eastAsia="es-CO"/>
+        </w:rPr>
+      </w:pPr>
+    </w:p>
+    <w:p>
+      <w:pPr>
+        <w:spacing w:after="0" w:line="360" w:lineRule="auto"/>
+        <w:rPr>
+          <w:rFonts w:ascii="Times New Roman" w:eastAsia="Times New Roman" w:hAnsi="Times New Roman" w:cs="Times New Roman"/>
+          <w:sz w:val="24"/>
+          <w:szCs w:val="24"/>
+          <w:lang w:val="en-US" w:eastAsia="es-CO"/>
+        </w:rPr>
+      </w:pPr>
+      <w:r>
+        <w:rPr>
+          <w:rFonts w:ascii="Times New Roman" w:eastAsia="Times New Roman" w:hAnsi="Times New Roman" w:cs="Times New Roman"/>
+          <w:color w:val="000000"/>
+          <w:sz w:val="24"/>
+          <w:szCs w:val="24"/>
+          <w:lang w:val="en-US" w:eastAsia="es-CO"/>
+        </w:rPr>
+        <w:t>Problem 2: Check-in the passenger arrival and display passenger information.</w:t>
+      </w:r>
+    </w:p>
+    <w:p>
+      <w:pPr>
+        <w:spacing w:after="0" w:line="360" w:lineRule="auto"/>
+        <w:rPr>
+          <w:rFonts w:ascii="Times New Roman" w:eastAsia="Times New Roman" w:hAnsi="Times New Roman" w:cs="Times New Roman"/>
+          <w:sz w:val="24"/>
+          <w:szCs w:val="24"/>
+          <w:lang w:val="en-US" w:eastAsia="es-CO"/>
+        </w:rPr>
+      </w:pPr>
+      <w:r>
+        <w:rPr>
+          <w:rFonts w:ascii="Times New Roman" w:eastAsia="Times New Roman" w:hAnsi="Times New Roman" w:cs="Times New Roman"/>
+          <w:color w:val="000000"/>
+          <w:sz w:val="24"/>
+          <w:szCs w:val="24"/>
+          <w:lang w:val="en-US" w:eastAsia="es-CO"/>
+        </w:rPr>
+        <w:t>inputs:</w:t>
+      </w:r>
+      <w:r>
+        <w:rPr>
+          <w:rFonts w:ascii="Times New Roman" w:eastAsia="Times New Roman" w:hAnsi="Times New Roman" w:cs="Times New Roman"/>
+          <w:color w:val="000000"/>
+          <w:sz w:val="24"/>
+          <w:szCs w:val="24"/>
+          <w:lang w:val="en-US" w:eastAsia="es-CO"/>
+        </w:rPr>
+        <w:t xml:space="preserve"> </w:t>
+      </w:r>
+      <w:r>
+        <w:rPr>
+          <w:rFonts w:ascii="Times New Roman" w:eastAsia="Times New Roman" w:hAnsi="Times New Roman" w:cs="Times New Roman"/>
+          <w:color w:val="000000"/>
+          <w:sz w:val="24"/>
+          <w:szCs w:val="24"/>
+          <w:lang w:val="en-US" w:eastAsia="es-CO"/>
+        </w:rPr>
+        <w:t xml:space="preserve">passenger id and records the order of arrival to the waiting </w:t>
+      </w:r>
+      <w:r>
+        <w:rPr>
+          <w:rFonts w:ascii="Times New Roman" w:eastAsia="Times New Roman" w:hAnsi="Times New Roman" w:cs="Times New Roman"/>
+          <w:color w:val="000000"/>
+          <w:sz w:val="24"/>
+          <w:szCs w:val="24"/>
+          <w:lang w:val="en-US" w:eastAsia="es-CO"/>
+        </w:rPr>
+        <w:t>room.</w:t>
+      </w:r>
+    </w:p>
+    <w:p>
+      <w:pPr>
+        <w:spacing w:after="0" w:line="360" w:lineRule="auto"/>
+        <w:rPr>
+          <w:rFonts w:ascii="Times New Roman" w:eastAsia="Times New Roman" w:hAnsi="Times New Roman" w:cs="Times New Roman"/>
+          <w:sz w:val="24"/>
+          <w:szCs w:val="24"/>
+          <w:lang w:val="en-US" w:eastAsia="es-CO"/>
+        </w:rPr>
+      </w:pPr>
+      <w:r>
+        <w:rPr>
+          <w:rFonts w:ascii="Times New Roman" w:eastAsia="Times New Roman" w:hAnsi="Times New Roman" w:cs="Times New Roman"/>
+          <w:color w:val="000000"/>
+          <w:sz w:val="24"/>
+          <w:szCs w:val="24"/>
+          <w:lang w:val="en-US" w:eastAsia="es-CO"/>
+        </w:rPr>
+        <w:t>output: the name of the passenger, his age, his identification, his accumulated miles, if they need special care and if they’re first class.</w:t>
+      </w:r>
+    </w:p>
+    <w:p>
+      <w:pPr>
+        <w:spacing w:after="0" w:line="360" w:lineRule="auto"/>
+        <w:rPr>
+          <w:rFonts w:ascii="Times New Roman" w:eastAsia="Times New Roman" w:hAnsi="Times New Roman" w:cs="Times New Roman"/>
+          <w:sz w:val="24"/>
+          <w:szCs w:val="24"/>
+          <w:lang w:val="en-US" w:eastAsia="es-CO"/>
+        </w:rPr>
+      </w:pPr>
+    </w:p>
+    <w:p>
+      <w:pPr>
+        <w:spacing w:after="0" w:line="360" w:lineRule="auto"/>
+        <w:rPr>
+          <w:rFonts w:ascii="Times New Roman" w:eastAsia="Times New Roman" w:hAnsi="Times New Roman" w:cs="Times New Roman"/>
+          <w:sz w:val="24"/>
+          <w:szCs w:val="24"/>
+          <w:lang w:val="en-US" w:eastAsia="es-CO"/>
+        </w:rPr>
+      </w:pPr>
+      <w:r>
+        <w:rPr>
+          <w:rFonts w:ascii="Times New Roman" w:eastAsia="Times New Roman" w:hAnsi="Times New Roman" w:cs="Times New Roman"/>
+          <w:color w:val="000000"/>
+          <w:sz w:val="24"/>
+          <w:szCs w:val="24"/>
+          <w:lang w:val="en-US" w:eastAsia="es-CO"/>
+        </w:rPr>
+        <w:t>Problem 3: Order the entry to the aircraft prioritizing VIP clients if they need priority attention and their accumulated miles</w:t>
+      </w:r>
+    </w:p>
+    <w:p>
+      <w:pPr>
+        <w:spacing w:after="0" w:line="360" w:lineRule="auto"/>
+        <w:rPr>
+          <w:rFonts w:ascii="Times New Roman" w:eastAsia="Times New Roman" w:hAnsi="Times New Roman" w:cs="Times New Roman"/>
+          <w:sz w:val="24"/>
+          <w:szCs w:val="24"/>
+          <w:lang w:val="en-US" w:eastAsia="es-CO"/>
+        </w:rPr>
+      </w:pPr>
+      <w:r>
+        <w:rPr>
+          <w:rFonts w:ascii="Times New Roman" w:eastAsia="Times New Roman" w:hAnsi="Times New Roman" w:cs="Times New Roman"/>
+          <w:color w:val="000000"/>
+          <w:sz w:val="24"/>
+          <w:szCs w:val="24"/>
+          <w:lang w:val="en-US" w:eastAsia="es-CO"/>
+        </w:rPr>
+        <w:t>input: a plain text file in the order of arrival </w:t>
+      </w:r>
+    </w:p>
+    <w:p>
+      <w:pPr>
+        <w:spacing w:after="0" w:line="360" w:lineRule="auto"/>
+        <w:rPr>
+          <w:rFonts w:ascii="Times New Roman" w:eastAsia="Times New Roman" w:hAnsi="Times New Roman" w:cs="Times New Roman"/>
+          <w:sz w:val="24"/>
+          <w:szCs w:val="24"/>
+          <w:lang w:val="en-US" w:eastAsia="es-CO"/>
+        </w:rPr>
+      </w:pPr>
+      <w:r>
+        <w:rPr>
+          <w:rFonts w:ascii="Times New Roman" w:eastAsia="Times New Roman" w:hAnsi="Times New Roman" w:cs="Times New Roman"/>
+          <w:color w:val="000000"/>
+          <w:sz w:val="24"/>
+          <w:szCs w:val="24"/>
+          <w:lang w:val="en-US" w:eastAsia="es-CO"/>
+        </w:rPr>
+        <w:t>output: Order of the entry to the aircraft showing the passengers id.</w:t>
+      </w:r>
+    </w:p>
+    <w:p>
+      <w:pPr>
+        <w:spacing w:after="0" w:line="360" w:lineRule="auto"/>
+        <w:rPr>
+          <w:rFonts w:ascii="Times New Roman" w:eastAsia="Times New Roman" w:hAnsi="Times New Roman" w:cs="Times New Roman"/>
+          <w:sz w:val="24"/>
+          <w:szCs w:val="24"/>
+          <w:lang w:val="en-US" w:eastAsia="es-CO"/>
+        </w:rPr>
+      </w:pPr>
+    </w:p>
+    <w:p>
+      <w:pPr>
+        <w:spacing w:after="0" w:line="360" w:lineRule="auto"/>
+        <w:rPr>
+          <w:rFonts w:ascii="Times New Roman" w:eastAsia="Times New Roman" w:hAnsi="Times New Roman" w:cs="Times New Roman"/>
+          <w:sz w:val="24"/>
+          <w:szCs w:val="24"/>
+          <w:lang w:val="en-US" w:eastAsia="es-CO"/>
+        </w:rPr>
+      </w:pPr>
+      <w:r>
+        <w:rPr>
+          <w:rFonts w:ascii="Times New Roman" w:eastAsia="Times New Roman" w:hAnsi="Times New Roman" w:cs="Times New Roman"/>
+          <w:color w:val="000000"/>
+          <w:sz w:val="24"/>
+          <w:szCs w:val="24"/>
+          <w:lang w:val="en-US" w:eastAsia="es-CO"/>
+        </w:rPr>
+        <w:t>Problem 4: order the exit of the aircraft prioritizing VIP clients if they need priority attention and their accumulated miles</w:t>
+      </w:r>
+      <w:r>
+        <w:rPr>
+          <w:rFonts w:ascii="Times New Roman" w:eastAsia="Times New Roman" w:hAnsi="Times New Roman" w:cs="Times New Roman"/>
+          <w:color w:val="000000"/>
+          <w:sz w:val="24"/>
+          <w:szCs w:val="24"/>
+          <w:lang w:val="en-US" w:eastAsia="es-CO"/>
+        </w:rPr>
+        <w:t>.</w:t>
+      </w:r>
+    </w:p>
+    <w:p>
+      <w:pPr>
+        <w:spacing w:after="0" w:line="360" w:lineRule="auto"/>
+        <w:rPr>
+          <w:rFonts w:ascii="Times New Roman" w:eastAsia="Times New Roman" w:hAnsi="Times New Roman" w:cs="Times New Roman"/>
+          <w:sz w:val="24"/>
+          <w:szCs w:val="24"/>
+          <w:lang w:val="en-US" w:eastAsia="es-CO"/>
+        </w:rPr>
+      </w:pPr>
+      <w:r>
+        <w:rPr>
+          <w:rFonts w:ascii="Times New Roman" w:eastAsia="Times New Roman" w:hAnsi="Times New Roman" w:cs="Times New Roman"/>
+          <w:color w:val="000000"/>
+          <w:sz w:val="24"/>
+          <w:szCs w:val="24"/>
+          <w:lang w:val="en-US" w:eastAsia="es-CO"/>
+        </w:rPr>
+        <w:t>input: a plain text file in the order of arrival</w:t>
+      </w:r>
+      <w:r>
+        <w:rPr>
+          <w:rFonts w:ascii="Times New Roman" w:eastAsia="Times New Roman" w:hAnsi="Times New Roman" w:cs="Times New Roman"/>
+          <w:color w:val="000000"/>
+          <w:sz w:val="24"/>
+          <w:szCs w:val="24"/>
+          <w:lang w:val="en-US" w:eastAsia="es-CO"/>
+        </w:rPr>
+        <w:t>.</w:t>
+      </w:r>
+    </w:p>
+    <w:p>
+      <w:pPr>
+        <w:spacing w:after="0" w:line="360" w:lineRule="auto"/>
+        <w:rPr>
+          <w:rFonts w:ascii="Times New Roman" w:eastAsia="Times New Roman" w:hAnsi="Times New Roman" w:cs="Times New Roman"/>
+          <w:sz w:val="24"/>
+          <w:szCs w:val="24"/>
+          <w:lang w:val="en-US" w:eastAsia="es-CO"/>
+        </w:rPr>
+      </w:pPr>
+      <w:r>
+        <w:rPr>
+          <w:rFonts w:ascii="Times New Roman" w:eastAsia="Times New Roman" w:hAnsi="Times New Roman" w:cs="Times New Roman"/>
+          <w:color w:val="000000"/>
+          <w:sz w:val="24"/>
+          <w:szCs w:val="24"/>
+          <w:lang w:val="en-US" w:eastAsia="es-CO"/>
+        </w:rPr>
+        <w:t>output: Order of exit from the aircraft showing the passengers id.</w:t>
+      </w:r>
+    </w:p>
+    <w:p>
+      <w:pPr>
         <w:pStyle w:val="NormalWeb"/>
         <w:spacing w:before="0" w:beforeAutospacing="0" w:after="0" w:afterAutospacing="0" w:line="480" w:lineRule="auto"/>
         <w:jc w:val="both"/>
@@ -2711,7 +3215,6 @@
           <w:sz w:val="36"/>
           <w:szCs w:val="36"/>
         </w:rPr>
-        <w:lastRenderedPageBreak/>
         <w:t>ANALYSIS</w:t>
       </w:r>
     </w:p>
@@ -2799,7 +3302,6 @@
           <w:sz w:val="36"/>
           <w:szCs w:val="36"/>
         </w:rPr>
-        <w:lastRenderedPageBreak/>
         <w:t>DESIGN</w:t>
       </w:r>
     </w:p>
@@ -2879,12 +3381,14 @@
               </w:rPr>
               <w:t>TAD &lt;</w:t>
             </w:r>
+            <w:proofErr w:type="spellStart"/>
             <w:r>
               <w:rPr>
                 <w:color w:val="000000"/>
               </w:rPr>
               <w:t>Name</w:t>
             </w:r>
+            <w:proofErr w:type="spellEnd"/>
             <w:r>
               <w:rPr>
                 <w:b/>
@@ -2957,7 +3461,21 @@
               <w:rPr>
                 <w:color w:val="000000"/>
               </w:rPr>
-              <w:t>{inv: &lt;Invariante del TAD&gt;}</w:t>
+              <w:t>{</w:t>
+            </w:r>
+            <w:proofErr w:type="spellStart"/>
+            <w:r>
+              <w:rPr>
+                <w:color w:val="000000"/>
+              </w:rPr>
+              <w:t>inv</w:t>
+            </w:r>
+            <w:proofErr w:type="spellEnd"/>
+            <w:r>
+              <w:rPr>
+                <w:color w:val="000000"/>
+              </w:rPr>
+              <w:t>: &lt;Invariante del TAD&gt;}</w:t>
             </w:r>
           </w:p>
         </w:tc>
@@ -3009,7 +3527,21 @@
               <w:rPr>
                 <w:color w:val="000000"/>
               </w:rPr>
-              <w:t>&lt;Operación&gt; : &lt;Entrada&gt; → &lt;Salida&gt;</w:t>
+              <w:t>&lt;Operación</w:t>
+            </w:r>
+            <w:proofErr w:type="gramStart"/>
+            <w:r>
+              <w:rPr>
+                <w:color w:val="000000"/>
+              </w:rPr>
+              <w:t>&gt; :</w:t>
+            </w:r>
+            <w:proofErr w:type="gramEnd"/>
+            <w:r>
+              <w:rPr>
+                <w:color w:val="000000"/>
+              </w:rPr>
+              <w:t xml:space="preserve"> &lt;Entrada&gt; → &lt;Salida&gt;</w:t>
             </w:r>
           </w:p>
         </w:tc>
@@ -3057,11 +3589,27 @@
               <w:pStyle w:val="NormalWeb"/>
               <w:spacing w:before="0" w:beforeAutospacing="0" w:after="0" w:afterAutospacing="0"/>
             </w:pPr>
+            <w:proofErr w:type="spellStart"/>
+            <w:proofErr w:type="gramStart"/>
             <w:r>
               <w:rPr>
                 <w:color w:val="000000"/>
               </w:rPr>
-              <w:t>NombreMetodo()</w:t>
+              <w:t>NombreMetodo</w:t>
+            </w:r>
+            <w:proofErr w:type="spellEnd"/>
+            <w:r>
+              <w:rPr>
+                <w:color w:val="000000"/>
+              </w:rPr>
+              <w:t>(</w:t>
+            </w:r>
+            <w:proofErr w:type="gramEnd"/>
+            <w:r>
+              <w:rPr>
+                <w:color w:val="000000"/>
+              </w:rPr>
+              <w:t>)</w:t>
             </w:r>
           </w:p>
           <w:p>
@@ -3085,7 +3633,35 @@
               <w:rPr>
                 <w:color w:val="000000"/>
               </w:rPr>
-              <w:t>{pre: precondición describe el proposito de la operación sin ambiguedades}</w:t>
+              <w:t xml:space="preserve">{pre: precondición describe el </w:t>
+            </w:r>
+            <w:proofErr w:type="spellStart"/>
+            <w:r>
+              <w:rPr>
+                <w:color w:val="000000"/>
+              </w:rPr>
+              <w:t>proposito</w:t>
+            </w:r>
+            <w:proofErr w:type="spellEnd"/>
+            <w:r>
+              <w:rPr>
+                <w:color w:val="000000"/>
+              </w:rPr>
+              <w:t xml:space="preserve"> de la operación sin </w:t>
+            </w:r>
+            <w:proofErr w:type="spellStart"/>
+            <w:r>
+              <w:rPr>
+                <w:color w:val="000000"/>
+              </w:rPr>
+              <w:t>ambiguedades</w:t>
+            </w:r>
+            <w:proofErr w:type="spellEnd"/>
+            <w:r>
+              <w:rPr>
+                <w:color w:val="000000"/>
+              </w:rPr>
+              <w:t>}</w:t>
             </w:r>
           </w:p>
           <w:p>

</xml_diff>

<commit_message>
Docs - ENGINEERING METHOD, part 7
</commit_message>
<xml_diff>
--- a/Docs/Tarea Integradora I.docx
+++ b/Docs/Tarea Integradora I.docx
@@ -1077,29 +1077,7 @@
           <w:szCs w:val="24"/>
           <w:lang w:val="en-US" w:eastAsia="es-ES"/>
         </w:rPr>
-        <w:t xml:space="preserve"> the order of arrival of the passengers, </w:t>
-      </w:r>
-      <w:proofErr w:type="gramStart"/>
-      <w:r>
-        <w:rPr>
-          <w:rFonts w:ascii="Times New Roman" w:eastAsia="Times New Roman" w:hAnsi="Times New Roman" w:cs="Times New Roman"/>
-          <w:color w:val="000000"/>
-          <w:sz w:val="24"/>
-          <w:szCs w:val="24"/>
-          <w:lang w:val="en-US" w:eastAsia="es-ES"/>
-        </w:rPr>
-        <w:t>taking into account</w:t>
-      </w:r>
-      <w:proofErr w:type="gramEnd"/>
-      <w:r>
-        <w:rPr>
-          <w:rFonts w:ascii="Times New Roman" w:eastAsia="Times New Roman" w:hAnsi="Times New Roman" w:cs="Times New Roman"/>
-          <w:color w:val="000000"/>
-          <w:sz w:val="24"/>
-          <w:szCs w:val="24"/>
-          <w:lang w:val="en-US" w:eastAsia="es-ES"/>
-        </w:rPr>
-        <w:t xml:space="preserve"> the sections of the aircraft and starting from the furthest from the entrance door to the one closest to it.</w:t>
+        <w:t xml:space="preserve"> the order of arrival of the passengers, taking into account the sections of the aircraft and starting from the furthest from the entrance door to the one closest to it.</w:t>
       </w:r>
     </w:p>
     <w:p>
@@ -1601,21 +1579,12 @@
           <w:lang w:val="en-US"/>
         </w:rPr>
       </w:pPr>
-      <w:proofErr w:type="gramStart"/>
-      <w:r>
-        <w:rPr>
-          <w:color w:val="000000"/>
-          <w:lang w:val="en-US"/>
-        </w:rPr>
-        <w:t>In order to</w:t>
-      </w:r>
-      <w:proofErr w:type="gramEnd"/>
-      <w:r>
-        <w:rPr>
-          <w:color w:val="000000"/>
-          <w:lang w:val="en-US"/>
-        </w:rPr>
-        <w:t xml:space="preserve"> have total clarity in the concepts involved, this search is made for the definitions of the terms that will be useful in the project: </w:t>
+      <w:r>
+        <w:rPr>
+          <w:color w:val="000000"/>
+          <w:lang w:val="en-US"/>
+        </w:rPr>
+        <w:t>In order to have total clarity in the concepts involved, this search is made for the definitions of the terms that will be useful in the project: </w:t>
       </w:r>
     </w:p>
     <w:p>
@@ -1645,34 +1614,16 @@
           <w:lang w:val="en-US"/>
         </w:rPr>
       </w:pPr>
-      <w:r>
-        <w:fldChar w:fldCharType="begin"/>
-      </w:r>
-      <w:r>
-        <w:rPr>
-          <w:lang w:val="en-US"/>
-        </w:rPr>
-        <w:instrText>HYPERLINK "https://www.geeksforgeeks.org"</w:instrText>
-      </w:r>
-      <w:r>
-        <w:fldChar w:fldCharType="separate"/>
-      </w:r>
-      <w:r>
-        <w:rPr>
-          <w:rStyle w:val="Hipervnculo"/>
-          <w:color w:val="1155CC"/>
-          <w:lang w:val="en-US"/>
-        </w:rPr>
-        <w:t>https://www.geeksforgeeks.org</w:t>
-      </w:r>
-      <w:r>
-        <w:rPr>
-          <w:rStyle w:val="Hipervnculo"/>
-          <w:color w:val="1155CC"/>
-          <w:lang w:val="en-US"/>
-        </w:rPr>
-        <w:fldChar w:fldCharType="end"/>
-      </w:r>
+      <w:hyperlink r:id="rId6" w:history="1">
+        <w:r>
+          <w:rPr>
+            <w:rStyle w:val="Hipervnculo"/>
+            <w:color w:val="1155CC"/>
+            <w:lang w:val="en-US"/>
+          </w:rPr>
+          <w:t>https://www.geeksforgeeks.org</w:t>
+        </w:r>
+      </w:hyperlink>
     </w:p>
     <w:p>
       <w:pPr>
@@ -1683,7 +1634,6 @@
           <w:lang w:val="en-US"/>
         </w:rPr>
       </w:pPr>
-      <w:proofErr w:type="spellStart"/>
       <w:r>
         <w:rPr>
           <w:color w:val="000000"/>
@@ -1691,37 +1641,7 @@
           <w:szCs w:val="16"/>
           <w:lang w:val="en-US"/>
         </w:rPr>
-        <w:t>Cormen</w:t>
-      </w:r>
-      <w:proofErr w:type="spellEnd"/>
-      <w:r>
-        <w:rPr>
-          <w:color w:val="000000"/>
-          <w:sz w:val="16"/>
-          <w:szCs w:val="16"/>
-          <w:lang w:val="en-US"/>
-        </w:rPr>
-        <w:t xml:space="preserve">, T. H., </w:t>
-      </w:r>
-      <w:proofErr w:type="spellStart"/>
-      <w:r>
-        <w:rPr>
-          <w:color w:val="000000"/>
-          <w:sz w:val="16"/>
-          <w:szCs w:val="16"/>
-          <w:lang w:val="en-US"/>
-        </w:rPr>
-        <w:t>Leiserson</w:t>
-      </w:r>
-      <w:proofErr w:type="spellEnd"/>
-      <w:r>
-        <w:rPr>
-          <w:color w:val="000000"/>
-          <w:sz w:val="16"/>
-          <w:szCs w:val="16"/>
-          <w:lang w:val="en-US"/>
-        </w:rPr>
-        <w:t>, C. E., Rivest, R. L., &amp; Stein, C. (2009). Introduction to Algorithms. MIT Press.</w:t>
+        <w:t>Cormen, T. H., Leiserson, C. E., Rivest, R. L., &amp; Stein, C. (2009). Introduction to Algorithms. MIT Press.</w:t>
       </w:r>
     </w:p>
     <w:p>
@@ -1808,23 +1728,7 @@
           <w:color w:val="000000"/>
           <w:lang w:val="en-US"/>
         </w:rPr>
-        <w:t xml:space="preserve">Spatial complexity, also known as memory usage or memory consumption, is a term used in computer science to measure the amount of memory space needed to solve a problem or run an algorithm. Besides, spatial complexity refers to how much memory is needed to run an algorithm relative to the size of the data input. Therefore, it is important in the optimization of programs and </w:t>
-      </w:r>
-      <w:proofErr w:type="gramStart"/>
-      <w:r>
-        <w:rPr>
-          <w:color w:val="000000"/>
-          <w:lang w:val="en-US"/>
-        </w:rPr>
-        <w:t>algorithms, since</w:t>
-      </w:r>
-      <w:proofErr w:type="gramEnd"/>
-      <w:r>
-        <w:rPr>
-          <w:color w:val="000000"/>
-          <w:lang w:val="en-US"/>
-        </w:rPr>
-        <w:t xml:space="preserve"> a reduction in the amount of memory used can significantly improve the performance and execution speed of the program.</w:t>
+        <w:t>Spatial complexity, also known as memory usage or memory consumption, is a term used in computer science to measure the amount of memory space needed to solve a problem or run an algorithm. Besides, spatial complexity refers to how much memory is needed to run an algorithm relative to the size of the data input. Therefore, it is important in the optimization of programs and algorithms, since a reduction in the amount of memory used can significantly improve the performance and execution speed of the program.</w:t>
       </w:r>
     </w:p>
     <w:p>
@@ -3200,34 +3104,14 @@
           <w:szCs w:val="24"/>
           <w:lang w:val="en-US" w:eastAsia="es-ES"/>
         </w:rPr>
-        <w:t xml:space="preserve">List of </w:t>
-      </w:r>
-      <w:r>
-        <w:rPr>
-          <w:rFonts w:ascii="Times New Roman" w:eastAsia="Times New Roman" w:hAnsi="Times New Roman" w:cs="Times New Roman"/>
-          <w:color w:val="000000"/>
-          <w:sz w:val="24"/>
-          <w:szCs w:val="24"/>
-          <w:lang w:val="en-US" w:eastAsia="es-ES"/>
-        </w:rPr>
-        <w:t>tasks</w:t>
-      </w:r>
-      <w:r>
-        <w:rPr>
-          <w:rFonts w:ascii="Times New Roman" w:eastAsia="Times New Roman" w:hAnsi="Times New Roman" w:cs="Times New Roman"/>
-          <w:color w:val="000000"/>
-          <w:sz w:val="24"/>
-          <w:szCs w:val="24"/>
-          <w:lang w:val="en-US" w:eastAsia="es-ES"/>
-        </w:rPr>
-        <w:t xml:space="preserve"> to implement:</w:t>
+        <w:t>List of tasks to implement:</w:t>
       </w:r>
     </w:p>
     <w:p>
       <w:pPr>
         <w:numPr>
           <w:ilvl w:val="0"/>
-          <w:numId w:val="13"/>
+          <w:numId w:val="26"/>
         </w:numPr>
         <w:spacing w:after="320" w:line="240" w:lineRule="auto"/>
         <w:textAlignment w:val="baseline"/>
@@ -3247,40 +3131,12 @@
           <w:szCs w:val="24"/>
           <w:lang w:eastAsia="es-ES"/>
         </w:rPr>
-        <w:t xml:space="preserve">Load </w:t>
-      </w:r>
-      <w:proofErr w:type="spellStart"/>
-      <w:r>
-        <w:rPr>
-          <w:rFonts w:ascii="Times New Roman" w:eastAsia="Times New Roman" w:hAnsi="Times New Roman" w:cs="Times New Roman"/>
-          <w:color w:val="000000"/>
-          <w:sz w:val="24"/>
-          <w:szCs w:val="24"/>
-          <w:lang w:eastAsia="es-ES"/>
-        </w:rPr>
-        <w:t>passengers</w:t>
-      </w:r>
-      <w:proofErr w:type="spellEnd"/>
-      <w:r>
-        <w:rPr>
-          <w:rFonts w:ascii="Times New Roman" w:eastAsia="Times New Roman" w:hAnsi="Times New Roman" w:cs="Times New Roman"/>
-          <w:color w:val="000000"/>
-          <w:sz w:val="24"/>
-          <w:szCs w:val="24"/>
-          <w:lang w:eastAsia="es-ES"/>
-        </w:rPr>
-        <w:t>:</w:t>
+        <w:t>Load passengers:</w:t>
       </w:r>
     </w:p>
     <w:tbl>
       <w:tblPr>
         <w:tblW w:w="9026" w:type="dxa"/>
-        <w:tblCellMar>
-          <w:top w:w="15" w:type="dxa"/>
-          <w:left w:w="15" w:type="dxa"/>
-          <w:bottom w:w="15" w:type="dxa"/>
-          <w:right w:w="15" w:type="dxa"/>
-        </w:tblCellMar>
         <w:tblLook w:val="04A0" w:firstRow="1" w:lastRow="0" w:firstColumn="1" w:lastColumn="0" w:noHBand="0" w:noVBand="1"/>
       </w:tblPr>
       <w:tblGrid>
@@ -3354,7 +3210,6 @@
                 <w:lang w:eastAsia="es-ES"/>
               </w:rPr>
             </w:pPr>
-            <w:proofErr w:type="spellStart"/>
             <w:r>
               <w:rPr>
                 <w:rFonts w:ascii="Times New Roman" w:eastAsia="Times New Roman" w:hAnsi="Times New Roman" w:cs="Times New Roman"/>
@@ -3365,7 +3220,6 @@
               </w:rPr>
               <w:t>loadPassengers</w:t>
             </w:r>
-            <w:proofErr w:type="spellEnd"/>
           </w:p>
         </w:tc>
       </w:tr>
@@ -3397,7 +3251,6 @@
                 <w:lang w:eastAsia="es-ES"/>
               </w:rPr>
             </w:pPr>
-            <w:proofErr w:type="spellStart"/>
             <w:r>
               <w:rPr>
                 <w:rFonts w:ascii="Times New Roman" w:eastAsia="Times New Roman" w:hAnsi="Times New Roman" w:cs="Times New Roman"/>
@@ -3408,7 +3261,6 @@
               </w:rPr>
               <w:t>Description</w:t>
             </w:r>
-            <w:proofErr w:type="spellEnd"/>
           </w:p>
         </w:tc>
         <w:tc>
@@ -3512,7 +3364,7 @@
             <w:pPr>
               <w:numPr>
                 <w:ilvl w:val="0"/>
-                <w:numId w:val="14"/>
+                <w:numId w:val="27"/>
               </w:numPr>
               <w:spacing w:after="0" w:line="240" w:lineRule="auto"/>
               <w:textAlignment w:val="baseline"/>
@@ -3532,29 +3384,7 @@
                 <w:szCs w:val="24"/>
                 <w:lang w:val="en-US" w:eastAsia="es-ES"/>
               </w:rPr>
-              <w:t xml:space="preserve">filename: String, </w:t>
-            </w:r>
-            <w:proofErr w:type="gramStart"/>
-            <w:r>
-              <w:rPr>
-                <w:rFonts w:ascii="Times New Roman" w:eastAsia="Times New Roman" w:hAnsi="Times New Roman" w:cs="Times New Roman"/>
-                <w:color w:val="000000"/>
-                <w:sz w:val="24"/>
-                <w:szCs w:val="24"/>
-                <w:lang w:val="en-US" w:eastAsia="es-ES"/>
-              </w:rPr>
-              <w:t>It</w:t>
-            </w:r>
-            <w:proofErr w:type="gramEnd"/>
-            <w:r>
-              <w:rPr>
-                <w:rFonts w:ascii="Times New Roman" w:eastAsia="Times New Roman" w:hAnsi="Times New Roman" w:cs="Times New Roman"/>
-                <w:color w:val="000000"/>
-                <w:sz w:val="24"/>
-                <w:szCs w:val="24"/>
-                <w:lang w:val="en-US" w:eastAsia="es-ES"/>
-              </w:rPr>
-              <w:t xml:space="preserve"> is a file which stores the information of the passengers</w:t>
+              <w:t>filename: String, It is a file which stores the information of the passengers</w:t>
             </w:r>
           </w:p>
         </w:tc>
@@ -3659,29 +3489,7 @@
           <w:szCs w:val="24"/>
           <w:lang w:val="en-US" w:eastAsia="es-ES"/>
         </w:rPr>
-        <w:t xml:space="preserve">public void </w:t>
-      </w:r>
-      <w:proofErr w:type="spellStart"/>
-      <w:r>
-        <w:rPr>
-          <w:rFonts w:ascii="Times New Roman" w:eastAsia="Times New Roman" w:hAnsi="Times New Roman" w:cs="Times New Roman"/>
-          <w:color w:val="000000"/>
-          <w:sz w:val="24"/>
-          <w:szCs w:val="24"/>
-          <w:lang w:val="en-US" w:eastAsia="es-ES"/>
-        </w:rPr>
-        <w:t>loadPassengers</w:t>
-      </w:r>
-      <w:proofErr w:type="spellEnd"/>
-      <w:r>
-        <w:rPr>
-          <w:rFonts w:ascii="Times New Roman" w:eastAsia="Times New Roman" w:hAnsi="Times New Roman" w:cs="Times New Roman"/>
-          <w:color w:val="000000"/>
-          <w:sz w:val="24"/>
-          <w:szCs w:val="24"/>
-          <w:lang w:val="en-US" w:eastAsia="es-ES"/>
-        </w:rPr>
-        <w:t>(String filename) {</w:t>
+        <w:t>public void loadPassengers(String filename) {</w:t>
       </w:r>
     </w:p>
     <w:p>
@@ -3725,86 +3533,8 @@
           <w:szCs w:val="24"/>
           <w:lang w:val="en-US" w:eastAsia="es-ES"/>
         </w:rPr>
-        <w:t>       </w:t>
-      </w:r>
-      <w:proofErr w:type="spellStart"/>
-      <w:r>
-        <w:rPr>
-          <w:rFonts w:ascii="Times New Roman" w:eastAsia="Times New Roman" w:hAnsi="Times New Roman" w:cs="Times New Roman"/>
-          <w:color w:val="000000"/>
-          <w:sz w:val="24"/>
-          <w:szCs w:val="24"/>
-          <w:lang w:val="en-US" w:eastAsia="es-ES"/>
-        </w:rPr>
-        <w:t>BufferedReader</w:t>
-      </w:r>
-      <w:proofErr w:type="spellEnd"/>
-      <w:r>
-        <w:rPr>
-          <w:rFonts w:ascii="Times New Roman" w:eastAsia="Times New Roman" w:hAnsi="Times New Roman" w:cs="Times New Roman"/>
-          <w:color w:val="000000"/>
-          <w:sz w:val="24"/>
-          <w:szCs w:val="24"/>
-          <w:lang w:val="en-US" w:eastAsia="es-ES"/>
-        </w:rPr>
-        <w:t xml:space="preserve"> reader = new </w:t>
-      </w:r>
-      <w:proofErr w:type="spellStart"/>
-      <w:r>
-        <w:rPr>
-          <w:rFonts w:ascii="Times New Roman" w:eastAsia="Times New Roman" w:hAnsi="Times New Roman" w:cs="Times New Roman"/>
-          <w:color w:val="000000"/>
-          <w:sz w:val="24"/>
-          <w:szCs w:val="24"/>
-          <w:lang w:val="en-US" w:eastAsia="es-ES"/>
-        </w:rPr>
-        <w:t>BufferedReader</w:t>
-      </w:r>
-      <w:proofErr w:type="spellEnd"/>
-      <w:r>
-        <w:rPr>
-          <w:rFonts w:ascii="Times New Roman" w:eastAsia="Times New Roman" w:hAnsi="Times New Roman" w:cs="Times New Roman"/>
-          <w:color w:val="000000"/>
-          <w:sz w:val="24"/>
-          <w:szCs w:val="24"/>
-          <w:lang w:val="en-US" w:eastAsia="es-ES"/>
-        </w:rPr>
-        <w:t xml:space="preserve">(new </w:t>
-      </w:r>
-      <w:proofErr w:type="spellStart"/>
-      <w:r>
-        <w:rPr>
-          <w:rFonts w:ascii="Times New Roman" w:eastAsia="Times New Roman" w:hAnsi="Times New Roman" w:cs="Times New Roman"/>
-          <w:color w:val="000000"/>
-          <w:sz w:val="24"/>
-          <w:szCs w:val="24"/>
-          <w:lang w:val="en-US" w:eastAsia="es-ES"/>
-        </w:rPr>
-        <w:t>FileReader</w:t>
-      </w:r>
-      <w:proofErr w:type="spellEnd"/>
-      <w:r>
-        <w:rPr>
-          <w:rFonts w:ascii="Times New Roman" w:eastAsia="Times New Roman" w:hAnsi="Times New Roman" w:cs="Times New Roman"/>
-          <w:color w:val="000000"/>
-          <w:sz w:val="24"/>
-          <w:szCs w:val="24"/>
-          <w:lang w:val="en-US" w:eastAsia="es-ES"/>
-        </w:rPr>
-        <w:t>(filename)</w:t>
-      </w:r>
-      <w:proofErr w:type="gramStart"/>
-      <w:r>
-        <w:rPr>
-          <w:rFonts w:ascii="Times New Roman" w:eastAsia="Times New Roman" w:hAnsi="Times New Roman" w:cs="Times New Roman"/>
-          <w:color w:val="000000"/>
-          <w:sz w:val="24"/>
-          <w:szCs w:val="24"/>
-          <w:lang w:val="en-US" w:eastAsia="es-ES"/>
-        </w:rPr>
-        <w:t>);</w:t>
-      </w:r>
-      <w:proofErr w:type="gramEnd"/>
+        <w:t>       BufferedReader reader = new BufferedReader(new FileReader(filename));</w:t>
+      </w:r>
     </w:p>
     <w:p>
       <w:pPr>
@@ -3825,20 +3555,8 @@
           <w:szCs w:val="24"/>
           <w:lang w:val="en-US" w:eastAsia="es-ES"/>
         </w:rPr>
-        <w:t xml:space="preserve">       String </w:t>
-      </w:r>
-      <w:proofErr w:type="gramStart"/>
-      <w:r>
-        <w:rPr>
-          <w:rFonts w:ascii="Times New Roman" w:eastAsia="Times New Roman" w:hAnsi="Times New Roman" w:cs="Times New Roman"/>
-          <w:color w:val="000000"/>
-          <w:sz w:val="24"/>
-          <w:szCs w:val="24"/>
-          <w:lang w:val="en-US" w:eastAsia="es-ES"/>
-        </w:rPr>
-        <w:t>line;</w:t>
-      </w:r>
-      <w:proofErr w:type="gramEnd"/>
+        <w:t>       String line;</w:t>
+      </w:r>
     </w:p>
     <w:p>
       <w:pPr>
@@ -3859,40 +3577,7 @@
           <w:szCs w:val="24"/>
           <w:lang w:val="en-US" w:eastAsia="es-ES"/>
         </w:rPr>
-        <w:t>       </w:t>
-      </w:r>
-      <w:proofErr w:type="spellStart"/>
-      <w:r>
-        <w:rPr>
-          <w:rFonts w:ascii="Times New Roman" w:eastAsia="Times New Roman" w:hAnsi="Times New Roman" w:cs="Times New Roman"/>
-          <w:color w:val="000000"/>
-          <w:sz w:val="24"/>
-          <w:szCs w:val="24"/>
-          <w:lang w:val="en-US" w:eastAsia="es-ES"/>
-        </w:rPr>
-        <w:t>this.columns</w:t>
-      </w:r>
-      <w:proofErr w:type="spellEnd"/>
-      <w:r>
-        <w:rPr>
-          <w:rFonts w:ascii="Times New Roman" w:eastAsia="Times New Roman" w:hAnsi="Times New Roman" w:cs="Times New Roman"/>
-          <w:color w:val="000000"/>
-          <w:sz w:val="24"/>
-          <w:szCs w:val="24"/>
-          <w:lang w:val="en-US" w:eastAsia="es-ES"/>
-        </w:rPr>
-        <w:t xml:space="preserve"> = </w:t>
-      </w:r>
-      <w:proofErr w:type="spellStart"/>
-      <w:r>
-        <w:rPr>
-          <w:rFonts w:ascii="Times New Roman" w:eastAsia="Times New Roman" w:hAnsi="Times New Roman" w:cs="Times New Roman"/>
-          <w:color w:val="000000"/>
-          <w:sz w:val="24"/>
-          <w:szCs w:val="24"/>
-          <w:lang w:val="en-US" w:eastAsia="es-ES"/>
-        </w:rPr>
-        <w:t>Integer.</w:t>
+        <w:t>       this.columns = Integer.</w:t>
       </w:r>
       <w:r>
         <w:rPr>
@@ -3906,51 +3591,16 @@
         </w:rPr>
         <w:t>parseInt</w:t>
       </w:r>
-      <w:proofErr w:type="spellEnd"/>
-      <w:r>
-        <w:rPr>
-          <w:rFonts w:ascii="Times New Roman" w:eastAsia="Times New Roman" w:hAnsi="Times New Roman" w:cs="Times New Roman"/>
-          <w:color w:val="000000"/>
-          <w:sz w:val="24"/>
-          <w:szCs w:val="24"/>
-          <w:lang w:val="en-US" w:eastAsia="es-ES"/>
-        </w:rPr>
-        <w:t>(</w:t>
-      </w:r>
-      <w:proofErr w:type="spellStart"/>
-      <w:r>
-        <w:rPr>
-          <w:rFonts w:ascii="Times New Roman" w:eastAsia="Times New Roman" w:hAnsi="Times New Roman" w:cs="Times New Roman"/>
-          <w:color w:val="000000"/>
-          <w:sz w:val="24"/>
-          <w:szCs w:val="24"/>
-          <w:lang w:val="en-US" w:eastAsia="es-ES"/>
-        </w:rPr>
-        <w:t>reader.readLine</w:t>
-      </w:r>
-      <w:proofErr w:type="spellEnd"/>
-      <w:r>
-        <w:rPr>
-          <w:rFonts w:ascii="Times New Roman" w:eastAsia="Times New Roman" w:hAnsi="Times New Roman" w:cs="Times New Roman"/>
-          <w:color w:val="000000"/>
-          <w:sz w:val="24"/>
-          <w:szCs w:val="24"/>
-          <w:lang w:val="en-US" w:eastAsia="es-ES"/>
-        </w:rPr>
-        <w:t>()</w:t>
-      </w:r>
-      <w:proofErr w:type="gramStart"/>
-      <w:r>
-        <w:rPr>
-          <w:rFonts w:ascii="Times New Roman" w:eastAsia="Times New Roman" w:hAnsi="Times New Roman" w:cs="Times New Roman"/>
-          <w:color w:val="000000"/>
-          <w:sz w:val="24"/>
-          <w:szCs w:val="24"/>
-          <w:lang w:val="en-US" w:eastAsia="es-ES"/>
-        </w:rPr>
-        <w:t>);</w:t>
-      </w:r>
-      <w:proofErr w:type="gramEnd"/>
+      <w:r>
+        <w:rPr>
+          <w:rFonts w:ascii="Times New Roman" w:eastAsia="Times New Roman" w:hAnsi="Times New Roman" w:cs="Times New Roman"/>
+          <w:color w:val="000000"/>
+          <w:sz w:val="24"/>
+          <w:szCs w:val="24"/>
+          <w:lang w:val="en-US" w:eastAsia="es-ES"/>
+        </w:rPr>
+        <w:t>(reader.readLine());</w:t>
+      </w:r>
     </w:p>
     <w:p>
       <w:pPr>
@@ -3971,40 +3621,7 @@
           <w:szCs w:val="24"/>
           <w:lang w:val="en-US" w:eastAsia="es-ES"/>
         </w:rPr>
-        <w:t xml:space="preserve">       int </w:t>
-      </w:r>
-      <w:proofErr w:type="spellStart"/>
-      <w:r>
-        <w:rPr>
-          <w:rFonts w:ascii="Times New Roman" w:eastAsia="Times New Roman" w:hAnsi="Times New Roman" w:cs="Times New Roman"/>
-          <w:color w:val="000000"/>
-          <w:sz w:val="24"/>
-          <w:szCs w:val="24"/>
-          <w:lang w:val="en-US" w:eastAsia="es-ES"/>
-        </w:rPr>
-        <w:t>numPassengers</w:t>
-      </w:r>
-      <w:proofErr w:type="spellEnd"/>
-      <w:r>
-        <w:rPr>
-          <w:rFonts w:ascii="Times New Roman" w:eastAsia="Times New Roman" w:hAnsi="Times New Roman" w:cs="Times New Roman"/>
-          <w:color w:val="000000"/>
-          <w:sz w:val="24"/>
-          <w:szCs w:val="24"/>
-          <w:lang w:val="en-US" w:eastAsia="es-ES"/>
-        </w:rPr>
-        <w:t xml:space="preserve"> = </w:t>
-      </w:r>
-      <w:proofErr w:type="spellStart"/>
-      <w:r>
-        <w:rPr>
-          <w:rFonts w:ascii="Times New Roman" w:eastAsia="Times New Roman" w:hAnsi="Times New Roman" w:cs="Times New Roman"/>
-          <w:color w:val="000000"/>
-          <w:sz w:val="24"/>
-          <w:szCs w:val="24"/>
-          <w:lang w:val="en-US" w:eastAsia="es-ES"/>
-        </w:rPr>
-        <w:t>Integer.</w:t>
+        <w:t>       int numPassengers = Integer.</w:t>
       </w:r>
       <w:r>
         <w:rPr>
@@ -4018,51 +3635,16 @@
         </w:rPr>
         <w:t>parseInt</w:t>
       </w:r>
-      <w:proofErr w:type="spellEnd"/>
-      <w:r>
-        <w:rPr>
-          <w:rFonts w:ascii="Times New Roman" w:eastAsia="Times New Roman" w:hAnsi="Times New Roman" w:cs="Times New Roman"/>
-          <w:color w:val="000000"/>
-          <w:sz w:val="24"/>
-          <w:szCs w:val="24"/>
-          <w:lang w:val="en-US" w:eastAsia="es-ES"/>
-        </w:rPr>
-        <w:t>(</w:t>
-      </w:r>
-      <w:proofErr w:type="spellStart"/>
-      <w:r>
-        <w:rPr>
-          <w:rFonts w:ascii="Times New Roman" w:eastAsia="Times New Roman" w:hAnsi="Times New Roman" w:cs="Times New Roman"/>
-          <w:color w:val="000000"/>
-          <w:sz w:val="24"/>
-          <w:szCs w:val="24"/>
-          <w:lang w:val="en-US" w:eastAsia="es-ES"/>
-        </w:rPr>
-        <w:t>reader.readLine</w:t>
-      </w:r>
-      <w:proofErr w:type="spellEnd"/>
-      <w:r>
-        <w:rPr>
-          <w:rFonts w:ascii="Times New Roman" w:eastAsia="Times New Roman" w:hAnsi="Times New Roman" w:cs="Times New Roman"/>
-          <w:color w:val="000000"/>
-          <w:sz w:val="24"/>
-          <w:szCs w:val="24"/>
-          <w:lang w:val="en-US" w:eastAsia="es-ES"/>
-        </w:rPr>
-        <w:t>()</w:t>
-      </w:r>
-      <w:proofErr w:type="gramStart"/>
-      <w:r>
-        <w:rPr>
-          <w:rFonts w:ascii="Times New Roman" w:eastAsia="Times New Roman" w:hAnsi="Times New Roman" w:cs="Times New Roman"/>
-          <w:color w:val="000000"/>
-          <w:sz w:val="24"/>
-          <w:szCs w:val="24"/>
-          <w:lang w:val="en-US" w:eastAsia="es-ES"/>
-        </w:rPr>
-        <w:t>);</w:t>
-      </w:r>
-      <w:proofErr w:type="gramEnd"/>
+      <w:r>
+        <w:rPr>
+          <w:rFonts w:ascii="Times New Roman" w:eastAsia="Times New Roman" w:hAnsi="Times New Roman" w:cs="Times New Roman"/>
+          <w:color w:val="000000"/>
+          <w:sz w:val="24"/>
+          <w:szCs w:val="24"/>
+          <w:lang w:val="en-US" w:eastAsia="es-ES"/>
+        </w:rPr>
+        <w:t>(reader.readLine());</w:t>
+      </w:r>
     </w:p>
     <w:p>
       <w:pPr>
@@ -4085,7 +3667,6 @@
         </w:rPr>
         <w:t>       </w:t>
       </w:r>
-      <w:proofErr w:type="spellStart"/>
       <w:r>
         <w:rPr>
           <w:rFonts w:ascii="Times New Roman" w:eastAsia="Times New Roman" w:hAnsi="Times New Roman" w:cs="Times New Roman"/>
@@ -4094,62 +3675,7 @@
           <w:szCs w:val="24"/>
           <w:lang w:eastAsia="es-ES"/>
         </w:rPr>
-        <w:t>passengers</w:t>
-      </w:r>
-      <w:proofErr w:type="spellEnd"/>
-      <w:r>
-        <w:rPr>
-          <w:rFonts w:ascii="Times New Roman" w:eastAsia="Times New Roman" w:hAnsi="Times New Roman" w:cs="Times New Roman"/>
-          <w:color w:val="000000"/>
-          <w:sz w:val="24"/>
-          <w:szCs w:val="24"/>
-          <w:lang w:eastAsia="es-ES"/>
-        </w:rPr>
-        <w:t xml:space="preserve"> = new </w:t>
-      </w:r>
-      <w:proofErr w:type="spellStart"/>
-      <w:r>
-        <w:rPr>
-          <w:rFonts w:ascii="Times New Roman" w:eastAsia="Times New Roman" w:hAnsi="Times New Roman" w:cs="Times New Roman"/>
-          <w:color w:val="000000"/>
-          <w:sz w:val="24"/>
-          <w:szCs w:val="24"/>
-          <w:lang w:eastAsia="es-ES"/>
-        </w:rPr>
-        <w:t>HashTable</w:t>
-      </w:r>
-      <w:proofErr w:type="spellEnd"/>
-      <w:r>
-        <w:rPr>
-          <w:rFonts w:ascii="Times New Roman" w:eastAsia="Times New Roman" w:hAnsi="Times New Roman" w:cs="Times New Roman"/>
-          <w:color w:val="000000"/>
-          <w:sz w:val="24"/>
-          <w:szCs w:val="24"/>
-          <w:lang w:eastAsia="es-ES"/>
-        </w:rPr>
-        <w:t>&lt;&gt;(</w:t>
-      </w:r>
-      <w:proofErr w:type="spellStart"/>
-      <w:r>
-        <w:rPr>
-          <w:rFonts w:ascii="Times New Roman" w:eastAsia="Times New Roman" w:hAnsi="Times New Roman" w:cs="Times New Roman"/>
-          <w:color w:val="000000"/>
-          <w:sz w:val="24"/>
-          <w:szCs w:val="24"/>
-          <w:lang w:eastAsia="es-ES"/>
-        </w:rPr>
-        <w:t>numPassengers</w:t>
-      </w:r>
-      <w:proofErr w:type="spellEnd"/>
-      <w:r>
-        <w:rPr>
-          <w:rFonts w:ascii="Times New Roman" w:eastAsia="Times New Roman" w:hAnsi="Times New Roman" w:cs="Times New Roman"/>
-          <w:color w:val="000000"/>
-          <w:sz w:val="24"/>
-          <w:szCs w:val="24"/>
-          <w:lang w:eastAsia="es-ES"/>
-        </w:rPr>
-        <w:t>);</w:t>
+        <w:t>passengers = new HashTable&lt;&gt;(numPassengers);</w:t>
       </w:r>
     </w:p>
     <w:p>
@@ -4182,29 +3708,7 @@
           <w:szCs w:val="24"/>
           <w:lang w:val="en-US" w:eastAsia="es-ES"/>
         </w:rPr>
-        <w:t xml:space="preserve">while ((line = </w:t>
-      </w:r>
-      <w:proofErr w:type="spellStart"/>
-      <w:r>
-        <w:rPr>
-          <w:rFonts w:ascii="Times New Roman" w:eastAsia="Times New Roman" w:hAnsi="Times New Roman" w:cs="Times New Roman"/>
-          <w:color w:val="000000"/>
-          <w:sz w:val="24"/>
-          <w:szCs w:val="24"/>
-          <w:lang w:val="en-US" w:eastAsia="es-ES"/>
-        </w:rPr>
-        <w:t>reader.readLine</w:t>
-      </w:r>
-      <w:proofErr w:type="spellEnd"/>
-      <w:r>
-        <w:rPr>
-          <w:rFonts w:ascii="Times New Roman" w:eastAsia="Times New Roman" w:hAnsi="Times New Roman" w:cs="Times New Roman"/>
-          <w:color w:val="000000"/>
-          <w:sz w:val="24"/>
-          <w:szCs w:val="24"/>
-          <w:lang w:val="en-US" w:eastAsia="es-ES"/>
-        </w:rPr>
-        <w:t>()) != null) {</w:t>
+        <w:t>while ((line = reader.readLine()) != null) {</w:t>
       </w:r>
     </w:p>
     <w:p>
@@ -4226,64 +3730,8 @@
           <w:szCs w:val="24"/>
           <w:lang w:val="en-US" w:eastAsia="es-ES"/>
         </w:rPr>
-        <w:t xml:space="preserve">           String[] </w:t>
-      </w:r>
-      <w:proofErr w:type="spellStart"/>
-      <w:r>
-        <w:rPr>
-          <w:rFonts w:ascii="Times New Roman" w:eastAsia="Times New Roman" w:hAnsi="Times New Roman" w:cs="Times New Roman"/>
-          <w:color w:val="000000"/>
-          <w:sz w:val="24"/>
-          <w:szCs w:val="24"/>
-          <w:lang w:val="en-US" w:eastAsia="es-ES"/>
-        </w:rPr>
-        <w:t>infoPassenger</w:t>
-      </w:r>
-      <w:proofErr w:type="spellEnd"/>
-      <w:r>
-        <w:rPr>
-          <w:rFonts w:ascii="Times New Roman" w:eastAsia="Times New Roman" w:hAnsi="Times New Roman" w:cs="Times New Roman"/>
-          <w:color w:val="000000"/>
-          <w:sz w:val="24"/>
-          <w:szCs w:val="24"/>
-          <w:lang w:val="en-US" w:eastAsia="es-ES"/>
-        </w:rPr>
-        <w:t xml:space="preserve"> = </w:t>
-      </w:r>
-      <w:proofErr w:type="spellStart"/>
-      <w:r>
-        <w:rPr>
-          <w:rFonts w:ascii="Times New Roman" w:eastAsia="Times New Roman" w:hAnsi="Times New Roman" w:cs="Times New Roman"/>
-          <w:color w:val="000000"/>
-          <w:sz w:val="24"/>
-          <w:szCs w:val="24"/>
-          <w:lang w:val="en-US" w:eastAsia="es-ES"/>
-        </w:rPr>
-        <w:t>line.split</w:t>
-      </w:r>
-      <w:proofErr w:type="spellEnd"/>
-      <w:r>
-        <w:rPr>
-          <w:rFonts w:ascii="Times New Roman" w:eastAsia="Times New Roman" w:hAnsi="Times New Roman" w:cs="Times New Roman"/>
-          <w:color w:val="000000"/>
-          <w:sz w:val="24"/>
-          <w:szCs w:val="24"/>
-          <w:lang w:val="en-US" w:eastAsia="es-ES"/>
-        </w:rPr>
-        <w:t>(","</w:t>
-      </w:r>
-      <w:proofErr w:type="gramStart"/>
-      <w:r>
-        <w:rPr>
-          <w:rFonts w:ascii="Times New Roman" w:eastAsia="Times New Roman" w:hAnsi="Times New Roman" w:cs="Times New Roman"/>
-          <w:color w:val="000000"/>
-          <w:sz w:val="24"/>
-          <w:szCs w:val="24"/>
-          <w:lang w:val="en-US" w:eastAsia="es-ES"/>
-        </w:rPr>
-        <w:t>);</w:t>
-      </w:r>
-      <w:proofErr w:type="gramEnd"/>
+        <w:t>           String[] infoPassenger = line.split(",");</w:t>
+      </w:r>
     </w:p>
     <w:p>
       <w:pPr>
@@ -4304,42 +3752,8 @@
           <w:szCs w:val="24"/>
           <w:lang w:val="en-US" w:eastAsia="es-ES"/>
         </w:rPr>
-        <w:t xml:space="preserve">           String id = </w:t>
-      </w:r>
-      <w:proofErr w:type="spellStart"/>
-      <w:r>
-        <w:rPr>
-          <w:rFonts w:ascii="Times New Roman" w:eastAsia="Times New Roman" w:hAnsi="Times New Roman" w:cs="Times New Roman"/>
-          <w:color w:val="000000"/>
-          <w:sz w:val="24"/>
-          <w:szCs w:val="24"/>
-          <w:lang w:val="en-US" w:eastAsia="es-ES"/>
-        </w:rPr>
-        <w:t>infoPassenger</w:t>
-      </w:r>
-      <w:proofErr w:type="spellEnd"/>
-      <w:r>
-        <w:rPr>
-          <w:rFonts w:ascii="Times New Roman" w:eastAsia="Times New Roman" w:hAnsi="Times New Roman" w:cs="Times New Roman"/>
-          <w:color w:val="000000"/>
-          <w:sz w:val="24"/>
-          <w:szCs w:val="24"/>
-          <w:lang w:val="en-US" w:eastAsia="es-ES"/>
-        </w:rPr>
-        <w:t>[0].trim(</w:t>
-      </w:r>
-      <w:proofErr w:type="gramStart"/>
-      <w:r>
-        <w:rPr>
-          <w:rFonts w:ascii="Times New Roman" w:eastAsia="Times New Roman" w:hAnsi="Times New Roman" w:cs="Times New Roman"/>
-          <w:color w:val="000000"/>
-          <w:sz w:val="24"/>
-          <w:szCs w:val="24"/>
-          <w:lang w:val="en-US" w:eastAsia="es-ES"/>
-        </w:rPr>
-        <w:t>);</w:t>
-      </w:r>
-      <w:proofErr w:type="gramEnd"/>
+        <w:t>           String id = infoPassenger[0].trim();</w:t>
+      </w:r>
     </w:p>
     <w:p>
       <w:pPr>
@@ -4360,42 +3774,8 @@
           <w:szCs w:val="24"/>
           <w:lang w:val="en-US" w:eastAsia="es-ES"/>
         </w:rPr>
-        <w:t xml:space="preserve">           String name = </w:t>
-      </w:r>
-      <w:proofErr w:type="spellStart"/>
-      <w:r>
-        <w:rPr>
-          <w:rFonts w:ascii="Times New Roman" w:eastAsia="Times New Roman" w:hAnsi="Times New Roman" w:cs="Times New Roman"/>
-          <w:color w:val="000000"/>
-          <w:sz w:val="24"/>
-          <w:szCs w:val="24"/>
-          <w:lang w:val="en-US" w:eastAsia="es-ES"/>
-        </w:rPr>
-        <w:t>infoPassenger</w:t>
-      </w:r>
-      <w:proofErr w:type="spellEnd"/>
-      <w:r>
-        <w:rPr>
-          <w:rFonts w:ascii="Times New Roman" w:eastAsia="Times New Roman" w:hAnsi="Times New Roman" w:cs="Times New Roman"/>
-          <w:color w:val="000000"/>
-          <w:sz w:val="24"/>
-          <w:szCs w:val="24"/>
-          <w:lang w:val="en-US" w:eastAsia="es-ES"/>
-        </w:rPr>
-        <w:t>[1].trim(</w:t>
-      </w:r>
-      <w:proofErr w:type="gramStart"/>
-      <w:r>
-        <w:rPr>
-          <w:rFonts w:ascii="Times New Roman" w:eastAsia="Times New Roman" w:hAnsi="Times New Roman" w:cs="Times New Roman"/>
-          <w:color w:val="000000"/>
-          <w:sz w:val="24"/>
-          <w:szCs w:val="24"/>
-          <w:lang w:val="en-US" w:eastAsia="es-ES"/>
-        </w:rPr>
-        <w:t>);</w:t>
-      </w:r>
-      <w:proofErr w:type="gramEnd"/>
+        <w:t>           String name = infoPassenger[1].trim();</w:t>
+      </w:r>
     </w:p>
     <w:p>
       <w:pPr>
@@ -4416,18 +3796,7 @@
           <w:szCs w:val="24"/>
           <w:lang w:val="en-US" w:eastAsia="es-ES"/>
         </w:rPr>
-        <w:t xml:space="preserve">           int age = </w:t>
-      </w:r>
-      <w:proofErr w:type="spellStart"/>
-      <w:r>
-        <w:rPr>
-          <w:rFonts w:ascii="Times New Roman" w:eastAsia="Times New Roman" w:hAnsi="Times New Roman" w:cs="Times New Roman"/>
-          <w:color w:val="000000"/>
-          <w:sz w:val="24"/>
-          <w:szCs w:val="24"/>
-          <w:lang w:val="en-US" w:eastAsia="es-ES"/>
-        </w:rPr>
-        <w:t>Integer.</w:t>
+        <w:t>           int age = Integer.</w:t>
       </w:r>
       <w:r>
         <w:rPr>
@@ -4441,51 +3810,16 @@
         </w:rPr>
         <w:t>parseInt</w:t>
       </w:r>
-      <w:proofErr w:type="spellEnd"/>
-      <w:r>
-        <w:rPr>
-          <w:rFonts w:ascii="Times New Roman" w:eastAsia="Times New Roman" w:hAnsi="Times New Roman" w:cs="Times New Roman"/>
-          <w:color w:val="000000"/>
-          <w:sz w:val="24"/>
-          <w:szCs w:val="24"/>
-          <w:lang w:val="en-US" w:eastAsia="es-ES"/>
-        </w:rPr>
-        <w:t>(</w:t>
-      </w:r>
-      <w:proofErr w:type="spellStart"/>
-      <w:r>
-        <w:rPr>
-          <w:rFonts w:ascii="Times New Roman" w:eastAsia="Times New Roman" w:hAnsi="Times New Roman" w:cs="Times New Roman"/>
-          <w:color w:val="000000"/>
-          <w:sz w:val="24"/>
-          <w:szCs w:val="24"/>
-          <w:lang w:val="en-US" w:eastAsia="es-ES"/>
-        </w:rPr>
-        <w:t>infoPassenger</w:t>
-      </w:r>
-      <w:proofErr w:type="spellEnd"/>
-      <w:r>
-        <w:rPr>
-          <w:rFonts w:ascii="Times New Roman" w:eastAsia="Times New Roman" w:hAnsi="Times New Roman" w:cs="Times New Roman"/>
-          <w:color w:val="000000"/>
-          <w:sz w:val="24"/>
-          <w:szCs w:val="24"/>
-          <w:lang w:val="en-US" w:eastAsia="es-ES"/>
-        </w:rPr>
-        <w:t>[2].trim()</w:t>
-      </w:r>
-      <w:proofErr w:type="gramStart"/>
-      <w:r>
-        <w:rPr>
-          <w:rFonts w:ascii="Times New Roman" w:eastAsia="Times New Roman" w:hAnsi="Times New Roman" w:cs="Times New Roman"/>
-          <w:color w:val="000000"/>
-          <w:sz w:val="24"/>
-          <w:szCs w:val="24"/>
-          <w:lang w:val="en-US" w:eastAsia="es-ES"/>
-        </w:rPr>
-        <w:t>);</w:t>
-      </w:r>
-      <w:proofErr w:type="gramEnd"/>
+      <w:r>
+        <w:rPr>
+          <w:rFonts w:ascii="Times New Roman" w:eastAsia="Times New Roman" w:hAnsi="Times New Roman" w:cs="Times New Roman"/>
+          <w:color w:val="000000"/>
+          <w:sz w:val="24"/>
+          <w:szCs w:val="24"/>
+          <w:lang w:val="en-US" w:eastAsia="es-ES"/>
+        </w:rPr>
+        <w:t>(infoPassenger[2].trim());</w:t>
+      </w:r>
     </w:p>
     <w:p>
       <w:pPr>
@@ -4506,18 +3840,7 @@
           <w:szCs w:val="24"/>
           <w:lang w:val="en-US" w:eastAsia="es-ES"/>
         </w:rPr>
-        <w:t xml:space="preserve">           int row = </w:t>
-      </w:r>
-      <w:proofErr w:type="spellStart"/>
-      <w:r>
-        <w:rPr>
-          <w:rFonts w:ascii="Times New Roman" w:eastAsia="Times New Roman" w:hAnsi="Times New Roman" w:cs="Times New Roman"/>
-          <w:color w:val="000000"/>
-          <w:sz w:val="24"/>
-          <w:szCs w:val="24"/>
-          <w:lang w:val="en-US" w:eastAsia="es-ES"/>
-        </w:rPr>
-        <w:t>Integer.</w:t>
+        <w:t>           int row = Integer.</w:t>
       </w:r>
       <w:r>
         <w:rPr>
@@ -4531,51 +3854,16 @@
         </w:rPr>
         <w:t>parseInt</w:t>
       </w:r>
-      <w:proofErr w:type="spellEnd"/>
-      <w:r>
-        <w:rPr>
-          <w:rFonts w:ascii="Times New Roman" w:eastAsia="Times New Roman" w:hAnsi="Times New Roman" w:cs="Times New Roman"/>
-          <w:color w:val="000000"/>
-          <w:sz w:val="24"/>
-          <w:szCs w:val="24"/>
-          <w:lang w:val="en-US" w:eastAsia="es-ES"/>
-        </w:rPr>
-        <w:t>(</w:t>
-      </w:r>
-      <w:proofErr w:type="spellStart"/>
-      <w:r>
-        <w:rPr>
-          <w:rFonts w:ascii="Times New Roman" w:eastAsia="Times New Roman" w:hAnsi="Times New Roman" w:cs="Times New Roman"/>
-          <w:color w:val="000000"/>
-          <w:sz w:val="24"/>
-          <w:szCs w:val="24"/>
-          <w:lang w:val="en-US" w:eastAsia="es-ES"/>
-        </w:rPr>
-        <w:t>infoPassenger</w:t>
-      </w:r>
-      <w:proofErr w:type="spellEnd"/>
-      <w:r>
-        <w:rPr>
-          <w:rFonts w:ascii="Times New Roman" w:eastAsia="Times New Roman" w:hAnsi="Times New Roman" w:cs="Times New Roman"/>
-          <w:color w:val="000000"/>
-          <w:sz w:val="24"/>
-          <w:szCs w:val="24"/>
-          <w:lang w:val="en-US" w:eastAsia="es-ES"/>
-        </w:rPr>
-        <w:t>[3].trim()</w:t>
-      </w:r>
-      <w:proofErr w:type="gramStart"/>
-      <w:r>
-        <w:rPr>
-          <w:rFonts w:ascii="Times New Roman" w:eastAsia="Times New Roman" w:hAnsi="Times New Roman" w:cs="Times New Roman"/>
-          <w:color w:val="000000"/>
-          <w:sz w:val="24"/>
-          <w:szCs w:val="24"/>
-          <w:lang w:val="en-US" w:eastAsia="es-ES"/>
-        </w:rPr>
-        <w:t>);</w:t>
-      </w:r>
-      <w:proofErr w:type="gramEnd"/>
+      <w:r>
+        <w:rPr>
+          <w:rFonts w:ascii="Times New Roman" w:eastAsia="Times New Roman" w:hAnsi="Times New Roman" w:cs="Times New Roman"/>
+          <w:color w:val="000000"/>
+          <w:sz w:val="24"/>
+          <w:szCs w:val="24"/>
+          <w:lang w:val="en-US" w:eastAsia="es-ES"/>
+        </w:rPr>
+        <w:t>(infoPassenger[3].trim());</w:t>
+      </w:r>
     </w:p>
     <w:p>
       <w:pPr>
@@ -4596,64 +3884,8 @@
           <w:szCs w:val="24"/>
           <w:lang w:val="en-US" w:eastAsia="es-ES"/>
         </w:rPr>
-        <w:t xml:space="preserve">           char seat = </w:t>
-      </w:r>
-      <w:proofErr w:type="spellStart"/>
-      <w:r>
-        <w:rPr>
-          <w:rFonts w:ascii="Times New Roman" w:eastAsia="Times New Roman" w:hAnsi="Times New Roman" w:cs="Times New Roman"/>
-          <w:color w:val="000000"/>
-          <w:sz w:val="24"/>
-          <w:szCs w:val="24"/>
-          <w:lang w:val="en-US" w:eastAsia="es-ES"/>
-        </w:rPr>
-        <w:t>infoPassenger</w:t>
-      </w:r>
-      <w:proofErr w:type="spellEnd"/>
-      <w:r>
-        <w:rPr>
-          <w:rFonts w:ascii="Times New Roman" w:eastAsia="Times New Roman" w:hAnsi="Times New Roman" w:cs="Times New Roman"/>
-          <w:color w:val="000000"/>
-          <w:sz w:val="24"/>
-          <w:szCs w:val="24"/>
-          <w:lang w:val="en-US" w:eastAsia="es-ES"/>
-        </w:rPr>
-        <w:t>[4].trim().</w:t>
-      </w:r>
-      <w:proofErr w:type="spellStart"/>
-      <w:r>
-        <w:rPr>
-          <w:rFonts w:ascii="Times New Roman" w:eastAsia="Times New Roman" w:hAnsi="Times New Roman" w:cs="Times New Roman"/>
-          <w:color w:val="000000"/>
-          <w:sz w:val="24"/>
-          <w:szCs w:val="24"/>
-          <w:lang w:val="en-US" w:eastAsia="es-ES"/>
-        </w:rPr>
-        <w:t>charAt</w:t>
-      </w:r>
-      <w:proofErr w:type="spellEnd"/>
-      <w:r>
-        <w:rPr>
-          <w:rFonts w:ascii="Times New Roman" w:eastAsia="Times New Roman" w:hAnsi="Times New Roman" w:cs="Times New Roman"/>
-          <w:color w:val="000000"/>
-          <w:sz w:val="24"/>
-          <w:szCs w:val="24"/>
-          <w:lang w:val="en-US" w:eastAsia="es-ES"/>
-        </w:rPr>
-        <w:t>(0</w:t>
-      </w:r>
-      <w:proofErr w:type="gramStart"/>
-      <w:r>
-        <w:rPr>
-          <w:rFonts w:ascii="Times New Roman" w:eastAsia="Times New Roman" w:hAnsi="Times New Roman" w:cs="Times New Roman"/>
-          <w:color w:val="000000"/>
-          <w:sz w:val="24"/>
-          <w:szCs w:val="24"/>
-          <w:lang w:val="en-US" w:eastAsia="es-ES"/>
-        </w:rPr>
-        <w:t>);</w:t>
-      </w:r>
-      <w:proofErr w:type="gramEnd"/>
+        <w:t>           char seat = infoPassenger[4].trim().charAt(0);</w:t>
+      </w:r>
     </w:p>
     <w:p>
       <w:pPr>
@@ -4674,62 +3906,7 @@
           <w:szCs w:val="24"/>
           <w:lang w:val="en-US" w:eastAsia="es-ES"/>
         </w:rPr>
-        <w:t>           </w:t>
-      </w:r>
-      <w:proofErr w:type="spellStart"/>
-      <w:r>
-        <w:rPr>
-          <w:rFonts w:ascii="Times New Roman" w:eastAsia="Times New Roman" w:hAnsi="Times New Roman" w:cs="Times New Roman"/>
-          <w:color w:val="000000"/>
-          <w:sz w:val="24"/>
-          <w:szCs w:val="24"/>
-          <w:lang w:val="en-US" w:eastAsia="es-ES"/>
-        </w:rPr>
-        <w:t>boolean</w:t>
-      </w:r>
-      <w:proofErr w:type="spellEnd"/>
-      <w:r>
-        <w:rPr>
-          <w:rFonts w:ascii="Times New Roman" w:eastAsia="Times New Roman" w:hAnsi="Times New Roman" w:cs="Times New Roman"/>
-          <w:color w:val="000000"/>
-          <w:sz w:val="24"/>
-          <w:szCs w:val="24"/>
-          <w:lang w:val="en-US" w:eastAsia="es-ES"/>
-        </w:rPr>
-        <w:t xml:space="preserve"> </w:t>
-      </w:r>
-      <w:proofErr w:type="spellStart"/>
-      <w:r>
-        <w:rPr>
-          <w:rFonts w:ascii="Times New Roman" w:eastAsia="Times New Roman" w:hAnsi="Times New Roman" w:cs="Times New Roman"/>
-          <w:color w:val="000000"/>
-          <w:sz w:val="24"/>
-          <w:szCs w:val="24"/>
-          <w:lang w:val="en-US" w:eastAsia="es-ES"/>
-        </w:rPr>
-        <w:t>isFirstClass</w:t>
-      </w:r>
-      <w:proofErr w:type="spellEnd"/>
-      <w:r>
-        <w:rPr>
-          <w:rFonts w:ascii="Times New Roman" w:eastAsia="Times New Roman" w:hAnsi="Times New Roman" w:cs="Times New Roman"/>
-          <w:color w:val="000000"/>
-          <w:sz w:val="24"/>
-          <w:szCs w:val="24"/>
-          <w:lang w:val="en-US" w:eastAsia="es-ES"/>
-        </w:rPr>
-        <w:t xml:space="preserve"> = </w:t>
-      </w:r>
-      <w:proofErr w:type="spellStart"/>
-      <w:r>
-        <w:rPr>
-          <w:rFonts w:ascii="Times New Roman" w:eastAsia="Times New Roman" w:hAnsi="Times New Roman" w:cs="Times New Roman"/>
-          <w:color w:val="000000"/>
-          <w:sz w:val="24"/>
-          <w:szCs w:val="24"/>
-          <w:lang w:val="en-US" w:eastAsia="es-ES"/>
-        </w:rPr>
-        <w:t>Boolean.</w:t>
+        <w:t>           boolean isFirstClass = Boolean.</w:t>
       </w:r>
       <w:r>
         <w:rPr>
@@ -4743,51 +3920,16 @@
         </w:rPr>
         <w:t>parseBoolean</w:t>
       </w:r>
-      <w:proofErr w:type="spellEnd"/>
-      <w:r>
-        <w:rPr>
-          <w:rFonts w:ascii="Times New Roman" w:eastAsia="Times New Roman" w:hAnsi="Times New Roman" w:cs="Times New Roman"/>
-          <w:color w:val="000000"/>
-          <w:sz w:val="24"/>
-          <w:szCs w:val="24"/>
-          <w:lang w:val="en-US" w:eastAsia="es-ES"/>
-        </w:rPr>
-        <w:t>(</w:t>
-      </w:r>
-      <w:proofErr w:type="spellStart"/>
-      <w:r>
-        <w:rPr>
-          <w:rFonts w:ascii="Times New Roman" w:eastAsia="Times New Roman" w:hAnsi="Times New Roman" w:cs="Times New Roman"/>
-          <w:color w:val="000000"/>
-          <w:sz w:val="24"/>
-          <w:szCs w:val="24"/>
-          <w:lang w:val="en-US" w:eastAsia="es-ES"/>
-        </w:rPr>
-        <w:t>infoPassenger</w:t>
-      </w:r>
-      <w:proofErr w:type="spellEnd"/>
-      <w:r>
-        <w:rPr>
-          <w:rFonts w:ascii="Times New Roman" w:eastAsia="Times New Roman" w:hAnsi="Times New Roman" w:cs="Times New Roman"/>
-          <w:color w:val="000000"/>
-          <w:sz w:val="24"/>
-          <w:szCs w:val="24"/>
-          <w:lang w:val="en-US" w:eastAsia="es-ES"/>
-        </w:rPr>
-        <w:t>[5].trim()</w:t>
-      </w:r>
-      <w:proofErr w:type="gramStart"/>
-      <w:r>
-        <w:rPr>
-          <w:rFonts w:ascii="Times New Roman" w:eastAsia="Times New Roman" w:hAnsi="Times New Roman" w:cs="Times New Roman"/>
-          <w:color w:val="000000"/>
-          <w:sz w:val="24"/>
-          <w:szCs w:val="24"/>
-          <w:lang w:val="en-US" w:eastAsia="es-ES"/>
-        </w:rPr>
-        <w:t>);</w:t>
-      </w:r>
-      <w:proofErr w:type="gramEnd"/>
+      <w:r>
+        <w:rPr>
+          <w:rFonts w:ascii="Times New Roman" w:eastAsia="Times New Roman" w:hAnsi="Times New Roman" w:cs="Times New Roman"/>
+          <w:color w:val="000000"/>
+          <w:sz w:val="24"/>
+          <w:szCs w:val="24"/>
+          <w:lang w:val="en-US" w:eastAsia="es-ES"/>
+        </w:rPr>
+        <w:t>(infoPassenger[5].trim());</w:t>
+      </w:r>
     </w:p>
     <w:p>
       <w:pPr>
@@ -4808,40 +3950,7 @@
           <w:szCs w:val="24"/>
           <w:lang w:val="en-US" w:eastAsia="es-ES"/>
         </w:rPr>
-        <w:t xml:space="preserve">           int </w:t>
-      </w:r>
-      <w:proofErr w:type="spellStart"/>
-      <w:r>
-        <w:rPr>
-          <w:rFonts w:ascii="Times New Roman" w:eastAsia="Times New Roman" w:hAnsi="Times New Roman" w:cs="Times New Roman"/>
-          <w:color w:val="000000"/>
-          <w:sz w:val="24"/>
-          <w:szCs w:val="24"/>
-          <w:lang w:val="en-US" w:eastAsia="es-ES"/>
-        </w:rPr>
-        <w:t>accumulatedMiles</w:t>
-      </w:r>
-      <w:proofErr w:type="spellEnd"/>
-      <w:r>
-        <w:rPr>
-          <w:rFonts w:ascii="Times New Roman" w:eastAsia="Times New Roman" w:hAnsi="Times New Roman" w:cs="Times New Roman"/>
-          <w:color w:val="000000"/>
-          <w:sz w:val="24"/>
-          <w:szCs w:val="24"/>
-          <w:lang w:val="en-US" w:eastAsia="es-ES"/>
-        </w:rPr>
-        <w:t xml:space="preserve"> = </w:t>
-      </w:r>
-      <w:proofErr w:type="spellStart"/>
-      <w:r>
-        <w:rPr>
-          <w:rFonts w:ascii="Times New Roman" w:eastAsia="Times New Roman" w:hAnsi="Times New Roman" w:cs="Times New Roman"/>
-          <w:color w:val="000000"/>
-          <w:sz w:val="24"/>
-          <w:szCs w:val="24"/>
-          <w:lang w:val="en-US" w:eastAsia="es-ES"/>
-        </w:rPr>
-        <w:t>Integer.</w:t>
+        <w:t>           int accumulatedMiles = Integer.</w:t>
       </w:r>
       <w:r>
         <w:rPr>
@@ -4855,51 +3964,16 @@
         </w:rPr>
         <w:t>parseInt</w:t>
       </w:r>
-      <w:proofErr w:type="spellEnd"/>
-      <w:r>
-        <w:rPr>
-          <w:rFonts w:ascii="Times New Roman" w:eastAsia="Times New Roman" w:hAnsi="Times New Roman" w:cs="Times New Roman"/>
-          <w:color w:val="000000"/>
-          <w:sz w:val="24"/>
-          <w:szCs w:val="24"/>
-          <w:lang w:val="en-US" w:eastAsia="es-ES"/>
-        </w:rPr>
-        <w:t>(</w:t>
-      </w:r>
-      <w:proofErr w:type="spellStart"/>
-      <w:r>
-        <w:rPr>
-          <w:rFonts w:ascii="Times New Roman" w:eastAsia="Times New Roman" w:hAnsi="Times New Roman" w:cs="Times New Roman"/>
-          <w:color w:val="000000"/>
-          <w:sz w:val="24"/>
-          <w:szCs w:val="24"/>
-          <w:lang w:val="en-US" w:eastAsia="es-ES"/>
-        </w:rPr>
-        <w:t>infoPassenger</w:t>
-      </w:r>
-      <w:proofErr w:type="spellEnd"/>
-      <w:r>
-        <w:rPr>
-          <w:rFonts w:ascii="Times New Roman" w:eastAsia="Times New Roman" w:hAnsi="Times New Roman" w:cs="Times New Roman"/>
-          <w:color w:val="000000"/>
-          <w:sz w:val="24"/>
-          <w:szCs w:val="24"/>
-          <w:lang w:val="en-US" w:eastAsia="es-ES"/>
-        </w:rPr>
-        <w:t>[6].trim()</w:t>
-      </w:r>
-      <w:proofErr w:type="gramStart"/>
-      <w:r>
-        <w:rPr>
-          <w:rFonts w:ascii="Times New Roman" w:eastAsia="Times New Roman" w:hAnsi="Times New Roman" w:cs="Times New Roman"/>
-          <w:color w:val="000000"/>
-          <w:sz w:val="24"/>
-          <w:szCs w:val="24"/>
-          <w:lang w:val="en-US" w:eastAsia="es-ES"/>
-        </w:rPr>
-        <w:t>);</w:t>
-      </w:r>
-      <w:proofErr w:type="gramEnd"/>
+      <w:r>
+        <w:rPr>
+          <w:rFonts w:ascii="Times New Roman" w:eastAsia="Times New Roman" w:hAnsi="Times New Roman" w:cs="Times New Roman"/>
+          <w:color w:val="000000"/>
+          <w:sz w:val="24"/>
+          <w:szCs w:val="24"/>
+          <w:lang w:val="en-US" w:eastAsia="es-ES"/>
+        </w:rPr>
+        <w:t>(infoPassenger[6].trim());</w:t>
+      </w:r>
     </w:p>
     <w:p>
       <w:pPr>
@@ -4920,62 +3994,7 @@
           <w:szCs w:val="24"/>
           <w:lang w:val="en-US" w:eastAsia="es-ES"/>
         </w:rPr>
-        <w:t>           </w:t>
-      </w:r>
-      <w:proofErr w:type="spellStart"/>
-      <w:r>
-        <w:rPr>
-          <w:rFonts w:ascii="Times New Roman" w:eastAsia="Times New Roman" w:hAnsi="Times New Roman" w:cs="Times New Roman"/>
-          <w:color w:val="000000"/>
-          <w:sz w:val="24"/>
-          <w:szCs w:val="24"/>
-          <w:lang w:val="en-US" w:eastAsia="es-ES"/>
-        </w:rPr>
-        <w:t>boolean</w:t>
-      </w:r>
-      <w:proofErr w:type="spellEnd"/>
-      <w:r>
-        <w:rPr>
-          <w:rFonts w:ascii="Times New Roman" w:eastAsia="Times New Roman" w:hAnsi="Times New Roman" w:cs="Times New Roman"/>
-          <w:color w:val="000000"/>
-          <w:sz w:val="24"/>
-          <w:szCs w:val="24"/>
-          <w:lang w:val="en-US" w:eastAsia="es-ES"/>
-        </w:rPr>
-        <w:t xml:space="preserve"> </w:t>
-      </w:r>
-      <w:proofErr w:type="spellStart"/>
-      <w:r>
-        <w:rPr>
-          <w:rFonts w:ascii="Times New Roman" w:eastAsia="Times New Roman" w:hAnsi="Times New Roman" w:cs="Times New Roman"/>
-          <w:color w:val="000000"/>
-          <w:sz w:val="24"/>
-          <w:szCs w:val="24"/>
-          <w:lang w:val="en-US" w:eastAsia="es-ES"/>
-        </w:rPr>
-        <w:t>isSpecialAttention</w:t>
-      </w:r>
-      <w:proofErr w:type="spellEnd"/>
-      <w:r>
-        <w:rPr>
-          <w:rFonts w:ascii="Times New Roman" w:eastAsia="Times New Roman" w:hAnsi="Times New Roman" w:cs="Times New Roman"/>
-          <w:color w:val="000000"/>
-          <w:sz w:val="24"/>
-          <w:szCs w:val="24"/>
-          <w:lang w:val="en-US" w:eastAsia="es-ES"/>
-        </w:rPr>
-        <w:t xml:space="preserve"> = </w:t>
-      </w:r>
-      <w:proofErr w:type="spellStart"/>
-      <w:r>
-        <w:rPr>
-          <w:rFonts w:ascii="Times New Roman" w:eastAsia="Times New Roman" w:hAnsi="Times New Roman" w:cs="Times New Roman"/>
-          <w:color w:val="000000"/>
-          <w:sz w:val="24"/>
-          <w:szCs w:val="24"/>
-          <w:lang w:val="en-US" w:eastAsia="es-ES"/>
-        </w:rPr>
-        <w:t>Boolean.</w:t>
+        <w:t>           boolean isSpecialAttention = Boolean.</w:t>
       </w:r>
       <w:r>
         <w:rPr>
@@ -4989,51 +4008,16 @@
         </w:rPr>
         <w:t>parseBoolean</w:t>
       </w:r>
-      <w:proofErr w:type="spellEnd"/>
-      <w:r>
-        <w:rPr>
-          <w:rFonts w:ascii="Times New Roman" w:eastAsia="Times New Roman" w:hAnsi="Times New Roman" w:cs="Times New Roman"/>
-          <w:color w:val="000000"/>
-          <w:sz w:val="24"/>
-          <w:szCs w:val="24"/>
-          <w:lang w:val="en-US" w:eastAsia="es-ES"/>
-        </w:rPr>
-        <w:t>(</w:t>
-      </w:r>
-      <w:proofErr w:type="spellStart"/>
-      <w:r>
-        <w:rPr>
-          <w:rFonts w:ascii="Times New Roman" w:eastAsia="Times New Roman" w:hAnsi="Times New Roman" w:cs="Times New Roman"/>
-          <w:color w:val="000000"/>
-          <w:sz w:val="24"/>
-          <w:szCs w:val="24"/>
-          <w:lang w:val="en-US" w:eastAsia="es-ES"/>
-        </w:rPr>
-        <w:t>infoPassenger</w:t>
-      </w:r>
-      <w:proofErr w:type="spellEnd"/>
-      <w:r>
-        <w:rPr>
-          <w:rFonts w:ascii="Times New Roman" w:eastAsia="Times New Roman" w:hAnsi="Times New Roman" w:cs="Times New Roman"/>
-          <w:color w:val="000000"/>
-          <w:sz w:val="24"/>
-          <w:szCs w:val="24"/>
-          <w:lang w:val="en-US" w:eastAsia="es-ES"/>
-        </w:rPr>
-        <w:t>[7].trim()</w:t>
-      </w:r>
-      <w:proofErr w:type="gramStart"/>
-      <w:r>
-        <w:rPr>
-          <w:rFonts w:ascii="Times New Roman" w:eastAsia="Times New Roman" w:hAnsi="Times New Roman" w:cs="Times New Roman"/>
-          <w:color w:val="000000"/>
-          <w:sz w:val="24"/>
-          <w:szCs w:val="24"/>
-          <w:lang w:val="en-US" w:eastAsia="es-ES"/>
-        </w:rPr>
-        <w:t>);</w:t>
-      </w:r>
-      <w:proofErr w:type="gramEnd"/>
+      <w:r>
+        <w:rPr>
+          <w:rFonts w:ascii="Times New Roman" w:eastAsia="Times New Roman" w:hAnsi="Times New Roman" w:cs="Times New Roman"/>
+          <w:color w:val="000000"/>
+          <w:sz w:val="24"/>
+          <w:szCs w:val="24"/>
+          <w:lang w:val="en-US" w:eastAsia="es-ES"/>
+        </w:rPr>
+        <w:t>(infoPassenger[7].trim());</w:t>
+      </w:r>
     </w:p>
     <w:p>
       <w:pPr>
@@ -5054,98 +4038,8 @@
           <w:szCs w:val="24"/>
           <w:lang w:val="en-US" w:eastAsia="es-ES"/>
         </w:rPr>
-        <w:t xml:space="preserve">           Passenger </w:t>
-      </w:r>
-      <w:proofErr w:type="spellStart"/>
-      <w:r>
-        <w:rPr>
-          <w:rFonts w:ascii="Times New Roman" w:eastAsia="Times New Roman" w:hAnsi="Times New Roman" w:cs="Times New Roman"/>
-          <w:color w:val="000000"/>
-          <w:sz w:val="24"/>
-          <w:szCs w:val="24"/>
-          <w:lang w:val="en-US" w:eastAsia="es-ES"/>
-        </w:rPr>
-        <w:t>passenger</w:t>
-      </w:r>
-      <w:proofErr w:type="spellEnd"/>
-      <w:r>
-        <w:rPr>
-          <w:rFonts w:ascii="Times New Roman" w:eastAsia="Times New Roman" w:hAnsi="Times New Roman" w:cs="Times New Roman"/>
-          <w:color w:val="000000"/>
-          <w:sz w:val="24"/>
-          <w:szCs w:val="24"/>
-          <w:lang w:val="en-US" w:eastAsia="es-ES"/>
-        </w:rPr>
-        <w:t xml:space="preserve"> = new Passenger(id, name, age, row, seat, </w:t>
-      </w:r>
-      <w:proofErr w:type="spellStart"/>
-      <w:r>
-        <w:rPr>
-          <w:rFonts w:ascii="Times New Roman" w:eastAsia="Times New Roman" w:hAnsi="Times New Roman" w:cs="Times New Roman"/>
-          <w:color w:val="000000"/>
-          <w:sz w:val="24"/>
-          <w:szCs w:val="24"/>
-          <w:lang w:val="en-US" w:eastAsia="es-ES"/>
-        </w:rPr>
-        <w:t>isFirstClass</w:t>
-      </w:r>
-      <w:proofErr w:type="spellEnd"/>
-      <w:r>
-        <w:rPr>
-          <w:rFonts w:ascii="Times New Roman" w:eastAsia="Times New Roman" w:hAnsi="Times New Roman" w:cs="Times New Roman"/>
-          <w:color w:val="000000"/>
-          <w:sz w:val="24"/>
-          <w:szCs w:val="24"/>
-          <w:lang w:val="en-US" w:eastAsia="es-ES"/>
-        </w:rPr>
-        <w:t xml:space="preserve">, </w:t>
-      </w:r>
-      <w:proofErr w:type="spellStart"/>
-      <w:r>
-        <w:rPr>
-          <w:rFonts w:ascii="Times New Roman" w:eastAsia="Times New Roman" w:hAnsi="Times New Roman" w:cs="Times New Roman"/>
-          <w:color w:val="000000"/>
-          <w:sz w:val="24"/>
-          <w:szCs w:val="24"/>
-          <w:lang w:val="en-US" w:eastAsia="es-ES"/>
-        </w:rPr>
-        <w:t>accumulatedMiles</w:t>
-      </w:r>
-      <w:proofErr w:type="spellEnd"/>
-      <w:r>
-        <w:rPr>
-          <w:rFonts w:ascii="Times New Roman" w:eastAsia="Times New Roman" w:hAnsi="Times New Roman" w:cs="Times New Roman"/>
-          <w:color w:val="000000"/>
-          <w:sz w:val="24"/>
-          <w:szCs w:val="24"/>
-          <w:lang w:val="en-US" w:eastAsia="es-ES"/>
-        </w:rPr>
-        <w:t xml:space="preserve">, </w:t>
-      </w:r>
-      <w:proofErr w:type="spellStart"/>
-      <w:r>
-        <w:rPr>
-          <w:rFonts w:ascii="Times New Roman" w:eastAsia="Times New Roman" w:hAnsi="Times New Roman" w:cs="Times New Roman"/>
-          <w:color w:val="000000"/>
-          <w:sz w:val="24"/>
-          <w:szCs w:val="24"/>
-          <w:lang w:val="en-US" w:eastAsia="es-ES"/>
-        </w:rPr>
-        <w:t>isSpecialAttention</w:t>
-      </w:r>
-      <w:proofErr w:type="spellEnd"/>
-      <w:proofErr w:type="gramStart"/>
-      <w:r>
-        <w:rPr>
-          <w:rFonts w:ascii="Times New Roman" w:eastAsia="Times New Roman" w:hAnsi="Times New Roman" w:cs="Times New Roman"/>
-          <w:color w:val="000000"/>
-          <w:sz w:val="24"/>
-          <w:szCs w:val="24"/>
-          <w:lang w:val="en-US" w:eastAsia="es-ES"/>
-        </w:rPr>
-        <w:t>);</w:t>
-      </w:r>
-      <w:proofErr w:type="gramEnd"/>
+        <w:t>           Passenger passenger = new Passenger(id, name, age, row, seat, isFirstClass, accumulatedMiles, isSpecialAttention);</w:t>
+      </w:r>
     </w:p>
     <w:p>
       <w:pPr>
@@ -5166,42 +4060,8 @@
           <w:szCs w:val="24"/>
           <w:lang w:val="en-US" w:eastAsia="es-ES"/>
         </w:rPr>
-        <w:t>           </w:t>
-      </w:r>
-      <w:proofErr w:type="spellStart"/>
-      <w:r>
-        <w:rPr>
-          <w:rFonts w:ascii="Times New Roman" w:eastAsia="Times New Roman" w:hAnsi="Times New Roman" w:cs="Times New Roman"/>
-          <w:color w:val="000000"/>
-          <w:sz w:val="24"/>
-          <w:szCs w:val="24"/>
-          <w:lang w:val="en-US" w:eastAsia="es-ES"/>
-        </w:rPr>
-        <w:t>passengers.put</w:t>
-      </w:r>
-      <w:proofErr w:type="spellEnd"/>
-      <w:r>
-        <w:rPr>
-          <w:rFonts w:ascii="Times New Roman" w:eastAsia="Times New Roman" w:hAnsi="Times New Roman" w:cs="Times New Roman"/>
-          <w:color w:val="000000"/>
-          <w:sz w:val="24"/>
-          <w:szCs w:val="24"/>
-          <w:lang w:val="en-US" w:eastAsia="es-ES"/>
-        </w:rPr>
-        <w:t>(id, passenger</w:t>
-      </w:r>
-      <w:proofErr w:type="gramStart"/>
-      <w:r>
-        <w:rPr>
-          <w:rFonts w:ascii="Times New Roman" w:eastAsia="Times New Roman" w:hAnsi="Times New Roman" w:cs="Times New Roman"/>
-          <w:color w:val="000000"/>
-          <w:sz w:val="24"/>
-          <w:szCs w:val="24"/>
-          <w:lang w:val="en-US" w:eastAsia="es-ES"/>
-        </w:rPr>
-        <w:t>);</w:t>
-      </w:r>
-      <w:proofErr w:type="gramEnd"/>
+        <w:t>           passengers.put(id, passenger);</w:t>
+      </w:r>
     </w:p>
     <w:p>
       <w:pPr>
@@ -5244,64 +4104,8 @@
           <w:szCs w:val="24"/>
           <w:lang w:val="en-US" w:eastAsia="es-ES"/>
         </w:rPr>
-        <w:t>       </w:t>
-      </w:r>
-      <w:proofErr w:type="spellStart"/>
-      <w:r>
-        <w:rPr>
-          <w:rFonts w:ascii="Times New Roman" w:eastAsia="Times New Roman" w:hAnsi="Times New Roman" w:cs="Times New Roman"/>
-          <w:color w:val="000000"/>
-          <w:sz w:val="24"/>
-          <w:szCs w:val="24"/>
-          <w:lang w:val="en-US" w:eastAsia="es-ES"/>
-        </w:rPr>
-        <w:t>arrivalQueue</w:t>
-      </w:r>
-      <w:proofErr w:type="spellEnd"/>
-      <w:r>
-        <w:rPr>
-          <w:rFonts w:ascii="Times New Roman" w:eastAsia="Times New Roman" w:hAnsi="Times New Roman" w:cs="Times New Roman"/>
-          <w:color w:val="000000"/>
-          <w:sz w:val="24"/>
-          <w:szCs w:val="24"/>
-          <w:lang w:val="en-US" w:eastAsia="es-ES"/>
-        </w:rPr>
-        <w:t xml:space="preserve"> = new Queue&lt;&gt;(</w:t>
-      </w:r>
-      <w:proofErr w:type="spellStart"/>
-      <w:r>
-        <w:rPr>
-          <w:rFonts w:ascii="Times New Roman" w:eastAsia="Times New Roman" w:hAnsi="Times New Roman" w:cs="Times New Roman"/>
-          <w:color w:val="000000"/>
-          <w:sz w:val="24"/>
-          <w:szCs w:val="24"/>
-          <w:lang w:val="en-US" w:eastAsia="es-ES"/>
-        </w:rPr>
-        <w:t>passengers.size</w:t>
-      </w:r>
-      <w:proofErr w:type="spellEnd"/>
-      <w:r>
-        <w:rPr>
-          <w:rFonts w:ascii="Times New Roman" w:eastAsia="Times New Roman" w:hAnsi="Times New Roman" w:cs="Times New Roman"/>
-          <w:color w:val="000000"/>
-          <w:sz w:val="24"/>
-          <w:szCs w:val="24"/>
-          <w:lang w:val="en-US" w:eastAsia="es-ES"/>
-        </w:rPr>
-        <w:t>()</w:t>
-      </w:r>
-      <w:proofErr w:type="gramStart"/>
-      <w:r>
-        <w:rPr>
-          <w:rFonts w:ascii="Times New Roman" w:eastAsia="Times New Roman" w:hAnsi="Times New Roman" w:cs="Times New Roman"/>
-          <w:color w:val="000000"/>
-          <w:sz w:val="24"/>
-          <w:szCs w:val="24"/>
-          <w:lang w:val="en-US" w:eastAsia="es-ES"/>
-        </w:rPr>
-        <w:t>);</w:t>
-      </w:r>
-      <w:proofErr w:type="gramEnd"/>
+        <w:t>       arrivalQueue = new Queue&lt;&gt;(passengers.size());</w:t>
+      </w:r>
     </w:p>
     <w:p>
       <w:pPr>
@@ -5322,86 +4126,8 @@
           <w:szCs w:val="24"/>
           <w:lang w:val="en-US" w:eastAsia="es-ES"/>
         </w:rPr>
-        <w:t>       </w:t>
-      </w:r>
-      <w:proofErr w:type="spellStart"/>
-      <w:r>
-        <w:rPr>
-          <w:rFonts w:ascii="Times New Roman" w:eastAsia="Times New Roman" w:hAnsi="Times New Roman" w:cs="Times New Roman"/>
-          <w:color w:val="000000"/>
-          <w:sz w:val="24"/>
-          <w:szCs w:val="24"/>
-          <w:lang w:val="en-US" w:eastAsia="es-ES"/>
-        </w:rPr>
-        <w:t>boardingQueue</w:t>
-      </w:r>
-      <w:proofErr w:type="spellEnd"/>
-      <w:r>
-        <w:rPr>
-          <w:rFonts w:ascii="Times New Roman" w:eastAsia="Times New Roman" w:hAnsi="Times New Roman" w:cs="Times New Roman"/>
-          <w:color w:val="000000"/>
-          <w:sz w:val="24"/>
-          <w:szCs w:val="24"/>
-          <w:lang w:val="en-US" w:eastAsia="es-ES"/>
-        </w:rPr>
-        <w:t xml:space="preserve"> = new </w:t>
-      </w:r>
-      <w:proofErr w:type="spellStart"/>
-      <w:r>
-        <w:rPr>
-          <w:rFonts w:ascii="Times New Roman" w:eastAsia="Times New Roman" w:hAnsi="Times New Roman" w:cs="Times New Roman"/>
-          <w:color w:val="000000"/>
-          <w:sz w:val="24"/>
-          <w:szCs w:val="24"/>
-          <w:lang w:val="en-US" w:eastAsia="es-ES"/>
-        </w:rPr>
-        <w:t>MaxPriorityQueue</w:t>
-      </w:r>
-      <w:proofErr w:type="spellEnd"/>
-      <w:r>
-        <w:rPr>
-          <w:rFonts w:ascii="Times New Roman" w:eastAsia="Times New Roman" w:hAnsi="Times New Roman" w:cs="Times New Roman"/>
-          <w:color w:val="000000"/>
-          <w:sz w:val="24"/>
-          <w:szCs w:val="24"/>
-          <w:lang w:val="en-US" w:eastAsia="es-ES"/>
-        </w:rPr>
-        <w:t>&lt;&gt;(</w:t>
-      </w:r>
-      <w:proofErr w:type="spellStart"/>
-      <w:r>
-        <w:rPr>
-          <w:rFonts w:ascii="Times New Roman" w:eastAsia="Times New Roman" w:hAnsi="Times New Roman" w:cs="Times New Roman"/>
-          <w:color w:val="000000"/>
-          <w:sz w:val="24"/>
-          <w:szCs w:val="24"/>
-          <w:lang w:val="en-US" w:eastAsia="es-ES"/>
-        </w:rPr>
-        <w:t>passengers.size</w:t>
-      </w:r>
-      <w:proofErr w:type="spellEnd"/>
-      <w:r>
-        <w:rPr>
-          <w:rFonts w:ascii="Times New Roman" w:eastAsia="Times New Roman" w:hAnsi="Times New Roman" w:cs="Times New Roman"/>
-          <w:color w:val="000000"/>
-          <w:sz w:val="24"/>
-          <w:szCs w:val="24"/>
-          <w:lang w:val="en-US" w:eastAsia="es-ES"/>
-        </w:rPr>
-        <w:t>()</w:t>
-      </w:r>
-      <w:proofErr w:type="gramStart"/>
-      <w:r>
-        <w:rPr>
-          <w:rFonts w:ascii="Times New Roman" w:eastAsia="Times New Roman" w:hAnsi="Times New Roman" w:cs="Times New Roman"/>
-          <w:color w:val="000000"/>
-          <w:sz w:val="24"/>
-          <w:szCs w:val="24"/>
-          <w:lang w:val="en-US" w:eastAsia="es-ES"/>
-        </w:rPr>
-        <w:t>);</w:t>
-      </w:r>
-      <w:proofErr w:type="gramEnd"/>
+        <w:t>       boardingQueue = new MaxPriorityQueue&lt;&gt;(passengers.size());</w:t>
+      </w:r>
     </w:p>
     <w:p>
       <w:pPr>
@@ -5422,86 +4148,8 @@
           <w:szCs w:val="24"/>
           <w:lang w:val="en-US" w:eastAsia="es-ES"/>
         </w:rPr>
-        <w:t>       </w:t>
-      </w:r>
-      <w:proofErr w:type="spellStart"/>
-      <w:r>
-        <w:rPr>
-          <w:rFonts w:ascii="Times New Roman" w:eastAsia="Times New Roman" w:hAnsi="Times New Roman" w:cs="Times New Roman"/>
-          <w:color w:val="000000"/>
-          <w:sz w:val="24"/>
-          <w:szCs w:val="24"/>
-          <w:lang w:val="en-US" w:eastAsia="es-ES"/>
-        </w:rPr>
-        <w:t>exitQueue</w:t>
-      </w:r>
-      <w:proofErr w:type="spellEnd"/>
-      <w:r>
-        <w:rPr>
-          <w:rFonts w:ascii="Times New Roman" w:eastAsia="Times New Roman" w:hAnsi="Times New Roman" w:cs="Times New Roman"/>
-          <w:color w:val="000000"/>
-          <w:sz w:val="24"/>
-          <w:szCs w:val="24"/>
-          <w:lang w:val="en-US" w:eastAsia="es-ES"/>
-        </w:rPr>
-        <w:t xml:space="preserve"> = new </w:t>
-      </w:r>
-      <w:proofErr w:type="spellStart"/>
-      <w:r>
-        <w:rPr>
-          <w:rFonts w:ascii="Times New Roman" w:eastAsia="Times New Roman" w:hAnsi="Times New Roman" w:cs="Times New Roman"/>
-          <w:color w:val="000000"/>
-          <w:sz w:val="24"/>
-          <w:szCs w:val="24"/>
-          <w:lang w:val="en-US" w:eastAsia="es-ES"/>
-        </w:rPr>
-        <w:t>MinPriorityQueue</w:t>
-      </w:r>
-      <w:proofErr w:type="spellEnd"/>
-      <w:r>
-        <w:rPr>
-          <w:rFonts w:ascii="Times New Roman" w:eastAsia="Times New Roman" w:hAnsi="Times New Roman" w:cs="Times New Roman"/>
-          <w:color w:val="000000"/>
-          <w:sz w:val="24"/>
-          <w:szCs w:val="24"/>
-          <w:lang w:val="en-US" w:eastAsia="es-ES"/>
-        </w:rPr>
-        <w:t>&lt;&gt;(</w:t>
-      </w:r>
-      <w:proofErr w:type="spellStart"/>
-      <w:r>
-        <w:rPr>
-          <w:rFonts w:ascii="Times New Roman" w:eastAsia="Times New Roman" w:hAnsi="Times New Roman" w:cs="Times New Roman"/>
-          <w:color w:val="000000"/>
-          <w:sz w:val="24"/>
-          <w:szCs w:val="24"/>
-          <w:lang w:val="en-US" w:eastAsia="es-ES"/>
-        </w:rPr>
-        <w:t>passengers.size</w:t>
-      </w:r>
-      <w:proofErr w:type="spellEnd"/>
-      <w:r>
-        <w:rPr>
-          <w:rFonts w:ascii="Times New Roman" w:eastAsia="Times New Roman" w:hAnsi="Times New Roman" w:cs="Times New Roman"/>
-          <w:color w:val="000000"/>
-          <w:sz w:val="24"/>
-          <w:szCs w:val="24"/>
-          <w:lang w:val="en-US" w:eastAsia="es-ES"/>
-        </w:rPr>
-        <w:t>()</w:t>
-      </w:r>
-      <w:proofErr w:type="gramStart"/>
-      <w:r>
-        <w:rPr>
-          <w:rFonts w:ascii="Times New Roman" w:eastAsia="Times New Roman" w:hAnsi="Times New Roman" w:cs="Times New Roman"/>
-          <w:color w:val="000000"/>
-          <w:sz w:val="24"/>
-          <w:szCs w:val="24"/>
-          <w:lang w:val="en-US" w:eastAsia="es-ES"/>
-        </w:rPr>
-        <w:t>);</w:t>
-      </w:r>
-      <w:proofErr w:type="gramEnd"/>
+        <w:t>       exitQueue = new MinPriorityQueue&lt;&gt;(passengers.size());</w:t>
+      </w:r>
     </w:p>
     <w:p>
       <w:pPr>
@@ -5522,42 +4170,8 @@
           <w:szCs w:val="24"/>
           <w:lang w:val="en-US" w:eastAsia="es-ES"/>
         </w:rPr>
-        <w:t>       </w:t>
-      </w:r>
-      <w:proofErr w:type="spellStart"/>
-      <w:r>
-        <w:rPr>
-          <w:rFonts w:ascii="Times New Roman" w:eastAsia="Times New Roman" w:hAnsi="Times New Roman" w:cs="Times New Roman"/>
-          <w:color w:val="000000"/>
-          <w:sz w:val="24"/>
-          <w:szCs w:val="24"/>
-          <w:lang w:val="en-US" w:eastAsia="es-ES"/>
-        </w:rPr>
-        <w:t>reader.close</w:t>
-      </w:r>
-      <w:proofErr w:type="spellEnd"/>
-      <w:r>
-        <w:rPr>
-          <w:rFonts w:ascii="Times New Roman" w:eastAsia="Times New Roman" w:hAnsi="Times New Roman" w:cs="Times New Roman"/>
-          <w:color w:val="000000"/>
-          <w:sz w:val="24"/>
-          <w:szCs w:val="24"/>
-          <w:lang w:val="en-US" w:eastAsia="es-ES"/>
-        </w:rPr>
-        <w:t>(</w:t>
-      </w:r>
-      <w:proofErr w:type="gramStart"/>
-      <w:r>
-        <w:rPr>
-          <w:rFonts w:ascii="Times New Roman" w:eastAsia="Times New Roman" w:hAnsi="Times New Roman" w:cs="Times New Roman"/>
-          <w:color w:val="000000"/>
-          <w:sz w:val="24"/>
-          <w:szCs w:val="24"/>
-          <w:lang w:val="en-US" w:eastAsia="es-ES"/>
-        </w:rPr>
-        <w:t>);</w:t>
-      </w:r>
-      <w:proofErr w:type="gramEnd"/>
+        <w:t>       reader.close();</w:t>
+      </w:r>
     </w:p>
     <w:p>
       <w:pPr>
@@ -5578,29 +4192,7 @@
           <w:szCs w:val="24"/>
           <w:lang w:val="en-US" w:eastAsia="es-ES"/>
         </w:rPr>
-        <w:t>   } catch (</w:t>
-      </w:r>
-      <w:proofErr w:type="spellStart"/>
-      <w:r>
-        <w:rPr>
-          <w:rFonts w:ascii="Times New Roman" w:eastAsia="Times New Roman" w:hAnsi="Times New Roman" w:cs="Times New Roman"/>
-          <w:color w:val="000000"/>
-          <w:sz w:val="24"/>
-          <w:szCs w:val="24"/>
-          <w:lang w:val="en-US" w:eastAsia="es-ES"/>
-        </w:rPr>
-        <w:t>IOException</w:t>
-      </w:r>
-      <w:proofErr w:type="spellEnd"/>
-      <w:r>
-        <w:rPr>
-          <w:rFonts w:ascii="Times New Roman" w:eastAsia="Times New Roman" w:hAnsi="Times New Roman" w:cs="Times New Roman"/>
-          <w:color w:val="000000"/>
-          <w:sz w:val="24"/>
-          <w:szCs w:val="24"/>
-          <w:lang w:val="en-US" w:eastAsia="es-ES"/>
-        </w:rPr>
-        <w:t xml:space="preserve"> e) {</w:t>
+        <w:t>   } catch (IOException e) {</w:t>
       </w:r>
     </w:p>
     <w:p>
@@ -5624,7 +4216,6 @@
         </w:rPr>
         <w:t>       </w:t>
       </w:r>
-      <w:proofErr w:type="spellStart"/>
       <w:r>
         <w:rPr>
           <w:rFonts w:ascii="Times New Roman" w:eastAsia="Times New Roman" w:hAnsi="Times New Roman" w:cs="Times New Roman"/>
@@ -5633,18 +4224,7 @@
           <w:szCs w:val="24"/>
           <w:lang w:eastAsia="es-ES"/>
         </w:rPr>
-        <w:t>e.printStackTrace</w:t>
-      </w:r>
-      <w:proofErr w:type="spellEnd"/>
-      <w:r>
-        <w:rPr>
-          <w:rFonts w:ascii="Times New Roman" w:eastAsia="Times New Roman" w:hAnsi="Times New Roman" w:cs="Times New Roman"/>
-          <w:color w:val="000000"/>
-          <w:sz w:val="24"/>
-          <w:szCs w:val="24"/>
-          <w:lang w:eastAsia="es-ES"/>
-        </w:rPr>
-        <w:t>();</w:t>
+        <w:t>e.printStackTrace();</w:t>
       </w:r>
     </w:p>
     <w:p>
@@ -5695,7 +4275,7 @@
       <w:pPr>
         <w:numPr>
           <w:ilvl w:val="0"/>
-          <w:numId w:val="15"/>
+          <w:numId w:val="28"/>
         </w:numPr>
         <w:spacing w:after="0" w:line="240" w:lineRule="auto"/>
         <w:textAlignment w:val="baseline"/>
@@ -5707,7 +4287,6 @@
           <w:lang w:eastAsia="es-ES"/>
         </w:rPr>
       </w:pPr>
-      <w:proofErr w:type="spellStart"/>
       <w:r>
         <w:rPr>
           <w:rFonts w:ascii="Times New Roman" w:eastAsia="Times New Roman" w:hAnsi="Times New Roman" w:cs="Times New Roman"/>
@@ -5716,40 +4295,7 @@
           <w:szCs w:val="24"/>
           <w:lang w:eastAsia="es-ES"/>
         </w:rPr>
-        <w:t>Register</w:t>
-      </w:r>
-      <w:proofErr w:type="spellEnd"/>
-      <w:r>
-        <w:rPr>
-          <w:rFonts w:ascii="Times New Roman" w:eastAsia="Times New Roman" w:hAnsi="Times New Roman" w:cs="Times New Roman"/>
-          <w:color w:val="000000"/>
-          <w:sz w:val="24"/>
-          <w:szCs w:val="24"/>
-          <w:lang w:eastAsia="es-ES"/>
-        </w:rPr>
-        <w:t xml:space="preserve"> </w:t>
-      </w:r>
-      <w:proofErr w:type="spellStart"/>
-      <w:r>
-        <w:rPr>
-          <w:rFonts w:ascii="Times New Roman" w:eastAsia="Times New Roman" w:hAnsi="Times New Roman" w:cs="Times New Roman"/>
-          <w:color w:val="000000"/>
-          <w:sz w:val="24"/>
-          <w:szCs w:val="24"/>
-          <w:lang w:eastAsia="es-ES"/>
-        </w:rPr>
-        <w:t>Arrival</w:t>
-      </w:r>
-      <w:proofErr w:type="spellEnd"/>
-      <w:r>
-        <w:rPr>
-          <w:rFonts w:ascii="Times New Roman" w:eastAsia="Times New Roman" w:hAnsi="Times New Roman" w:cs="Times New Roman"/>
-          <w:color w:val="000000"/>
-          <w:sz w:val="24"/>
-          <w:szCs w:val="24"/>
-          <w:lang w:eastAsia="es-ES"/>
-        </w:rPr>
-        <w:t xml:space="preserve"> Passenger</w:t>
+        <w:t>Register Arrival Passenger</w:t>
       </w:r>
     </w:p>
     <w:p>
@@ -5766,12 +4312,6 @@
     <w:tbl>
       <w:tblPr>
         <w:tblW w:w="9026" w:type="dxa"/>
-        <w:tblCellMar>
-          <w:top w:w="15" w:type="dxa"/>
-          <w:left w:w="15" w:type="dxa"/>
-          <w:bottom w:w="15" w:type="dxa"/>
-          <w:right w:w="15" w:type="dxa"/>
-        </w:tblCellMar>
         <w:tblLook w:val="04A0" w:firstRow="1" w:lastRow="0" w:firstColumn="1" w:lastColumn="0" w:noHBand="0" w:noVBand="1"/>
       </w:tblPr>
       <w:tblGrid>
@@ -5845,7 +4385,6 @@
                 <w:lang w:eastAsia="es-ES"/>
               </w:rPr>
             </w:pPr>
-            <w:proofErr w:type="spellStart"/>
             <w:r>
               <w:rPr>
                 <w:rFonts w:ascii="Times New Roman" w:eastAsia="Times New Roman" w:hAnsi="Times New Roman" w:cs="Times New Roman"/>
@@ -5856,7 +4395,6 @@
               </w:rPr>
               <w:t>addToArrivalQueueTest</w:t>
             </w:r>
-            <w:proofErr w:type="spellEnd"/>
           </w:p>
         </w:tc>
       </w:tr>
@@ -5888,7 +4426,6 @@
                 <w:lang w:eastAsia="es-ES"/>
               </w:rPr>
             </w:pPr>
-            <w:proofErr w:type="spellStart"/>
             <w:r>
               <w:rPr>
                 <w:rFonts w:ascii="Times New Roman" w:eastAsia="Times New Roman" w:hAnsi="Times New Roman" w:cs="Times New Roman"/>
@@ -5899,7 +4436,6 @@
               </w:rPr>
               <w:t>Description</w:t>
             </w:r>
-            <w:proofErr w:type="spellEnd"/>
           </w:p>
         </w:tc>
         <w:tc>
@@ -6003,7 +4539,7 @@
             <w:pPr>
               <w:numPr>
                 <w:ilvl w:val="0"/>
-                <w:numId w:val="16"/>
+                <w:numId w:val="29"/>
               </w:numPr>
               <w:spacing w:after="0" w:line="240" w:lineRule="auto"/>
               <w:textAlignment w:val="baseline"/>
@@ -6015,7 +4551,6 @@
                 <w:lang w:eastAsia="es-ES"/>
               </w:rPr>
             </w:pPr>
-            <w:proofErr w:type="spellStart"/>
             <w:r>
               <w:rPr>
                 <w:rFonts w:ascii="Times New Roman" w:eastAsia="Times New Roman" w:hAnsi="Times New Roman" w:cs="Times New Roman"/>
@@ -6024,18 +4559,7 @@
                 <w:szCs w:val="24"/>
                 <w:lang w:eastAsia="es-ES"/>
               </w:rPr>
-              <w:t>filename</w:t>
-            </w:r>
-            <w:proofErr w:type="spellEnd"/>
-            <w:r>
-              <w:rPr>
-                <w:rFonts w:ascii="Times New Roman" w:eastAsia="Times New Roman" w:hAnsi="Times New Roman" w:cs="Times New Roman"/>
-                <w:color w:val="000000"/>
-                <w:sz w:val="24"/>
-                <w:szCs w:val="24"/>
-                <w:lang w:eastAsia="es-ES"/>
-              </w:rPr>
-              <w:t>: String, </w:t>
+              <w:t>filename: String, </w:t>
             </w:r>
           </w:p>
         </w:tc>
@@ -6184,20 +4708,8 @@
           <w:szCs w:val="24"/>
           <w:lang w:val="en-US" w:eastAsia="es-ES"/>
         </w:rPr>
-        <w:t>       BufferedReader reader = new BufferedReader(new FileReader(filename)</w:t>
-      </w:r>
-      <w:proofErr w:type="gramStart"/>
-      <w:r>
-        <w:rPr>
-          <w:rFonts w:ascii="Times New Roman" w:eastAsia="Times New Roman" w:hAnsi="Times New Roman" w:cs="Times New Roman"/>
-          <w:color w:val="000000"/>
-          <w:sz w:val="24"/>
-          <w:szCs w:val="24"/>
-          <w:lang w:val="en-US" w:eastAsia="es-ES"/>
-        </w:rPr>
-        <w:t>);</w:t>
-      </w:r>
-      <w:proofErr w:type="gramEnd"/>
+        <w:t>       BufferedReader reader = new BufferedReader(new FileReader(filename));</w:t>
+      </w:r>
     </w:p>
     <w:p>
       <w:pPr>
@@ -6218,20 +4730,8 @@
           <w:szCs w:val="24"/>
           <w:lang w:val="en-US" w:eastAsia="es-ES"/>
         </w:rPr>
-        <w:t xml:space="preserve">       String </w:t>
-      </w:r>
-      <w:proofErr w:type="gramStart"/>
-      <w:r>
-        <w:rPr>
-          <w:rFonts w:ascii="Times New Roman" w:eastAsia="Times New Roman" w:hAnsi="Times New Roman" w:cs="Times New Roman"/>
-          <w:color w:val="000000"/>
-          <w:sz w:val="24"/>
-          <w:szCs w:val="24"/>
-          <w:lang w:val="en-US" w:eastAsia="es-ES"/>
-        </w:rPr>
-        <w:t>line;</w:t>
-      </w:r>
-      <w:proofErr w:type="gramEnd"/>
+        <w:t>       String line;</w:t>
+      </w:r>
     </w:p>
     <w:p>
       <w:pPr>
@@ -6274,20 +4774,8 @@
           <w:szCs w:val="24"/>
           <w:lang w:val="en-US" w:eastAsia="es-ES"/>
         </w:rPr>
-        <w:t>           String id = line.trim(</w:t>
-      </w:r>
-      <w:proofErr w:type="gramStart"/>
-      <w:r>
-        <w:rPr>
-          <w:rFonts w:ascii="Times New Roman" w:eastAsia="Times New Roman" w:hAnsi="Times New Roman" w:cs="Times New Roman"/>
-          <w:color w:val="000000"/>
-          <w:sz w:val="24"/>
-          <w:szCs w:val="24"/>
-          <w:lang w:val="en-US" w:eastAsia="es-ES"/>
-        </w:rPr>
-        <w:t>);</w:t>
-      </w:r>
-      <w:proofErr w:type="gramEnd"/>
+        <w:t>           String id = line.trim();</w:t>
+      </w:r>
     </w:p>
     <w:p>
       <w:pPr>
@@ -6308,20 +4796,8 @@
           <w:szCs w:val="24"/>
           <w:lang w:val="en-US" w:eastAsia="es-ES"/>
         </w:rPr>
-        <w:t>           arrivalQueue.enqueue(id</w:t>
-      </w:r>
-      <w:proofErr w:type="gramStart"/>
-      <w:r>
-        <w:rPr>
-          <w:rFonts w:ascii="Times New Roman" w:eastAsia="Times New Roman" w:hAnsi="Times New Roman" w:cs="Times New Roman"/>
-          <w:color w:val="000000"/>
-          <w:sz w:val="24"/>
-          <w:szCs w:val="24"/>
-          <w:lang w:val="en-US" w:eastAsia="es-ES"/>
-        </w:rPr>
-        <w:t>);</w:t>
-      </w:r>
-      <w:proofErr w:type="gramEnd"/>
+        <w:t>           arrivalQueue.enqueue(id);</w:t>
+      </w:r>
     </w:p>
     <w:p>
       <w:pPr>
@@ -6364,20 +4840,8 @@
           <w:szCs w:val="24"/>
           <w:lang w:val="en-US" w:eastAsia="es-ES"/>
         </w:rPr>
-        <w:t>       reader.close(</w:t>
-      </w:r>
-      <w:proofErr w:type="gramStart"/>
-      <w:r>
-        <w:rPr>
-          <w:rFonts w:ascii="Times New Roman" w:eastAsia="Times New Roman" w:hAnsi="Times New Roman" w:cs="Times New Roman"/>
-          <w:color w:val="000000"/>
-          <w:sz w:val="24"/>
-          <w:szCs w:val="24"/>
-          <w:lang w:val="en-US" w:eastAsia="es-ES"/>
-        </w:rPr>
-        <w:t>);</w:t>
-      </w:r>
-      <w:proofErr w:type="gramEnd"/>
+        <w:t>       reader.close();</w:t>
+      </w:r>
     </w:p>
     <w:p>
       <w:pPr>
@@ -6422,7 +4886,6 @@
         </w:rPr>
         <w:t>       </w:t>
       </w:r>
-      <w:proofErr w:type="spellStart"/>
       <w:r>
         <w:rPr>
           <w:rFonts w:ascii="Times New Roman" w:eastAsia="Times New Roman" w:hAnsi="Times New Roman" w:cs="Times New Roman"/>
@@ -6431,18 +4894,7 @@
           <w:szCs w:val="24"/>
           <w:lang w:eastAsia="es-ES"/>
         </w:rPr>
-        <w:t>e.printStackTrace</w:t>
-      </w:r>
-      <w:proofErr w:type="spellEnd"/>
-      <w:r>
-        <w:rPr>
-          <w:rFonts w:ascii="Times New Roman" w:eastAsia="Times New Roman" w:hAnsi="Times New Roman" w:cs="Times New Roman"/>
-          <w:color w:val="000000"/>
-          <w:sz w:val="24"/>
-          <w:szCs w:val="24"/>
-          <w:lang w:eastAsia="es-ES"/>
-        </w:rPr>
-        <w:t>();</w:t>
+        <w:t>e.printStackTrace();</w:t>
       </w:r>
     </w:p>
     <w:p>
@@ -6493,7 +4945,7 @@
       <w:pPr>
         <w:numPr>
           <w:ilvl w:val="0"/>
-          <w:numId w:val="17"/>
+          <w:numId w:val="30"/>
         </w:numPr>
         <w:spacing w:after="320" w:line="240" w:lineRule="auto"/>
         <w:textAlignment w:val="baseline"/>
@@ -6514,42 +4966,8 @@
           <w:lang w:eastAsia="es-ES"/>
         </w:rPr>
         <w:lastRenderedPageBreak/>
-        <w:t xml:space="preserve">Set </w:t>
-      </w:r>
-      <w:proofErr w:type="spellStart"/>
-      <w:r>
-        <w:rPr>
-          <w:rFonts w:ascii="Times New Roman" w:eastAsia="Times New Roman" w:hAnsi="Times New Roman" w:cs="Times New Roman"/>
-          <w:color w:val="000000"/>
-          <w:sz w:val="24"/>
-          <w:szCs w:val="24"/>
-          <w:lang w:eastAsia="es-ES"/>
-        </w:rPr>
-        <w:t>Priority</w:t>
-      </w:r>
-      <w:proofErr w:type="spellEnd"/>
-      <w:r>
-        <w:rPr>
-          <w:rFonts w:ascii="Times New Roman" w:eastAsia="Times New Roman" w:hAnsi="Times New Roman" w:cs="Times New Roman"/>
-          <w:color w:val="000000"/>
-          <w:sz w:val="24"/>
-          <w:szCs w:val="24"/>
-          <w:lang w:eastAsia="es-ES"/>
-        </w:rPr>
-        <w:t xml:space="preserve"> </w:t>
-      </w:r>
-      <w:proofErr w:type="spellStart"/>
-      <w:r>
-        <w:rPr>
-          <w:rFonts w:ascii="Times New Roman" w:eastAsia="Times New Roman" w:hAnsi="Times New Roman" w:cs="Times New Roman"/>
-          <w:color w:val="000000"/>
-          <w:sz w:val="24"/>
-          <w:szCs w:val="24"/>
-          <w:lang w:eastAsia="es-ES"/>
-        </w:rPr>
-        <w:t>Entrance</w:t>
-      </w:r>
-      <w:proofErr w:type="spellEnd"/>
+        <w:t>Set Priority Entrance</w:t>
+      </w:r>
     </w:p>
     <w:p>
       <w:pPr>
@@ -6565,12 +4983,6 @@
     <w:tbl>
       <w:tblPr>
         <w:tblW w:w="9026" w:type="dxa"/>
-        <w:tblCellMar>
-          <w:top w:w="15" w:type="dxa"/>
-          <w:left w:w="15" w:type="dxa"/>
-          <w:bottom w:w="15" w:type="dxa"/>
-          <w:right w:w="15" w:type="dxa"/>
-        </w:tblCellMar>
         <w:tblLook w:val="04A0" w:firstRow="1" w:lastRow="0" w:firstColumn="1" w:lastColumn="0" w:noHBand="0" w:noVBand="1"/>
       </w:tblPr>
       <w:tblGrid>
@@ -6644,7 +5056,6 @@
                 <w:lang w:eastAsia="es-ES"/>
               </w:rPr>
             </w:pPr>
-            <w:proofErr w:type="spellStart"/>
             <w:r>
               <w:rPr>
                 <w:rFonts w:ascii="Times New Roman" w:eastAsia="Times New Roman" w:hAnsi="Times New Roman" w:cs="Times New Roman"/>
@@ -6655,7 +5066,6 @@
               </w:rPr>
               <w:t>setPriorityEntrance</w:t>
             </w:r>
-            <w:proofErr w:type="spellEnd"/>
           </w:p>
         </w:tc>
       </w:tr>
@@ -6687,7 +5097,6 @@
                 <w:lang w:eastAsia="es-ES"/>
               </w:rPr>
             </w:pPr>
-            <w:proofErr w:type="spellStart"/>
             <w:r>
               <w:rPr>
                 <w:rFonts w:ascii="Times New Roman" w:eastAsia="Times New Roman" w:hAnsi="Times New Roman" w:cs="Times New Roman"/>
@@ -6698,7 +5107,6 @@
               </w:rPr>
               <w:t>Description</w:t>
             </w:r>
-            <w:proofErr w:type="spellEnd"/>
           </w:p>
         </w:tc>
         <w:tc>
@@ -6808,7 +5216,6 @@
                 <w:lang w:eastAsia="es-ES"/>
               </w:rPr>
             </w:pPr>
-            <w:proofErr w:type="spellStart"/>
             <w:r>
               <w:rPr>
                 <w:rFonts w:ascii="Times New Roman" w:eastAsia="Times New Roman" w:hAnsi="Times New Roman" w:cs="Times New Roman"/>
@@ -6819,7 +5226,6 @@
               </w:rPr>
               <w:t>empty</w:t>
             </w:r>
-            <w:proofErr w:type="spellEnd"/>
           </w:p>
         </w:tc>
       </w:tr>
@@ -6915,41 +5321,13 @@
           <w:lang w:eastAsia="es-ES"/>
         </w:rPr>
       </w:pPr>
-      <w:proofErr w:type="spellStart"/>
       <w:r>
         <w:rPr>
           <w:rFonts w:ascii="Times New Roman" w:eastAsia="Times New Roman" w:hAnsi="Times New Roman" w:cs="Times New Roman"/>
           <w:color w:val="000000"/>
           <w:lang w:eastAsia="es-ES"/>
         </w:rPr>
-        <w:t>public</w:t>
-      </w:r>
-      <w:proofErr w:type="spellEnd"/>
-      <w:r>
-        <w:rPr>
-          <w:rFonts w:ascii="Times New Roman" w:eastAsia="Times New Roman" w:hAnsi="Times New Roman" w:cs="Times New Roman"/>
-          <w:color w:val="000000"/>
-          <w:lang w:eastAsia="es-ES"/>
-        </w:rPr>
-        <w:t xml:space="preserve"> void </w:t>
-      </w:r>
-      <w:proofErr w:type="spellStart"/>
-      <w:r>
-        <w:rPr>
-          <w:rFonts w:ascii="Times New Roman" w:eastAsia="Times New Roman" w:hAnsi="Times New Roman" w:cs="Times New Roman"/>
-          <w:color w:val="000000"/>
-          <w:lang w:eastAsia="es-ES"/>
-        </w:rPr>
-        <w:t>setPriorityEntrance</w:t>
-      </w:r>
-      <w:proofErr w:type="spellEnd"/>
-      <w:r>
-        <w:rPr>
-          <w:rFonts w:ascii="Times New Roman" w:eastAsia="Times New Roman" w:hAnsi="Times New Roman" w:cs="Times New Roman"/>
-          <w:color w:val="000000"/>
-          <w:lang w:eastAsia="es-ES"/>
-        </w:rPr>
-        <w:t>() {</w:t>
+        <w:t>public void setPriorityEntrance() {</w:t>
       </w:r>
     </w:p>
     <w:p>
@@ -7176,7 +5554,7 @@
       <w:pPr>
         <w:numPr>
           <w:ilvl w:val="0"/>
-          <w:numId w:val="18"/>
+          <w:numId w:val="31"/>
         </w:numPr>
         <w:spacing w:after="320" w:line="240" w:lineRule="auto"/>
         <w:textAlignment w:val="baseline"/>
@@ -7188,7 +5566,6 @@
           <w:lang w:eastAsia="es-ES"/>
         </w:rPr>
       </w:pPr>
-      <w:proofErr w:type="spellStart"/>
       <w:r>
         <w:rPr>
           <w:rFonts w:ascii="Times New Roman" w:eastAsia="Times New Roman" w:hAnsi="Times New Roman" w:cs="Times New Roman"/>
@@ -7197,41 +5574,12 @@
           <w:szCs w:val="24"/>
           <w:lang w:eastAsia="es-ES"/>
         </w:rPr>
-        <w:t>Determinate</w:t>
-      </w:r>
-      <w:proofErr w:type="spellEnd"/>
-      <w:r>
-        <w:rPr>
-          <w:rFonts w:ascii="Times New Roman" w:eastAsia="Times New Roman" w:hAnsi="Times New Roman" w:cs="Times New Roman"/>
-          <w:color w:val="000000"/>
-          <w:sz w:val="24"/>
-          <w:szCs w:val="24"/>
-          <w:lang w:eastAsia="es-ES"/>
-        </w:rPr>
-        <w:t xml:space="preserve"> </w:t>
-      </w:r>
-      <w:proofErr w:type="spellStart"/>
-      <w:r>
-        <w:rPr>
-          <w:rFonts w:ascii="Times New Roman" w:eastAsia="Times New Roman" w:hAnsi="Times New Roman" w:cs="Times New Roman"/>
-          <w:color w:val="000000"/>
-          <w:sz w:val="24"/>
-          <w:szCs w:val="24"/>
-          <w:lang w:eastAsia="es-ES"/>
-        </w:rPr>
-        <w:t>Proximity</w:t>
-      </w:r>
-      <w:proofErr w:type="spellEnd"/>
+        <w:t>Determinate Proximity</w:t>
+      </w:r>
     </w:p>
     <w:tbl>
       <w:tblPr>
         <w:tblW w:w="9026" w:type="dxa"/>
-        <w:tblCellMar>
-          <w:top w:w="15" w:type="dxa"/>
-          <w:left w:w="15" w:type="dxa"/>
-          <w:bottom w:w="15" w:type="dxa"/>
-          <w:right w:w="15" w:type="dxa"/>
-        </w:tblCellMar>
         <w:tblLook w:val="04A0" w:firstRow="1" w:lastRow="0" w:firstColumn="1" w:lastColumn="0" w:noHBand="0" w:noVBand="1"/>
       </w:tblPr>
       <w:tblGrid>
@@ -7305,7 +5653,6 @@
                 <w:lang w:eastAsia="es-ES"/>
               </w:rPr>
             </w:pPr>
-            <w:proofErr w:type="spellStart"/>
             <w:r>
               <w:rPr>
                 <w:rFonts w:ascii="Times New Roman" w:eastAsia="Times New Roman" w:hAnsi="Times New Roman" w:cs="Times New Roman"/>
@@ -7316,7 +5663,6 @@
               </w:rPr>
               <w:t>determineProximity</w:t>
             </w:r>
-            <w:proofErr w:type="spellEnd"/>
           </w:p>
         </w:tc>
       </w:tr>
@@ -7348,7 +5694,6 @@
                 <w:lang w:eastAsia="es-ES"/>
               </w:rPr>
             </w:pPr>
-            <w:proofErr w:type="spellStart"/>
             <w:r>
               <w:rPr>
                 <w:rFonts w:ascii="Times New Roman" w:eastAsia="Times New Roman" w:hAnsi="Times New Roman" w:cs="Times New Roman"/>
@@ -7359,7 +5704,6 @@
               </w:rPr>
               <w:t>Description</w:t>
             </w:r>
-            <w:proofErr w:type="spellEnd"/>
           </w:p>
         </w:tc>
         <w:tc>
@@ -7463,7 +5807,7 @@
             <w:pPr>
               <w:numPr>
                 <w:ilvl w:val="0"/>
-                <w:numId w:val="19"/>
+                <w:numId w:val="32"/>
               </w:numPr>
               <w:spacing w:after="0" w:line="240" w:lineRule="auto"/>
               <w:textAlignment w:val="baseline"/>
@@ -7549,7 +5893,7 @@
             <w:pPr>
               <w:numPr>
                 <w:ilvl w:val="0"/>
-                <w:numId w:val="20"/>
+                <w:numId w:val="33"/>
               </w:numPr>
               <w:spacing w:after="0" w:line="240" w:lineRule="auto"/>
               <w:textAlignment w:val="baseline"/>
@@ -7913,29 +6257,7 @@
           <w:lang w:eastAsia="es-ES"/>
         </w:rPr>
         <w:lastRenderedPageBreak/>
-        <w:t xml:space="preserve">   return </w:t>
-      </w:r>
-      <w:proofErr w:type="spellStart"/>
-      <w:r>
-        <w:rPr>
-          <w:rFonts w:ascii="Times New Roman" w:eastAsia="Times New Roman" w:hAnsi="Times New Roman" w:cs="Times New Roman"/>
-          <w:color w:val="000000"/>
-          <w:sz w:val="24"/>
-          <w:szCs w:val="24"/>
-          <w:lang w:eastAsia="es-ES"/>
-        </w:rPr>
-        <w:t>proximity</w:t>
-      </w:r>
-      <w:proofErr w:type="spellEnd"/>
-      <w:r>
-        <w:rPr>
-          <w:rFonts w:ascii="Times New Roman" w:eastAsia="Times New Roman" w:hAnsi="Times New Roman" w:cs="Times New Roman"/>
-          <w:color w:val="000000"/>
-          <w:sz w:val="24"/>
-          <w:szCs w:val="24"/>
-          <w:lang w:eastAsia="es-ES"/>
-        </w:rPr>
-        <w:t>;</w:t>
+        <w:t>   return proximity;</w:t>
       </w:r>
     </w:p>
     <w:p>
@@ -7964,7 +6286,7 @@
       <w:pPr>
         <w:numPr>
           <w:ilvl w:val="0"/>
-          <w:numId w:val="21"/>
+          <w:numId w:val="34"/>
         </w:numPr>
         <w:spacing w:after="320" w:line="240" w:lineRule="auto"/>
         <w:textAlignment w:val="baseline"/>
@@ -7990,12 +6312,6 @@
     <w:tbl>
       <w:tblPr>
         <w:tblW w:w="9026" w:type="dxa"/>
-        <w:tblCellMar>
-          <w:top w:w="15" w:type="dxa"/>
-          <w:left w:w="15" w:type="dxa"/>
-          <w:bottom w:w="15" w:type="dxa"/>
-          <w:right w:w="15" w:type="dxa"/>
-        </w:tblCellMar>
         <w:tblLook w:val="04A0" w:firstRow="1" w:lastRow="0" w:firstColumn="1" w:lastColumn="0" w:noHBand="0" w:noVBand="1"/>
       </w:tblPr>
       <w:tblGrid>
@@ -8069,7 +6385,6 @@
                 <w:lang w:eastAsia="es-ES"/>
               </w:rPr>
             </w:pPr>
-            <w:proofErr w:type="spellStart"/>
             <w:r>
               <w:rPr>
                 <w:rFonts w:ascii="Times New Roman" w:eastAsia="Times New Roman" w:hAnsi="Times New Roman" w:cs="Times New Roman"/>
@@ -8080,7 +6395,6 @@
               </w:rPr>
               <w:t>setPriorityExit</w:t>
             </w:r>
-            <w:proofErr w:type="spellEnd"/>
           </w:p>
         </w:tc>
       </w:tr>
@@ -8112,7 +6426,6 @@
                 <w:lang w:eastAsia="es-ES"/>
               </w:rPr>
             </w:pPr>
-            <w:proofErr w:type="spellStart"/>
             <w:r>
               <w:rPr>
                 <w:rFonts w:ascii="Times New Roman" w:eastAsia="Times New Roman" w:hAnsi="Times New Roman" w:cs="Times New Roman"/>
@@ -8123,7 +6436,6 @@
               </w:rPr>
               <w:t>Description</w:t>
             </w:r>
-            <w:proofErr w:type="spellEnd"/>
           </w:p>
         </w:tc>
         <w:tc>
@@ -8233,7 +6545,6 @@
                 <w:lang w:eastAsia="es-ES"/>
               </w:rPr>
             </w:pPr>
-            <w:proofErr w:type="spellStart"/>
             <w:r>
               <w:rPr>
                 <w:rFonts w:ascii="Times New Roman" w:eastAsia="Times New Roman" w:hAnsi="Times New Roman" w:cs="Times New Roman"/>
@@ -8244,7 +6555,6 @@
               </w:rPr>
               <w:t>empty</w:t>
             </w:r>
-            <w:proofErr w:type="spellEnd"/>
           </w:p>
         </w:tc>
       </w:tr>
@@ -8339,7 +6649,6 @@
           <w:lang w:eastAsia="es-ES"/>
         </w:rPr>
       </w:pPr>
-      <w:proofErr w:type="spellStart"/>
       <w:r>
         <w:rPr>
           <w:rFonts w:ascii="Times New Roman" w:eastAsia="Times New Roman" w:hAnsi="Times New Roman" w:cs="Times New Roman"/>
@@ -8348,40 +6657,7 @@
           <w:szCs w:val="24"/>
           <w:lang w:eastAsia="es-ES"/>
         </w:rPr>
-        <w:t>public</w:t>
-      </w:r>
-      <w:proofErr w:type="spellEnd"/>
-      <w:r>
-        <w:rPr>
-          <w:rFonts w:ascii="Times New Roman" w:eastAsia="Times New Roman" w:hAnsi="Times New Roman" w:cs="Times New Roman"/>
-          <w:color w:val="000000"/>
-          <w:sz w:val="24"/>
-          <w:szCs w:val="24"/>
-          <w:lang w:eastAsia="es-ES"/>
-        </w:rPr>
-        <w:t xml:space="preserve"> void </w:t>
-      </w:r>
-      <w:proofErr w:type="spellStart"/>
-      <w:r>
-        <w:rPr>
-          <w:rFonts w:ascii="Times New Roman" w:eastAsia="Times New Roman" w:hAnsi="Times New Roman" w:cs="Times New Roman"/>
-          <w:color w:val="000000"/>
-          <w:sz w:val="24"/>
-          <w:szCs w:val="24"/>
-          <w:lang w:eastAsia="es-ES"/>
-        </w:rPr>
-        <w:t>setPriorityExit</w:t>
-      </w:r>
-      <w:proofErr w:type="spellEnd"/>
-      <w:r>
-        <w:rPr>
-          <w:rFonts w:ascii="Times New Roman" w:eastAsia="Times New Roman" w:hAnsi="Times New Roman" w:cs="Times New Roman"/>
-          <w:color w:val="000000"/>
-          <w:sz w:val="24"/>
-          <w:szCs w:val="24"/>
-          <w:lang w:eastAsia="es-ES"/>
-        </w:rPr>
-        <w:t>() {</w:t>
+        <w:t>public void setPriorityExit() {</w:t>
       </w:r>
     </w:p>
     <w:p>
@@ -8661,7 +6937,7 @@
       <w:pPr>
         <w:numPr>
           <w:ilvl w:val="0"/>
-          <w:numId w:val="22"/>
+          <w:numId w:val="35"/>
         </w:numPr>
         <w:spacing w:after="320" w:line="240" w:lineRule="auto"/>
         <w:textAlignment w:val="baseline"/>
@@ -8681,52 +6957,12 @@
           <w:szCs w:val="24"/>
           <w:lang w:eastAsia="es-ES"/>
         </w:rPr>
-        <w:t xml:space="preserve">Get </w:t>
-      </w:r>
-      <w:proofErr w:type="spellStart"/>
-      <w:r>
-        <w:rPr>
-          <w:rFonts w:ascii="Times New Roman" w:eastAsia="Times New Roman" w:hAnsi="Times New Roman" w:cs="Times New Roman"/>
-          <w:color w:val="000000"/>
-          <w:sz w:val="24"/>
-          <w:szCs w:val="24"/>
-          <w:lang w:eastAsia="es-ES"/>
-        </w:rPr>
-        <w:t>boarding</w:t>
-      </w:r>
-      <w:proofErr w:type="spellEnd"/>
-      <w:r>
-        <w:rPr>
-          <w:rFonts w:ascii="Times New Roman" w:eastAsia="Times New Roman" w:hAnsi="Times New Roman" w:cs="Times New Roman"/>
-          <w:color w:val="000000"/>
-          <w:sz w:val="24"/>
-          <w:szCs w:val="24"/>
-          <w:lang w:eastAsia="es-ES"/>
-        </w:rPr>
-        <w:t xml:space="preserve"> </w:t>
-      </w:r>
-      <w:proofErr w:type="spellStart"/>
-      <w:r>
-        <w:rPr>
-          <w:rFonts w:ascii="Times New Roman" w:eastAsia="Times New Roman" w:hAnsi="Times New Roman" w:cs="Times New Roman"/>
-          <w:color w:val="000000"/>
-          <w:sz w:val="24"/>
-          <w:szCs w:val="24"/>
-          <w:lang w:eastAsia="es-ES"/>
-        </w:rPr>
-        <w:t>Queue</w:t>
-      </w:r>
-      <w:proofErr w:type="spellEnd"/>
+        <w:t>Get boarding Queue</w:t>
+      </w:r>
     </w:p>
     <w:tbl>
       <w:tblPr>
         <w:tblW w:w="9026" w:type="dxa"/>
-        <w:tblCellMar>
-          <w:top w:w="15" w:type="dxa"/>
-          <w:left w:w="15" w:type="dxa"/>
-          <w:bottom w:w="15" w:type="dxa"/>
-          <w:right w:w="15" w:type="dxa"/>
-        </w:tblCellMar>
         <w:tblLook w:val="04A0" w:firstRow="1" w:lastRow="0" w:firstColumn="1" w:lastColumn="0" w:noHBand="0" w:noVBand="1"/>
       </w:tblPr>
       <w:tblGrid>
@@ -8800,7 +7036,6 @@
                 <w:lang w:eastAsia="es-ES"/>
               </w:rPr>
             </w:pPr>
-            <w:proofErr w:type="spellStart"/>
             <w:r>
               <w:rPr>
                 <w:rFonts w:ascii="Times New Roman" w:eastAsia="Times New Roman" w:hAnsi="Times New Roman" w:cs="Times New Roman"/>
@@ -8811,7 +7046,6 @@
               </w:rPr>
               <w:t>getBoardingQueue</w:t>
             </w:r>
-            <w:proofErr w:type="spellEnd"/>
           </w:p>
         </w:tc>
       </w:tr>
@@ -8843,7 +7077,6 @@
                 <w:lang w:eastAsia="es-ES"/>
               </w:rPr>
             </w:pPr>
-            <w:proofErr w:type="spellStart"/>
             <w:r>
               <w:rPr>
                 <w:rFonts w:ascii="Times New Roman" w:eastAsia="Times New Roman" w:hAnsi="Times New Roman" w:cs="Times New Roman"/>
@@ -8854,7 +7087,6 @@
               </w:rPr>
               <w:t>Description</w:t>
             </w:r>
-            <w:proofErr w:type="spellEnd"/>
           </w:p>
         </w:tc>
         <w:tc>
@@ -8964,7 +7196,6 @@
                 <w:lang w:eastAsia="es-ES"/>
               </w:rPr>
             </w:pPr>
-            <w:proofErr w:type="spellStart"/>
             <w:r>
               <w:rPr>
                 <w:rFonts w:ascii="Times New Roman" w:eastAsia="Times New Roman" w:hAnsi="Times New Roman" w:cs="Times New Roman"/>
@@ -8975,7 +7206,6 @@
               </w:rPr>
               <w:t>empty</w:t>
             </w:r>
-            <w:proofErr w:type="spellEnd"/>
           </w:p>
         </w:tc>
       </w:tr>
@@ -9040,7 +7270,7 @@
             <w:pPr>
               <w:numPr>
                 <w:ilvl w:val="0"/>
-                <w:numId w:val="23"/>
+                <w:numId w:val="36"/>
               </w:numPr>
               <w:spacing w:after="0" w:line="240" w:lineRule="auto"/>
               <w:textAlignment w:val="baseline"/>
@@ -9052,7 +7282,6 @@
                 <w:lang w:eastAsia="es-ES"/>
               </w:rPr>
             </w:pPr>
-            <w:proofErr w:type="spellStart"/>
             <w:r>
               <w:rPr>
                 <w:rFonts w:ascii="Times New Roman" w:eastAsia="Times New Roman" w:hAnsi="Times New Roman" w:cs="Times New Roman"/>
@@ -9061,18 +7290,7 @@
                 <w:szCs w:val="24"/>
                 <w:lang w:eastAsia="es-ES"/>
               </w:rPr>
-              <w:t>boardingOrder</w:t>
-            </w:r>
-            <w:proofErr w:type="spellEnd"/>
-            <w:r>
-              <w:rPr>
-                <w:rFonts w:ascii="Times New Roman" w:eastAsia="Times New Roman" w:hAnsi="Times New Roman" w:cs="Times New Roman"/>
-                <w:color w:val="000000"/>
-                <w:sz w:val="24"/>
-                <w:szCs w:val="24"/>
-                <w:lang w:eastAsia="es-ES"/>
-              </w:rPr>
-              <w:t>: ArrayList&lt;Passenger&gt;,</w:t>
+              <w:t>boardingOrder: ArrayList&lt;Passenger&gt;,</w:t>
             </w:r>
           </w:p>
         </w:tc>
@@ -9088,7 +7306,6 @@
           <w:lang w:eastAsia="es-ES"/>
         </w:rPr>
       </w:pPr>
-      <w:proofErr w:type="spellStart"/>
       <w:r>
         <w:rPr>
           <w:rFonts w:ascii="Times New Roman" w:eastAsia="Times New Roman" w:hAnsi="Times New Roman" w:cs="Times New Roman"/>
@@ -9097,40 +7314,7 @@
           <w:szCs w:val="24"/>
           <w:lang w:eastAsia="es-ES"/>
         </w:rPr>
-        <w:t>public</w:t>
-      </w:r>
-      <w:proofErr w:type="spellEnd"/>
-      <w:r>
-        <w:rPr>
-          <w:rFonts w:ascii="Times New Roman" w:eastAsia="Times New Roman" w:hAnsi="Times New Roman" w:cs="Times New Roman"/>
-          <w:color w:val="000000"/>
-          <w:sz w:val="24"/>
-          <w:szCs w:val="24"/>
-          <w:lang w:eastAsia="es-ES"/>
-        </w:rPr>
-        <w:t xml:space="preserve"> ArrayList&lt;Passenger&gt; </w:t>
-      </w:r>
-      <w:proofErr w:type="spellStart"/>
-      <w:r>
-        <w:rPr>
-          <w:rFonts w:ascii="Times New Roman" w:eastAsia="Times New Roman" w:hAnsi="Times New Roman" w:cs="Times New Roman"/>
-          <w:color w:val="000000"/>
-          <w:sz w:val="24"/>
-          <w:szCs w:val="24"/>
-          <w:lang w:eastAsia="es-ES"/>
-        </w:rPr>
-        <w:t>getBoardingQueue</w:t>
-      </w:r>
-      <w:proofErr w:type="spellEnd"/>
-      <w:r>
-        <w:rPr>
-          <w:rFonts w:ascii="Times New Roman" w:eastAsia="Times New Roman" w:hAnsi="Times New Roman" w:cs="Times New Roman"/>
-          <w:color w:val="000000"/>
-          <w:sz w:val="24"/>
-          <w:szCs w:val="24"/>
-          <w:lang w:eastAsia="es-ES"/>
-        </w:rPr>
-        <w:t>() {</w:t>
+        <w:t>public ArrayList&lt;Passenger&gt; getBoardingQueue() {</w:t>
       </w:r>
     </w:p>
     <w:p>
@@ -9305,7 +7489,7 @@
       <w:pPr>
         <w:numPr>
           <w:ilvl w:val="0"/>
-          <w:numId w:val="24"/>
+          <w:numId w:val="37"/>
         </w:numPr>
         <w:spacing w:after="320" w:line="240" w:lineRule="auto"/>
         <w:textAlignment w:val="baseline"/>
@@ -9325,52 +7509,12 @@
           <w:szCs w:val="24"/>
           <w:lang w:eastAsia="es-ES"/>
         </w:rPr>
-        <w:t xml:space="preserve">Get </w:t>
-      </w:r>
-      <w:proofErr w:type="spellStart"/>
-      <w:r>
-        <w:rPr>
-          <w:rFonts w:ascii="Times New Roman" w:eastAsia="Times New Roman" w:hAnsi="Times New Roman" w:cs="Times New Roman"/>
-          <w:color w:val="000000"/>
-          <w:sz w:val="24"/>
-          <w:szCs w:val="24"/>
-          <w:lang w:eastAsia="es-ES"/>
-        </w:rPr>
-        <w:t>exit</w:t>
-      </w:r>
-      <w:proofErr w:type="spellEnd"/>
-      <w:r>
-        <w:rPr>
-          <w:rFonts w:ascii="Times New Roman" w:eastAsia="Times New Roman" w:hAnsi="Times New Roman" w:cs="Times New Roman"/>
-          <w:color w:val="000000"/>
-          <w:sz w:val="24"/>
-          <w:szCs w:val="24"/>
-          <w:lang w:eastAsia="es-ES"/>
-        </w:rPr>
-        <w:t xml:space="preserve"> </w:t>
-      </w:r>
-      <w:proofErr w:type="spellStart"/>
-      <w:r>
-        <w:rPr>
-          <w:rFonts w:ascii="Times New Roman" w:eastAsia="Times New Roman" w:hAnsi="Times New Roman" w:cs="Times New Roman"/>
-          <w:color w:val="000000"/>
-          <w:sz w:val="24"/>
-          <w:szCs w:val="24"/>
-          <w:lang w:eastAsia="es-ES"/>
-        </w:rPr>
-        <w:t>Queue</w:t>
-      </w:r>
-      <w:proofErr w:type="spellEnd"/>
+        <w:t>Get exit Queue</w:t>
+      </w:r>
     </w:p>
     <w:tbl>
       <w:tblPr>
         <w:tblW w:w="9026" w:type="dxa"/>
-        <w:tblCellMar>
-          <w:top w:w="15" w:type="dxa"/>
-          <w:left w:w="15" w:type="dxa"/>
-          <w:bottom w:w="15" w:type="dxa"/>
-          <w:right w:w="15" w:type="dxa"/>
-        </w:tblCellMar>
         <w:tblLook w:val="04A0" w:firstRow="1" w:lastRow="0" w:firstColumn="1" w:lastColumn="0" w:noHBand="0" w:noVBand="1"/>
       </w:tblPr>
       <w:tblGrid>
@@ -9445,7 +7589,6 @@
                 <w:lang w:eastAsia="es-ES"/>
               </w:rPr>
             </w:pPr>
-            <w:proofErr w:type="spellStart"/>
             <w:r>
               <w:rPr>
                 <w:rFonts w:ascii="Times New Roman" w:eastAsia="Times New Roman" w:hAnsi="Times New Roman" w:cs="Times New Roman"/>
@@ -9456,7 +7599,6 @@
               </w:rPr>
               <w:t>getExitQueue</w:t>
             </w:r>
-            <w:proofErr w:type="spellEnd"/>
           </w:p>
         </w:tc>
       </w:tr>
@@ -9488,7 +7630,6 @@
                 <w:lang w:eastAsia="es-ES"/>
               </w:rPr>
             </w:pPr>
-            <w:proofErr w:type="spellStart"/>
             <w:r>
               <w:rPr>
                 <w:rFonts w:ascii="Times New Roman" w:eastAsia="Times New Roman" w:hAnsi="Times New Roman" w:cs="Times New Roman"/>
@@ -9499,7 +7640,6 @@
               </w:rPr>
               <w:t>Description</w:t>
             </w:r>
-            <w:proofErr w:type="spellEnd"/>
           </w:p>
         </w:tc>
         <w:tc>
@@ -9609,7 +7749,6 @@
                 <w:lang w:eastAsia="es-ES"/>
               </w:rPr>
             </w:pPr>
-            <w:proofErr w:type="spellStart"/>
             <w:r>
               <w:rPr>
                 <w:rFonts w:ascii="Times New Roman" w:eastAsia="Times New Roman" w:hAnsi="Times New Roman" w:cs="Times New Roman"/>
@@ -9620,7 +7759,6 @@
               </w:rPr>
               <w:t>empty</w:t>
             </w:r>
-            <w:proofErr w:type="spellEnd"/>
           </w:p>
         </w:tc>
       </w:tr>
@@ -9685,7 +7823,7 @@
             <w:pPr>
               <w:numPr>
                 <w:ilvl w:val="0"/>
-                <w:numId w:val="25"/>
+                <w:numId w:val="38"/>
               </w:numPr>
               <w:spacing w:after="0" w:line="240" w:lineRule="auto"/>
               <w:textAlignment w:val="baseline"/>
@@ -9697,7 +7835,6 @@
                 <w:lang w:eastAsia="es-ES"/>
               </w:rPr>
             </w:pPr>
-            <w:proofErr w:type="spellStart"/>
             <w:r>
               <w:rPr>
                 <w:rFonts w:ascii="Times New Roman" w:eastAsia="Times New Roman" w:hAnsi="Times New Roman" w:cs="Times New Roman"/>
@@ -9706,18 +7843,7 @@
                 <w:szCs w:val="24"/>
                 <w:lang w:eastAsia="es-ES"/>
               </w:rPr>
-              <w:t>exitOrder</w:t>
-            </w:r>
-            <w:proofErr w:type="spellEnd"/>
-            <w:r>
-              <w:rPr>
-                <w:rFonts w:ascii="Times New Roman" w:eastAsia="Times New Roman" w:hAnsi="Times New Roman" w:cs="Times New Roman"/>
-                <w:color w:val="000000"/>
-                <w:sz w:val="24"/>
-                <w:szCs w:val="24"/>
-                <w:lang w:eastAsia="es-ES"/>
-              </w:rPr>
-              <w:t>: ArrayList&lt;Passenger&gt;, </w:t>
+              <w:t>exitOrder: ArrayList&lt;Passenger&gt;, </w:t>
             </w:r>
           </w:p>
         </w:tc>
@@ -9733,7 +7859,6 @@
           <w:lang w:eastAsia="es-ES"/>
         </w:rPr>
       </w:pPr>
-      <w:proofErr w:type="spellStart"/>
       <w:r>
         <w:rPr>
           <w:rFonts w:ascii="Times New Roman" w:eastAsia="Times New Roman" w:hAnsi="Times New Roman" w:cs="Times New Roman"/>
@@ -9742,40 +7867,7 @@
           <w:szCs w:val="24"/>
           <w:lang w:eastAsia="es-ES"/>
         </w:rPr>
-        <w:t>public</w:t>
-      </w:r>
-      <w:proofErr w:type="spellEnd"/>
-      <w:r>
-        <w:rPr>
-          <w:rFonts w:ascii="Times New Roman" w:eastAsia="Times New Roman" w:hAnsi="Times New Roman" w:cs="Times New Roman"/>
-          <w:color w:val="000000"/>
-          <w:sz w:val="24"/>
-          <w:szCs w:val="24"/>
-          <w:lang w:eastAsia="es-ES"/>
-        </w:rPr>
-        <w:t xml:space="preserve"> ArrayList&lt;Passenger&gt; </w:t>
-      </w:r>
-      <w:proofErr w:type="spellStart"/>
-      <w:r>
-        <w:rPr>
-          <w:rFonts w:ascii="Times New Roman" w:eastAsia="Times New Roman" w:hAnsi="Times New Roman" w:cs="Times New Roman"/>
-          <w:color w:val="000000"/>
-          <w:sz w:val="24"/>
-          <w:szCs w:val="24"/>
-          <w:lang w:eastAsia="es-ES"/>
-        </w:rPr>
-        <w:t>getExitQueue</w:t>
-      </w:r>
-      <w:proofErr w:type="spellEnd"/>
-      <w:r>
-        <w:rPr>
-          <w:rFonts w:ascii="Times New Roman" w:eastAsia="Times New Roman" w:hAnsi="Times New Roman" w:cs="Times New Roman"/>
-          <w:color w:val="000000"/>
-          <w:sz w:val="24"/>
-          <w:szCs w:val="24"/>
-          <w:lang w:eastAsia="es-ES"/>
-        </w:rPr>
-        <w:t>() {</w:t>
+        <w:t>public ArrayList&lt;Passenger&gt; getExitQueue() {</w:t>
       </w:r>
     </w:p>
     <w:p>
@@ -10329,19 +8421,11 @@
               <w:pStyle w:val="NormalWeb"/>
               <w:spacing w:before="0" w:beforeAutospacing="0" w:after="0" w:afterAutospacing="0"/>
             </w:pPr>
-            <w:proofErr w:type="spellStart"/>
             <w:r>
               <w:rPr>
                 <w:color w:val="000000"/>
               </w:rPr>
-              <w:t>NombreMetodo</w:t>
-            </w:r>
-            <w:proofErr w:type="spellEnd"/>
-            <w:r>
-              <w:rPr>
-                <w:color w:val="000000"/>
-              </w:rPr>
-              <w:t>()</w:t>
+              <w:t>NombreMetodo()</w:t>
             </w:r>
           </w:p>
           <w:p>
@@ -10365,35 +8449,7 @@
               <w:rPr>
                 <w:color w:val="000000"/>
               </w:rPr>
-              <w:t xml:space="preserve">{pre: precondición describe el </w:t>
-            </w:r>
-            <w:proofErr w:type="spellStart"/>
-            <w:r>
-              <w:rPr>
-                <w:color w:val="000000"/>
-              </w:rPr>
-              <w:t>proposito</w:t>
-            </w:r>
-            <w:proofErr w:type="spellEnd"/>
-            <w:r>
-              <w:rPr>
-                <w:color w:val="000000"/>
-              </w:rPr>
-              <w:t xml:space="preserve"> de la operación sin </w:t>
-            </w:r>
-            <w:proofErr w:type="spellStart"/>
-            <w:r>
-              <w:rPr>
-                <w:color w:val="000000"/>
-              </w:rPr>
-              <w:t>ambiguedades</w:t>
-            </w:r>
-            <w:proofErr w:type="spellEnd"/>
-            <w:r>
-              <w:rPr>
-                <w:color w:val="000000"/>
-              </w:rPr>
-              <w:t>}</w:t>
+              <w:t>{pre: precondición describe el proposito de la operación sin ambiguedades}</w:t>
             </w:r>
           </w:p>
           <w:p>
@@ -10501,7 +8557,7 @@
           <w:lang w:val="en-US"/>
         </w:rPr>
       </w:pPr>
-      <w:hyperlink r:id="rId6" w:history="1">
+      <w:hyperlink r:id="rId7" w:history="1">
         <w:r>
           <w:rPr>
             <w:rStyle w:val="Hipervnculo"/>
@@ -13866,6 +11922,296 @@
   </w:num>
   <w:num w:numId="25" w16cid:durableId="1620381499">
     <w:abstractNumId w:val="11"/>
+  </w:num>
+  <w:num w:numId="26" w16cid:durableId="1373921776">
+    <w:abstractNumId w:val="1"/>
+    <w:lvlOverride w:ilvl="0">
+      <w:lvl w:ilvl="0">
+        <w:start w:val="1"/>
+        <w:numFmt w:val="lowerLetter"/>
+        <w:lvlText w:val="%1."/>
+        <w:lvlJc w:val="left"/>
+        <w:pPr>
+          <w:ind w:left="0" w:firstLine="0"/>
+        </w:pPr>
+      </w:lvl>
+    </w:lvlOverride>
+    <w:lvlOverride w:ilvl="1">
+      <w:startOverride w:val="1"/>
+    </w:lvlOverride>
+    <w:lvlOverride w:ilvl="2">
+      <w:startOverride w:val="1"/>
+    </w:lvlOverride>
+    <w:lvlOverride w:ilvl="3">
+      <w:startOverride w:val="1"/>
+    </w:lvlOverride>
+    <w:lvlOverride w:ilvl="4">
+      <w:startOverride w:val="1"/>
+    </w:lvlOverride>
+    <w:lvlOverride w:ilvl="5">
+      <w:startOverride w:val="1"/>
+    </w:lvlOverride>
+    <w:lvlOverride w:ilvl="6">
+      <w:startOverride w:val="1"/>
+    </w:lvlOverride>
+    <w:lvlOverride w:ilvl="7">
+      <w:startOverride w:val="1"/>
+    </w:lvlOverride>
+    <w:lvlOverride w:ilvl="8">
+      <w:startOverride w:val="1"/>
+    </w:lvlOverride>
+  </w:num>
+  <w:num w:numId="27" w16cid:durableId="1636133690">
+    <w:abstractNumId w:val="2"/>
+    <w:lvlOverride w:ilvl="0"/>
+    <w:lvlOverride w:ilvl="1"/>
+    <w:lvlOverride w:ilvl="2"/>
+    <w:lvlOverride w:ilvl="3"/>
+    <w:lvlOverride w:ilvl="4"/>
+    <w:lvlOverride w:ilvl="5"/>
+    <w:lvlOverride w:ilvl="6"/>
+    <w:lvlOverride w:ilvl="7"/>
+    <w:lvlOverride w:ilvl="8"/>
+  </w:num>
+  <w:num w:numId="28" w16cid:durableId="1618565734">
+    <w:abstractNumId w:val="23"/>
+    <w:lvlOverride w:ilvl="0">
+      <w:startOverride w:val="2"/>
+    </w:lvlOverride>
+    <w:lvlOverride w:ilvl="1">
+      <w:startOverride w:val="1"/>
+    </w:lvlOverride>
+    <w:lvlOverride w:ilvl="2">
+      <w:startOverride w:val="1"/>
+    </w:lvlOverride>
+    <w:lvlOverride w:ilvl="3">
+      <w:startOverride w:val="1"/>
+    </w:lvlOverride>
+    <w:lvlOverride w:ilvl="4">
+      <w:startOverride w:val="1"/>
+    </w:lvlOverride>
+    <w:lvlOverride w:ilvl="5">
+      <w:startOverride w:val="1"/>
+    </w:lvlOverride>
+    <w:lvlOverride w:ilvl="6">
+      <w:startOverride w:val="1"/>
+    </w:lvlOverride>
+    <w:lvlOverride w:ilvl="7">
+      <w:startOverride w:val="1"/>
+    </w:lvlOverride>
+    <w:lvlOverride w:ilvl="8">
+      <w:startOverride w:val="1"/>
+    </w:lvlOverride>
+  </w:num>
+  <w:num w:numId="29" w16cid:durableId="121316371">
+    <w:abstractNumId w:val="15"/>
+    <w:lvlOverride w:ilvl="0"/>
+    <w:lvlOverride w:ilvl="1"/>
+    <w:lvlOverride w:ilvl="2"/>
+    <w:lvlOverride w:ilvl="3"/>
+    <w:lvlOverride w:ilvl="4"/>
+    <w:lvlOverride w:ilvl="5"/>
+    <w:lvlOverride w:ilvl="6"/>
+    <w:lvlOverride w:ilvl="7"/>
+    <w:lvlOverride w:ilvl="8"/>
+  </w:num>
+  <w:num w:numId="30" w16cid:durableId="2007172329">
+    <w:abstractNumId w:val="8"/>
+    <w:lvlOverride w:ilvl="0">
+      <w:startOverride w:val="3"/>
+    </w:lvlOverride>
+    <w:lvlOverride w:ilvl="1">
+      <w:startOverride w:val="1"/>
+    </w:lvlOverride>
+    <w:lvlOverride w:ilvl="2">
+      <w:startOverride w:val="1"/>
+    </w:lvlOverride>
+    <w:lvlOverride w:ilvl="3">
+      <w:startOverride w:val="1"/>
+    </w:lvlOverride>
+    <w:lvlOverride w:ilvl="4">
+      <w:startOverride w:val="1"/>
+    </w:lvlOverride>
+    <w:lvlOverride w:ilvl="5">
+      <w:startOverride w:val="1"/>
+    </w:lvlOverride>
+    <w:lvlOverride w:ilvl="6">
+      <w:startOverride w:val="1"/>
+    </w:lvlOverride>
+    <w:lvlOverride w:ilvl="7">
+      <w:startOverride w:val="1"/>
+    </w:lvlOverride>
+    <w:lvlOverride w:ilvl="8">
+      <w:startOverride w:val="1"/>
+    </w:lvlOverride>
+  </w:num>
+  <w:num w:numId="31" w16cid:durableId="502547340">
+    <w:abstractNumId w:val="13"/>
+    <w:lvlOverride w:ilvl="0">
+      <w:startOverride w:val="4"/>
+    </w:lvlOverride>
+    <w:lvlOverride w:ilvl="1">
+      <w:startOverride w:val="1"/>
+    </w:lvlOverride>
+    <w:lvlOverride w:ilvl="2">
+      <w:startOverride w:val="1"/>
+    </w:lvlOverride>
+    <w:lvlOverride w:ilvl="3">
+      <w:startOverride w:val="1"/>
+    </w:lvlOverride>
+    <w:lvlOverride w:ilvl="4">
+      <w:startOverride w:val="1"/>
+    </w:lvlOverride>
+    <w:lvlOverride w:ilvl="5">
+      <w:startOverride w:val="1"/>
+    </w:lvlOverride>
+    <w:lvlOverride w:ilvl="6">
+      <w:startOverride w:val="1"/>
+    </w:lvlOverride>
+    <w:lvlOverride w:ilvl="7">
+      <w:startOverride w:val="1"/>
+    </w:lvlOverride>
+    <w:lvlOverride w:ilvl="8">
+      <w:startOverride w:val="1"/>
+    </w:lvlOverride>
+  </w:num>
+  <w:num w:numId="32" w16cid:durableId="2130083508">
+    <w:abstractNumId w:val="0"/>
+    <w:lvlOverride w:ilvl="0"/>
+    <w:lvlOverride w:ilvl="1"/>
+    <w:lvlOverride w:ilvl="2"/>
+    <w:lvlOverride w:ilvl="3"/>
+    <w:lvlOverride w:ilvl="4"/>
+    <w:lvlOverride w:ilvl="5"/>
+    <w:lvlOverride w:ilvl="6"/>
+    <w:lvlOverride w:ilvl="7"/>
+    <w:lvlOverride w:ilvl="8"/>
+  </w:num>
+  <w:num w:numId="33" w16cid:durableId="1485731746">
+    <w:abstractNumId w:val="7"/>
+    <w:lvlOverride w:ilvl="0"/>
+    <w:lvlOverride w:ilvl="1"/>
+    <w:lvlOverride w:ilvl="2"/>
+    <w:lvlOverride w:ilvl="3"/>
+    <w:lvlOverride w:ilvl="4"/>
+    <w:lvlOverride w:ilvl="5"/>
+    <w:lvlOverride w:ilvl="6"/>
+    <w:lvlOverride w:ilvl="7"/>
+    <w:lvlOverride w:ilvl="8"/>
+  </w:num>
+  <w:num w:numId="34" w16cid:durableId="1523131889">
+    <w:abstractNumId w:val="16"/>
+    <w:lvlOverride w:ilvl="0">
+      <w:startOverride w:val="5"/>
+    </w:lvlOverride>
+    <w:lvlOverride w:ilvl="1">
+      <w:startOverride w:val="1"/>
+    </w:lvlOverride>
+    <w:lvlOverride w:ilvl="2">
+      <w:startOverride w:val="1"/>
+    </w:lvlOverride>
+    <w:lvlOverride w:ilvl="3">
+      <w:startOverride w:val="1"/>
+    </w:lvlOverride>
+    <w:lvlOverride w:ilvl="4">
+      <w:startOverride w:val="1"/>
+    </w:lvlOverride>
+    <w:lvlOverride w:ilvl="5">
+      <w:startOverride w:val="1"/>
+    </w:lvlOverride>
+    <w:lvlOverride w:ilvl="6">
+      <w:startOverride w:val="1"/>
+    </w:lvlOverride>
+    <w:lvlOverride w:ilvl="7">
+      <w:startOverride w:val="1"/>
+    </w:lvlOverride>
+    <w:lvlOverride w:ilvl="8">
+      <w:startOverride w:val="1"/>
+    </w:lvlOverride>
+  </w:num>
+  <w:num w:numId="35" w16cid:durableId="353117186">
+    <w:abstractNumId w:val="21"/>
+    <w:lvlOverride w:ilvl="0">
+      <w:startOverride w:val="6"/>
+    </w:lvlOverride>
+    <w:lvlOverride w:ilvl="1">
+      <w:startOverride w:val="1"/>
+    </w:lvlOverride>
+    <w:lvlOverride w:ilvl="2">
+      <w:startOverride w:val="1"/>
+    </w:lvlOverride>
+    <w:lvlOverride w:ilvl="3">
+      <w:startOverride w:val="1"/>
+    </w:lvlOverride>
+    <w:lvlOverride w:ilvl="4">
+      <w:startOverride w:val="1"/>
+    </w:lvlOverride>
+    <w:lvlOverride w:ilvl="5">
+      <w:startOverride w:val="1"/>
+    </w:lvlOverride>
+    <w:lvlOverride w:ilvl="6">
+      <w:startOverride w:val="1"/>
+    </w:lvlOverride>
+    <w:lvlOverride w:ilvl="7">
+      <w:startOverride w:val="1"/>
+    </w:lvlOverride>
+    <w:lvlOverride w:ilvl="8">
+      <w:startOverride w:val="1"/>
+    </w:lvlOverride>
+  </w:num>
+  <w:num w:numId="36" w16cid:durableId="631596290">
+    <w:abstractNumId w:val="22"/>
+    <w:lvlOverride w:ilvl="0"/>
+    <w:lvlOverride w:ilvl="1"/>
+    <w:lvlOverride w:ilvl="2"/>
+    <w:lvlOverride w:ilvl="3"/>
+    <w:lvlOverride w:ilvl="4"/>
+    <w:lvlOverride w:ilvl="5"/>
+    <w:lvlOverride w:ilvl="6"/>
+    <w:lvlOverride w:ilvl="7"/>
+    <w:lvlOverride w:ilvl="8"/>
+  </w:num>
+  <w:num w:numId="37" w16cid:durableId="1940333514">
+    <w:abstractNumId w:val="9"/>
+    <w:lvlOverride w:ilvl="0">
+      <w:startOverride w:val="7"/>
+    </w:lvlOverride>
+    <w:lvlOverride w:ilvl="1">
+      <w:startOverride w:val="1"/>
+    </w:lvlOverride>
+    <w:lvlOverride w:ilvl="2">
+      <w:startOverride w:val="1"/>
+    </w:lvlOverride>
+    <w:lvlOverride w:ilvl="3">
+      <w:startOverride w:val="1"/>
+    </w:lvlOverride>
+    <w:lvlOverride w:ilvl="4">
+      <w:startOverride w:val="1"/>
+    </w:lvlOverride>
+    <w:lvlOverride w:ilvl="5">
+      <w:startOverride w:val="1"/>
+    </w:lvlOverride>
+    <w:lvlOverride w:ilvl="6">
+      <w:startOverride w:val="1"/>
+    </w:lvlOverride>
+    <w:lvlOverride w:ilvl="7">
+      <w:startOverride w:val="1"/>
+    </w:lvlOverride>
+    <w:lvlOverride w:ilvl="8">
+      <w:startOverride w:val="1"/>
+    </w:lvlOverride>
+  </w:num>
+  <w:num w:numId="38" w16cid:durableId="2016640972">
+    <w:abstractNumId w:val="11"/>
+    <w:lvlOverride w:ilvl="0"/>
+    <w:lvlOverride w:ilvl="1"/>
+    <w:lvlOverride w:ilvl="2"/>
+    <w:lvlOverride w:ilvl="3"/>
+    <w:lvlOverride w:ilvl="4"/>
+    <w:lvlOverride w:ilvl="5"/>
+    <w:lvlOverride w:ilvl="6"/>
+    <w:lvlOverride w:ilvl="7"/>
+    <w:lvlOverride w:ilvl="8"/>
   </w:num>
 </w:numbering>
 </file>

</xml_diff>